<commit_message>
add in use case diagram for 3.3
</commit_message>
<xml_diff>
--- a/documentation/srs/SRS.docx
+++ b/documentation/srs/SRS.docx
@@ -2691,6 +2691,7 @@
           <w:iCs/>
           <w:sz w:val="22"/>
           <w:szCs w:val="22"/>
+          <w:lang w:bidi="ar-SA"/>
         </w:rPr>
         <w:drawing>
           <wp:anchor distT="0" distB="0" distL="114300" distR="114300" simplePos="0" relativeHeight="251661312" behindDoc="1" locked="0" layoutInCell="1" allowOverlap="1" wp14:anchorId="6CC38A5C" wp14:editId="50B7C81B">
@@ -2869,61 +2870,39 @@
         <w:rPr>
           <w:i w:val="0"/>
         </w:rPr>
-        <w:t>The product, Calculation Utility, must be able to convert units, define additional units for converting, and list available units already defined. As it contains a calculator, this product must also be able to perform basic arithematic on numbers given by the user, as well as perform calulations using user defined functions, and make a tumb-nail graph these user defined functions in a list format, when the user views these functions.</w:t>
-      </w:r>
-      <w:r>
+        <w:t>The product, Calculation Utility, must be able to convert units, define additional units for converting, and list available units already defined. As it contains a calculator, this product must also be able to perform basic arithematic on numbers given by the user, as well as perform calulations using user defined functions, and make a tumb-nail graph these user defined functions in a list format, when the user views these functions. It should also be able to store any values returned by either the converter or the calculator in a set of variables and constants, that can be loaded from at any time.</w:t>
+      </w:r>
+    </w:p>
+    <w:p>
+      <w:pPr>
+        <w:pStyle w:val="template"/>
+        <w:jc w:val="both"/>
         <w:rPr>
           <w:i w:val="0"/>
         </w:rPr>
-        <w:t xml:space="preserve"> </w:t>
-      </w:r>
-      <w:r>
+      </w:pPr>
+    </w:p>
+    <w:p>
+      <w:pPr>
+        <w:pStyle w:val="template"/>
+        <w:jc w:val="both"/>
         <w:rPr>
           <w:i w:val="0"/>
         </w:rPr>
-        <w:t>It should also be able to store any values returned by either the converter or the calculator in a set of variables and constants, that can be loaded from at any time.</w:t>
-      </w:r>
-    </w:p>
-    <w:p>
-      <w:pPr>
-        <w:pStyle w:val="template"/>
-        <w:jc w:val="both"/>
+      </w:pPr>
+      <w:r>
         <w:rPr>
           <w:i w:val="0"/>
-        </w:rPr>
-      </w:pPr>
-    </w:p>
-    <w:p>
-      <w:pPr>
-        <w:pStyle w:val="template"/>
-        <w:jc w:val="both"/>
-        <w:rPr>
-          <w:i w:val="0"/>
-        </w:rPr>
-      </w:pPr>
-    </w:p>
-    <w:p>
-      <w:pPr>
-        <w:pStyle w:val="template"/>
-        <w:jc w:val="both"/>
-        <w:rPr>
-          <w:i w:val="0"/>
-        </w:rPr>
-      </w:pPr>
-      <w:bookmarkStart w:id="31" w:name="_GoBack"/>
-      <w:bookmarkEnd w:id="31"/>
-      <w:r>
-        <w:rPr>
-          <w:i w:val="0"/>
+          <w:lang w:bidi="ar-SA"/>
         </w:rPr>
         <w:drawing>
-          <wp:anchor distT="0" distB="0" distL="114300" distR="114300" simplePos="0" relativeHeight="251663360" behindDoc="0" locked="0" layoutInCell="1" allowOverlap="1" wp14:anchorId="33C56FD4" wp14:editId="7AD84DED">
+          <wp:anchor distT="0" distB="0" distL="114300" distR="114300" simplePos="0" relativeHeight="251663360" behindDoc="0" locked="0" layoutInCell="1" allowOverlap="1" wp14:anchorId="33C56FD4" wp14:editId="42EF0CCB">
             <wp:simplePos x="0" y="0"/>
             <wp:positionH relativeFrom="column">
-              <wp:posOffset>142240</wp:posOffset>
+              <wp:posOffset>32385</wp:posOffset>
             </wp:positionH>
             <wp:positionV relativeFrom="paragraph">
-              <wp:posOffset>229870</wp:posOffset>
+              <wp:posOffset>156210</wp:posOffset>
             </wp:positionV>
             <wp:extent cx="5838190" cy="6860540"/>
             <wp:effectExtent l="0" t="0" r="3810" b="0"/>
@@ -2982,21 +2961,91 @@
     </w:p>
     <w:p>
       <w:pPr>
+        <w:pStyle w:val="Heading2"/>
+        <w:rPr>
+          <w:rFonts w:ascii="Arial" w:hAnsi="Arial"/>
+        </w:rPr>
+      </w:pPr>
+      <w:bookmarkStart w:id="31" w:name="_Toc439994676"/>
+      <w:bookmarkStart w:id="32" w:name="_Toc113291699"/>
+      <w:r>
+        <w:rPr>
+          <w:rFonts w:ascii="Arial" w:hAnsi="Arial"/>
+        </w:rPr>
+        <w:lastRenderedPageBreak/>
+        <w:t>Users and Characteristics</w:t>
+      </w:r>
+      <w:bookmarkEnd w:id="31"/>
+      <w:bookmarkEnd w:id="32"/>
+    </w:p>
+    <w:p>
+      <w:pPr>
         <w:pStyle w:val="template"/>
         <w:jc w:val="both"/>
+      </w:pPr>
+      <w:r>
         <w:rPr>
           <w:i w:val="0"/>
         </w:rPr>
-      </w:pPr>
+        <w:t>the users that we anticipate are possibly engineers, scientists, and applied mathmaticians, all of which might wish to have a calulating uility which can deal with units. all three of these user bases are important to satisfy, however giving accurate service to the engineers would be possibly the most important, as these users might be in charge of making structures in the real world based on this product.</w:t>
+      </w:r>
     </w:p>
     <w:p>
       <w:pPr>
         <w:pStyle w:val="template"/>
         <w:jc w:val="both"/>
+      </w:pPr>
+    </w:p>
+    <w:p>
+      <w:pPr>
+        <w:pStyle w:val="Heading2"/>
+        <w:rPr>
+          <w:rFonts w:ascii="Arial" w:hAnsi="Arial"/>
+        </w:rPr>
+      </w:pPr>
+      <w:bookmarkStart w:id="33" w:name="_Toc439994677"/>
+      <w:bookmarkStart w:id="34" w:name="_Toc113291700"/>
+      <w:r>
+        <w:rPr>
+          <w:rFonts w:ascii="Arial" w:hAnsi="Arial"/>
+        </w:rPr>
+        <w:t>Operating Environment</w:t>
+      </w:r>
+      <w:bookmarkEnd w:id="33"/>
+      <w:bookmarkEnd w:id="34"/>
+    </w:p>
+    <w:p>
+      <w:pPr>
+        <w:pStyle w:val="template"/>
+        <w:jc w:val="both"/>
         <w:rPr>
           <w:i w:val="0"/>
         </w:rPr>
       </w:pPr>
+      <w:r>
+        <w:rPr>
+          <w:i w:val="0"/>
+        </w:rPr>
+        <w:t>the operating enviorment is a web browser on possibly any machine, and as such it needs to be efficent and responsive.</w:t>
+      </w:r>
+    </w:p>
+    <w:p>
+      <w:pPr>
+        <w:pStyle w:val="Heading2"/>
+        <w:rPr>
+          <w:rFonts w:ascii="Arial" w:hAnsi="Arial"/>
+        </w:rPr>
+      </w:pPr>
+      <w:bookmarkStart w:id="35" w:name="_Toc439994678"/>
+      <w:bookmarkStart w:id="36" w:name="_Toc113291701"/>
+      <w:r>
+        <w:rPr>
+          <w:rFonts w:ascii="Arial" w:hAnsi="Arial"/>
+        </w:rPr>
+        <w:t>Design and Implementation Constraints</w:t>
+      </w:r>
+      <w:bookmarkEnd w:id="35"/>
+      <w:bookmarkEnd w:id="36"/>
     </w:p>
     <w:p>
       <w:pPr>
@@ -3006,6 +3055,12 @@
           <w:i w:val="0"/>
         </w:rPr>
       </w:pPr>
+      <w:r>
+        <w:rPr>
+          <w:i w:val="0"/>
+        </w:rPr>
+        <w:t>The primary constraints on this product are the required programming languages and development schedule. To meet the project requirements, the program must be created using HTML, CSS, and Javascript. Development must also follow a strict schedule, and be completed by the end of the Fall 2018 school semester. These constraints will limit the number of features that can be implemented.</w:t>
+      </w:r>
     </w:p>
     <w:p>
       <w:pPr>
@@ -3024,293 +3079,17 @@
           <w:i w:val="0"/>
         </w:rPr>
       </w:pPr>
+      <w:r>
+        <w:rPr>
+          <w:i w:val="0"/>
+        </w:rPr>
+        <w:t>In terms of functionality constraints, the product must be able to deal with numerical user input, and perform computations on that input which might have units. it must also be able to convert between units accurately.</w:t>
+      </w:r>
     </w:p>
     <w:p>
       <w:pPr>
         <w:pStyle w:val="template"/>
         <w:jc w:val="both"/>
-        <w:rPr>
-          <w:i w:val="0"/>
-        </w:rPr>
-      </w:pPr>
-    </w:p>
-    <w:p>
-      <w:pPr>
-        <w:pStyle w:val="template"/>
-        <w:jc w:val="both"/>
-        <w:rPr>
-          <w:i w:val="0"/>
-        </w:rPr>
-      </w:pPr>
-    </w:p>
-    <w:p>
-      <w:pPr>
-        <w:pStyle w:val="template"/>
-        <w:jc w:val="both"/>
-        <w:rPr>
-          <w:i w:val="0"/>
-        </w:rPr>
-      </w:pPr>
-    </w:p>
-    <w:p>
-      <w:pPr>
-        <w:pStyle w:val="template"/>
-        <w:jc w:val="both"/>
-        <w:rPr>
-          <w:i w:val="0"/>
-        </w:rPr>
-      </w:pPr>
-    </w:p>
-    <w:p>
-      <w:pPr>
-        <w:pStyle w:val="template"/>
-        <w:jc w:val="both"/>
-        <w:rPr>
-          <w:i w:val="0"/>
-        </w:rPr>
-      </w:pPr>
-    </w:p>
-    <w:p>
-      <w:pPr>
-        <w:pStyle w:val="template"/>
-        <w:jc w:val="both"/>
-        <w:rPr>
-          <w:i w:val="0"/>
-        </w:rPr>
-      </w:pPr>
-    </w:p>
-    <w:p>
-      <w:pPr>
-        <w:pStyle w:val="template"/>
-        <w:jc w:val="both"/>
-        <w:rPr>
-          <w:i w:val="0"/>
-        </w:rPr>
-      </w:pPr>
-    </w:p>
-    <w:p>
-      <w:pPr>
-        <w:pStyle w:val="template"/>
-        <w:jc w:val="both"/>
-        <w:rPr>
-          <w:i w:val="0"/>
-        </w:rPr>
-      </w:pPr>
-    </w:p>
-    <w:p>
-      <w:pPr>
-        <w:pStyle w:val="template"/>
-        <w:jc w:val="both"/>
-        <w:rPr>
-          <w:i w:val="0"/>
-        </w:rPr>
-      </w:pPr>
-    </w:p>
-    <w:p>
-      <w:pPr>
-        <w:pStyle w:val="template"/>
-        <w:jc w:val="both"/>
-        <w:rPr>
-          <w:i w:val="0"/>
-        </w:rPr>
-      </w:pPr>
-    </w:p>
-    <w:p>
-      <w:pPr>
-        <w:pStyle w:val="template"/>
-        <w:jc w:val="both"/>
-        <w:rPr>
-          <w:i w:val="0"/>
-        </w:rPr>
-      </w:pPr>
-    </w:p>
-    <w:p>
-      <w:pPr>
-        <w:pStyle w:val="template"/>
-        <w:jc w:val="both"/>
-        <w:rPr>
-          <w:i w:val="0"/>
-        </w:rPr>
-      </w:pPr>
-    </w:p>
-    <w:p>
-      <w:pPr>
-        <w:pStyle w:val="template"/>
-        <w:jc w:val="both"/>
-        <w:rPr>
-          <w:i w:val="0"/>
-        </w:rPr>
-      </w:pPr>
-    </w:p>
-    <w:p>
-      <w:pPr>
-        <w:pStyle w:val="template"/>
-        <w:jc w:val="both"/>
-        <w:rPr>
-          <w:i w:val="0"/>
-        </w:rPr>
-      </w:pPr>
-    </w:p>
-    <w:p>
-      <w:pPr>
-        <w:pStyle w:val="template"/>
-        <w:jc w:val="both"/>
-        <w:rPr>
-          <w:i w:val="0"/>
-        </w:rPr>
-      </w:pPr>
-    </w:p>
-    <w:p>
-      <w:pPr>
-        <w:pStyle w:val="template"/>
-        <w:jc w:val="both"/>
-        <w:rPr>
-          <w:i w:val="0"/>
-        </w:rPr>
-      </w:pPr>
-    </w:p>
-    <w:p>
-      <w:pPr>
-        <w:pStyle w:val="template"/>
-        <w:jc w:val="both"/>
-        <w:rPr>
-          <w:i w:val="0"/>
-        </w:rPr>
-      </w:pPr>
-    </w:p>
-    <w:p>
-      <w:pPr>
-        <w:pStyle w:val="template"/>
-        <w:jc w:val="both"/>
-        <w:rPr>
-          <w:i w:val="0"/>
-        </w:rPr>
-      </w:pPr>
-    </w:p>
-    <w:p>
-      <w:pPr>
-        <w:pStyle w:val="template"/>
-        <w:jc w:val="both"/>
-        <w:rPr>
-          <w:i w:val="0"/>
-        </w:rPr>
-      </w:pPr>
-    </w:p>
-    <w:p>
-      <w:pPr>
-        <w:pStyle w:val="template"/>
-        <w:jc w:val="both"/>
-        <w:rPr>
-          <w:i w:val="0"/>
-        </w:rPr>
-      </w:pPr>
-    </w:p>
-    <w:p>
-      <w:pPr>
-        <w:pStyle w:val="template"/>
-        <w:jc w:val="both"/>
-        <w:rPr>
-          <w:i w:val="0"/>
-        </w:rPr>
-      </w:pPr>
-    </w:p>
-    <w:p>
-      <w:pPr>
-        <w:pStyle w:val="template"/>
-        <w:jc w:val="both"/>
-        <w:rPr>
-          <w:i w:val="0"/>
-        </w:rPr>
-      </w:pPr>
-    </w:p>
-    <w:p>
-      <w:pPr>
-        <w:pStyle w:val="template"/>
-        <w:jc w:val="both"/>
-        <w:rPr>
-          <w:i w:val="0"/>
-        </w:rPr>
-      </w:pPr>
-    </w:p>
-    <w:p>
-      <w:pPr>
-        <w:pStyle w:val="template"/>
-        <w:jc w:val="both"/>
-        <w:rPr>
-          <w:i w:val="0"/>
-        </w:rPr>
-      </w:pPr>
-    </w:p>
-    <w:p>
-      <w:pPr>
-        <w:pStyle w:val="template"/>
-        <w:jc w:val="both"/>
-        <w:rPr>
-          <w:i w:val="0"/>
-        </w:rPr>
-      </w:pPr>
-    </w:p>
-    <w:p>
-      <w:pPr>
-        <w:pStyle w:val="template"/>
-        <w:jc w:val="both"/>
-        <w:rPr>
-          <w:i w:val="0"/>
-        </w:rPr>
-      </w:pPr>
-    </w:p>
-    <w:p>
-      <w:pPr>
-        <w:pStyle w:val="template"/>
-        <w:jc w:val="both"/>
-        <w:rPr>
-          <w:i w:val="0"/>
-        </w:rPr>
-      </w:pPr>
-    </w:p>
-    <w:p>
-      <w:pPr>
-        <w:pStyle w:val="template"/>
-        <w:jc w:val="both"/>
-        <w:rPr>
-          <w:i w:val="0"/>
-        </w:rPr>
-      </w:pPr>
-    </w:p>
-    <w:p>
-      <w:pPr>
-        <w:pStyle w:val="template"/>
-        <w:jc w:val="both"/>
-        <w:rPr>
-          <w:i w:val="0"/>
-        </w:rPr>
-      </w:pPr>
-    </w:p>
-    <w:p>
-      <w:pPr>
-        <w:pStyle w:val="template"/>
-        <w:jc w:val="both"/>
-        <w:rPr>
-          <w:i w:val="0"/>
-        </w:rPr>
-      </w:pPr>
-    </w:p>
-    <w:p>
-      <w:pPr>
-        <w:pStyle w:val="template"/>
-        <w:jc w:val="both"/>
-        <w:rPr>
-          <w:i w:val="0"/>
-        </w:rPr>
-      </w:pPr>
-    </w:p>
-    <w:p>
-      <w:pPr>
-        <w:pStyle w:val="template"/>
-        <w:jc w:val="both"/>
-        <w:rPr>
-          <w:i w:val="0"/>
-        </w:rPr>
       </w:pPr>
     </w:p>
     <w:p>
@@ -3320,149 +3099,16 @@
           <w:rFonts w:ascii="Arial" w:hAnsi="Arial"/>
         </w:rPr>
       </w:pPr>
-      <w:bookmarkStart w:id="32" w:name="_Toc439994676"/>
-      <w:bookmarkStart w:id="33" w:name="_Toc113291699"/>
-      <w:r>
-        <w:rPr>
-          <w:rFonts w:ascii="Arial" w:hAnsi="Arial"/>
-        </w:rPr>
-        <w:t>Users and Characteristics</w:t>
-      </w:r>
-      <w:bookmarkEnd w:id="32"/>
-      <w:bookmarkEnd w:id="33"/>
-    </w:p>
-    <w:p>
-      <w:pPr>
-        <w:pStyle w:val="template"/>
-        <w:jc w:val="both"/>
-      </w:pPr>
-      <w:r>
-        <w:rPr>
-          <w:i w:val="0"/>
-        </w:rPr>
-        <w:t>the users that we anticipate are possibly engineers, scientists, and applied mathmaticians, all of which might wish to have a calulating uility which can deal with units. all three of these user bases are important to satisfy, however giving accurate service to the engineers would be possibly the most important, as these users might be in charge of making structures in the real world based on this product.</w:t>
-      </w:r>
-    </w:p>
-    <w:p>
-      <w:pPr>
-        <w:pStyle w:val="template"/>
-        <w:jc w:val="both"/>
-      </w:pPr>
-    </w:p>
-    <w:p>
-      <w:pPr>
-        <w:pStyle w:val="Heading2"/>
-        <w:rPr>
-          <w:rFonts w:ascii="Arial" w:hAnsi="Arial"/>
-        </w:rPr>
-      </w:pPr>
-      <w:bookmarkStart w:id="34" w:name="_Toc439994677"/>
-      <w:bookmarkStart w:id="35" w:name="_Toc113291700"/>
-      <w:r>
-        <w:rPr>
-          <w:rFonts w:ascii="Arial" w:hAnsi="Arial"/>
-        </w:rPr>
-        <w:t>Operating Environment</w:t>
-      </w:r>
-      <w:bookmarkEnd w:id="34"/>
-      <w:bookmarkEnd w:id="35"/>
-    </w:p>
-    <w:p>
-      <w:pPr>
-        <w:pStyle w:val="template"/>
-        <w:jc w:val="both"/>
-        <w:rPr>
-          <w:i w:val="0"/>
-        </w:rPr>
-      </w:pPr>
-      <w:r>
-        <w:rPr>
-          <w:i w:val="0"/>
-        </w:rPr>
-        <w:t>the operating enviorment is a web browser on possibly any machine, and as such it needs to be efficent and responsive.</w:t>
-      </w:r>
-    </w:p>
-    <w:p>
-      <w:pPr>
-        <w:pStyle w:val="Heading2"/>
-        <w:rPr>
-          <w:rFonts w:ascii="Arial" w:hAnsi="Arial"/>
-        </w:rPr>
-      </w:pPr>
-      <w:bookmarkStart w:id="36" w:name="_Toc439994678"/>
-      <w:bookmarkStart w:id="37" w:name="_Toc113291701"/>
-      <w:r>
-        <w:rPr>
-          <w:rFonts w:ascii="Arial" w:hAnsi="Arial"/>
-        </w:rPr>
-        <w:lastRenderedPageBreak/>
-        <w:t>Design and Implementation Constraints</w:t>
-      </w:r>
-      <w:bookmarkEnd w:id="36"/>
+      <w:bookmarkStart w:id="37" w:name="_Toc439994679"/>
+      <w:bookmarkStart w:id="38" w:name="_Toc113291702"/>
+      <w:r>
+        <w:rPr>
+          <w:rFonts w:ascii="Arial" w:hAnsi="Arial"/>
+        </w:rPr>
+        <w:t>User Documentation</w:t>
+      </w:r>
       <w:bookmarkEnd w:id="37"/>
-    </w:p>
-    <w:p>
-      <w:pPr>
-        <w:pStyle w:val="template"/>
-        <w:jc w:val="both"/>
-        <w:rPr>
-          <w:i w:val="0"/>
-        </w:rPr>
-      </w:pPr>
-      <w:r>
-        <w:rPr>
-          <w:i w:val="0"/>
-        </w:rPr>
-        <w:t>The primary constraints on this product are the required programming languages and development schedule. To meet the project requirements, the program must be created using HTML, CSS, and Javascript. Development must also follow a strict schedule, and be completed by the end of the Fall 2018 school semester. These constraints will limit the number of features that can be implemented.</w:t>
-      </w:r>
-    </w:p>
-    <w:p>
-      <w:pPr>
-        <w:pStyle w:val="template"/>
-        <w:jc w:val="both"/>
-        <w:rPr>
-          <w:i w:val="0"/>
-        </w:rPr>
-      </w:pPr>
-    </w:p>
-    <w:p>
-      <w:pPr>
-        <w:pStyle w:val="template"/>
-        <w:jc w:val="both"/>
-        <w:rPr>
-          <w:i w:val="0"/>
-        </w:rPr>
-      </w:pPr>
-      <w:r>
-        <w:rPr>
-          <w:i w:val="0"/>
-        </w:rPr>
-        <w:t>In terms of functionality constraints, the product must be able to deal with numerical user input, and perform computations on that input which might have units. it must also be able to convert between units accurately.</w:t>
-      </w:r>
-    </w:p>
-    <w:p>
-      <w:pPr>
-        <w:pStyle w:val="template"/>
-        <w:jc w:val="both"/>
-      </w:pPr>
-    </w:p>
-    <w:p>
-      <w:pPr>
-        <w:pStyle w:val="Heading2"/>
-        <w:rPr>
-          <w:rFonts w:ascii="Arial" w:hAnsi="Arial"/>
-        </w:rPr>
-      </w:pPr>
-      <w:bookmarkStart w:id="38" w:name="_Toc439994679"/>
-      <w:bookmarkStart w:id="39" w:name="_Toc113291702"/>
-      <w:r>
-        <w:rPr>
-          <w:rFonts w:ascii="Arial" w:hAnsi="Arial"/>
-        </w:rPr>
-        <w:t>User Documentation</w:t>
-      </w:r>
       <w:bookmarkEnd w:id="38"/>
-      <w:bookmarkEnd w:id="39"/>
     </w:p>
     <w:p>
       <w:pPr>
@@ -3490,16 +3136,16 @@
           <w:rFonts w:ascii="Arial" w:hAnsi="Arial"/>
         </w:rPr>
       </w:pPr>
-      <w:bookmarkStart w:id="40" w:name="_Toc439994680"/>
-      <w:bookmarkStart w:id="41" w:name="_Toc113291703"/>
+      <w:bookmarkStart w:id="39" w:name="_Toc439994680"/>
+      <w:bookmarkStart w:id="40" w:name="_Toc113291703"/>
       <w:r>
         <w:rPr>
           <w:rFonts w:ascii="Arial" w:hAnsi="Arial"/>
         </w:rPr>
         <w:t>Assumptions and Dependencies</w:t>
       </w:r>
+      <w:bookmarkEnd w:id="39"/>
       <w:bookmarkEnd w:id="40"/>
-      <w:bookmarkEnd w:id="41"/>
     </w:p>
     <w:p>
       <w:pPr>
@@ -3515,11 +3161,6 @@
         </w:rPr>
         <w:t>This product will use the Javascript Underscore Library.</w:t>
       </w:r>
-    </w:p>
-    <w:p>
-      <w:pPr>
-        <w:pStyle w:val="template"/>
-      </w:pPr>
     </w:p>
     <w:p>
       <w:pPr>
@@ -3612,126 +3253,127 @@
           <w:color w:val="FFFFFF"/>
         </w:rPr>
       </w:pPr>
-      <w:bookmarkStart w:id="42" w:name="_Toc439994682"/>
-      <w:bookmarkStart w:id="43" w:name="_Toc113291704"/>
+      <w:bookmarkStart w:id="41" w:name="_Toc439994682"/>
+      <w:bookmarkStart w:id="42" w:name="_Toc113291704"/>
       <w:r>
         <w:rPr>
           <w:rFonts w:ascii="Arial" w:hAnsi="Arial"/>
           <w:color w:val="FFFFFF"/>
         </w:rPr>
+        <w:lastRenderedPageBreak/>
         <w:t>Specific Requirements</w:t>
       </w:r>
+      <w:bookmarkEnd w:id="41"/>
       <w:bookmarkEnd w:id="42"/>
+    </w:p>
+    <w:p>
+      <w:pPr>
+        <w:pStyle w:val="Heading2"/>
+        <w:rPr>
+          <w:rFonts w:ascii="Arial" w:hAnsi="Arial"/>
+        </w:rPr>
+      </w:pPr>
+      <w:bookmarkStart w:id="43" w:name="_Toc113291705"/>
+      <w:r>
+        <w:rPr>
+          <w:rFonts w:ascii="Arial" w:hAnsi="Arial"/>
+        </w:rPr>
+        <w:t>External Interface Requirements</w:t>
+      </w:r>
       <w:bookmarkEnd w:id="43"/>
     </w:p>
     <w:p>
       <w:pPr>
-        <w:pStyle w:val="Heading2"/>
-        <w:rPr>
-          <w:rFonts w:ascii="Arial" w:hAnsi="Arial"/>
-        </w:rPr>
-      </w:pPr>
-      <w:bookmarkStart w:id="44" w:name="_Toc113291705"/>
-      <w:r>
-        <w:rPr>
-          <w:rFonts w:ascii="Arial" w:hAnsi="Arial"/>
-        </w:rPr>
-        <w:t>External Interface Requirements</w:t>
+        <w:pStyle w:val="Heading3"/>
+        <w:rPr>
+          <w:rFonts w:ascii="Arial" w:hAnsi="Arial"/>
+        </w:rPr>
+      </w:pPr>
+      <w:r>
+        <w:rPr>
+          <w:rFonts w:ascii="Arial" w:hAnsi="Arial"/>
+        </w:rPr>
+        <w:t>User Interfaces</w:t>
+      </w:r>
+    </w:p>
+    <w:p>
+      <w:pPr>
+        <w:pStyle w:val="template"/>
+        <w:jc w:val="both"/>
+        <w:rPr>
+          <w:i w:val="0"/>
+        </w:rPr>
+      </w:pPr>
+      <w:r>
+        <w:rPr>
+          <w:i w:val="0"/>
+        </w:rPr>
+        <w:t>The User Interface will have two main parts, each with multiple views. the major parts are the claulator and the unit converter. the calulator will have a typical calculator interface, as well a button which goes to a view which displays a list of the current user defined functions, and their thumbnails, and names. there is also a utility to list all the current users defined values, (variables, and cosntants).</w:t>
+      </w:r>
+    </w:p>
+    <w:p>
+      <w:pPr>
+        <w:pStyle w:val="template"/>
+        <w:jc w:val="both"/>
+        <w:rPr>
+          <w:i w:val="0"/>
+        </w:rPr>
+      </w:pPr>
+    </w:p>
+    <w:p>
+      <w:pPr>
+        <w:pStyle w:val="template"/>
+        <w:jc w:val="both"/>
+        <w:rPr>
+          <w:i w:val="0"/>
+        </w:rPr>
+      </w:pPr>
+      <w:r>
+        <w:rPr>
+          <w:i w:val="0"/>
+        </w:rPr>
+        <w:t>[todo: include screen shot of current UI design for the U.C., by starting up and runnign the current source code].</w:t>
+      </w:r>
+    </w:p>
+    <w:p>
+      <w:pPr>
+        <w:pStyle w:val="template"/>
+        <w:jc w:val="both"/>
+        <w:rPr>
+          <w:i w:val="0"/>
+        </w:rPr>
+      </w:pPr>
+    </w:p>
+    <w:p>
+      <w:pPr>
+        <w:pStyle w:val="template"/>
+        <w:jc w:val="both"/>
+        <w:rPr>
+          <w:i w:val="0"/>
+        </w:rPr>
+      </w:pPr>
+      <w:r>
+        <w:rPr>
+          <w:i w:val="0"/>
+        </w:rPr>
+        <w:t>In the unit converter, there are three main views: the main view which allows the user to convert between two units, a view to define a new unit based on existing units, as well as a a view to list all the existing units, and their definitions.</w:t>
+      </w:r>
+    </w:p>
+    <w:p>
+      <w:pPr>
+        <w:pStyle w:val="Heading3"/>
+        <w:rPr>
+          <w:rFonts w:ascii="Arial" w:hAnsi="Arial"/>
+        </w:rPr>
+      </w:pPr>
+      <w:bookmarkStart w:id="44" w:name="_Toc439994684"/>
+      <w:r>
+        <w:rPr>
+          <w:rFonts w:ascii="Arial" w:hAnsi="Arial"/>
+        </w:rPr>
+        <w:t>Hardware Interfaces</w:t>
       </w:r>
       <w:bookmarkEnd w:id="44"/>
-    </w:p>
-    <w:p>
-      <w:pPr>
-        <w:pStyle w:val="Heading3"/>
-        <w:rPr>
-          <w:rFonts w:ascii="Arial" w:hAnsi="Arial"/>
-        </w:rPr>
-      </w:pPr>
-      <w:r>
-        <w:rPr>
-          <w:rFonts w:ascii="Arial" w:hAnsi="Arial"/>
-        </w:rPr>
-        <w:t>User Interfaces</w:t>
-      </w:r>
-    </w:p>
-    <w:p>
-      <w:pPr>
-        <w:pStyle w:val="template"/>
-        <w:jc w:val="both"/>
-        <w:rPr>
-          <w:i w:val="0"/>
-        </w:rPr>
-      </w:pPr>
-      <w:r>
-        <w:rPr>
-          <w:i w:val="0"/>
-        </w:rPr>
-        <w:t>The User Interface will have two main parts, each with multiple views. the major parts are the claulator and the unit converter. the calulator will have a typical calculator interface, as well a button which goes to a view which displays a list of the current user defined functions, and their thumbnails, and names. there is also a utility to list all the current users defined values, (variables, and cosntants).</w:t>
-      </w:r>
-    </w:p>
-    <w:p>
-      <w:pPr>
-        <w:pStyle w:val="template"/>
-        <w:jc w:val="both"/>
-        <w:rPr>
-          <w:i w:val="0"/>
-        </w:rPr>
-      </w:pPr>
-    </w:p>
-    <w:p>
-      <w:pPr>
-        <w:pStyle w:val="template"/>
-        <w:jc w:val="both"/>
-        <w:rPr>
-          <w:i w:val="0"/>
-        </w:rPr>
-      </w:pPr>
-      <w:r>
-        <w:rPr>
-          <w:i w:val="0"/>
-        </w:rPr>
-        <w:t>[todo: include screen shot of current UI design for the U.C., by starting up and runnign the current source code].</w:t>
-      </w:r>
-    </w:p>
-    <w:p>
-      <w:pPr>
-        <w:pStyle w:val="template"/>
-        <w:jc w:val="both"/>
-        <w:rPr>
-          <w:i w:val="0"/>
-        </w:rPr>
-      </w:pPr>
-    </w:p>
-    <w:p>
-      <w:pPr>
-        <w:pStyle w:val="template"/>
-        <w:jc w:val="both"/>
-        <w:rPr>
-          <w:i w:val="0"/>
-        </w:rPr>
-      </w:pPr>
-      <w:r>
-        <w:rPr>
-          <w:i w:val="0"/>
-        </w:rPr>
-        <w:t>In the unit converter, there are three main views: the main view which allows the user to convert between two units, a view to define a new unit based on existing units, as well as a a view to list all the existing units, and their definitions.</w:t>
-      </w:r>
-    </w:p>
-    <w:p>
-      <w:pPr>
-        <w:pStyle w:val="Heading3"/>
-        <w:rPr>
-          <w:rFonts w:ascii="Arial" w:hAnsi="Arial"/>
-        </w:rPr>
-      </w:pPr>
-      <w:bookmarkStart w:id="45" w:name="_Toc439994684"/>
-      <w:r>
-        <w:rPr>
-          <w:rFonts w:ascii="Arial" w:hAnsi="Arial"/>
-        </w:rPr>
-        <w:t>Hardware Interfaces</w:t>
-      </w:r>
-      <w:bookmarkEnd w:id="45"/>
     </w:p>
     <w:p>
       <w:pPr>
@@ -3768,14 +3410,14 @@
           <w:rFonts w:ascii="Arial" w:hAnsi="Arial"/>
         </w:rPr>
       </w:pPr>
-      <w:bookmarkStart w:id="46" w:name="_Toc439994685"/>
+      <w:bookmarkStart w:id="45" w:name="_Toc439994685"/>
       <w:r>
         <w:rPr>
           <w:rFonts w:ascii="Arial" w:hAnsi="Arial"/>
         </w:rPr>
         <w:t>Software Interfaces</w:t>
       </w:r>
-      <w:bookmarkEnd w:id="46"/>
+      <w:bookmarkEnd w:id="45"/>
     </w:p>
     <w:p>
       <w:pPr>
@@ -3802,7 +3444,18 @@
           <w:sz w:val="22"/>
           <w:szCs w:val="22"/>
         </w:rPr>
-        <w:t>ecause the software uses the underscore library, we interface with underscore using its API. furthermore, we are interfacing with HTML CSS, and JS, because this application runs in a web browser. this is the extent of our external software interfacing, as most interfacing is internal to the application.</w:t>
+        <w:t xml:space="preserve">ecause the software uses the underscore library, </w:t>
+      </w:r>
+      <w:bookmarkStart w:id="46" w:name="_GoBack"/>
+      <w:bookmarkEnd w:id="46"/>
+      <w:r>
+        <w:rPr>
+          <w:rFonts w:ascii="Arial" w:hAnsi="Arial" w:cs="Arial"/>
+          <w:iCs/>
+          <w:sz w:val="22"/>
+          <w:szCs w:val="22"/>
+        </w:rPr>
+        <w:t>we interface with underscore using its API. furthermore, we are interfacing with HTML CSS, and JS, because this application runs in a web browser. this is the extent of our external software interfacing, as most interfacing is internal to the application.</w:t>
       </w:r>
     </w:p>
     <w:p>
@@ -3917,6 +3570,7 @@
         <w:rPr>
           <w:rFonts w:ascii="Arial" w:hAnsi="Arial"/>
         </w:rPr>
+        <w:lastRenderedPageBreak/>
         <w:t>Functional Requirements</w:t>
       </w:r>
       <w:bookmarkEnd w:id="48"/>
@@ -3946,14 +3600,7 @@
           <w:rFonts w:ascii="Arial" w:hAnsi="Arial"/>
           <w:sz w:val="22"/>
         </w:rPr>
-        <w:t>The main UI provides a space to enter a value and its units, and a space to select the unit to convert to. When the 'Convert' button or Enter key is pressed, the program calculates and display</w:t>
-      </w:r>
-      <w:r>
-        <w:rPr>
-          <w:rFonts w:ascii="Arial" w:hAnsi="Arial"/>
-          <w:sz w:val="22"/>
-        </w:rPr>
-        <w:t>s the result of the conversion.</w:t>
+        <w:t>The main UI provides a space to enter a value and its units, and a space to select the unit to convert to. When the 'Convert' button or Enter key is pressed, the program calculates and displays the result of the conversion.</w:t>
       </w:r>
     </w:p>
     <w:p>
@@ -3968,13 +3615,7 @@
         <w:t>3.2.2</w:t>
       </w:r>
       <w:r>
-        <w:t xml:space="preserve"> </w:t>
-      </w:r>
-      <w:r>
-        <w:t>Define New</w:t>
-      </w:r>
-      <w:r>
-        <w:t xml:space="preserve"> Units:</w:t>
+        <w:t xml:space="preserve"> Define New Units:</w:t>
       </w:r>
     </w:p>
     <w:p>
@@ -3990,14 +3631,7 @@
           <w:rFonts w:ascii="Arial" w:hAnsi="Arial"/>
           <w:sz w:val="22"/>
         </w:rPr>
-        <w:t>The main UI contains a button to 'Define New Unit'. This opens a new UI where the user can enter the name, symbol and description of the new unit, and a</w:t>
-      </w:r>
-      <w:r>
-        <w:rPr>
-          <w:rFonts w:ascii="Arial" w:hAnsi="Arial"/>
-          <w:sz w:val="22"/>
-        </w:rPr>
-        <w:t xml:space="preserve"> formula that defines the unit.</w:t>
+        <w:t>The main UI contains a button to 'Define New Unit'. This opens a new UI where the user can enter the name, symbol and description of the new unit, and a formula that defines the unit.</w:t>
       </w:r>
     </w:p>
     <w:p>
@@ -4012,13 +3646,7 @@
         <w:t>3.2.3</w:t>
       </w:r>
       <w:r>
-        <w:t xml:space="preserve"> </w:t>
-      </w:r>
-      <w:r>
-        <w:t>List Available</w:t>
-      </w:r>
-      <w:r>
-        <w:t xml:space="preserve"> Units:</w:t>
+        <w:t xml:space="preserve"> List Available Units:</w:t>
       </w:r>
     </w:p>
     <w:p>
@@ -4034,14 +3662,7 @@
           <w:rFonts w:ascii="Arial" w:hAnsi="Arial"/>
           <w:sz w:val="22"/>
         </w:rPr>
-        <w:t>The main UI contains a button to 'List Available Units'. This links to a separate page that lists all default and user defined units. Each entry contains the unit</w:t>
-      </w:r>
-      <w:r>
-        <w:rPr>
-          <w:rFonts w:ascii="Arial" w:hAnsi="Arial"/>
-          <w:sz w:val="22"/>
-        </w:rPr>
-        <w:t xml:space="preserve"> name, symbol, and description.</w:t>
+        <w:t>The main UI contains a button to 'List Available Units'. This links to a separate page that lists all default and user defined units. Each entry contains the unit name, symbol, and description.</w:t>
       </w:r>
     </w:p>
     <w:p>
@@ -4053,23 +3674,16 @@
         </w:numPr>
       </w:pPr>
       <w:r>
-        <w:lastRenderedPageBreak/>
         <w:t>3.2.4</w:t>
       </w:r>
       <w:r>
-        <w:t xml:space="preserve"> </w:t>
-      </w:r>
-      <w:r>
-        <w:t>Cal</w:t>
+        <w:t xml:space="preserve"> Cal</w:t>
       </w:r>
       <w:r>
         <w:t>c</w:t>
       </w:r>
       <w:r>
-        <w:t>ulator</w:t>
-      </w:r>
-      <w:r>
-        <w:t>:</w:t>
+        <w:t>ulator:</w:t>
       </w:r>
     </w:p>
     <w:p>
@@ -4085,14 +3699,7 @@
           <w:rFonts w:ascii="Arial" w:hAnsi="Arial"/>
           <w:sz w:val="22"/>
         </w:rPr>
-        <w:t>The main UI contains a calculator tha</w:t>
-      </w:r>
-      <w:r>
-        <w:rPr>
-          <w:rFonts w:ascii="Arial" w:hAnsi="Arial"/>
-          <w:sz w:val="22"/>
-        </w:rPr>
-        <w:t>t can perform basic arithmetic.</w:t>
+        <w:t>The main UI contains a calculator that can perform basic arithmetic.</w:t>
       </w:r>
     </w:p>
     <w:p>
@@ -4104,10 +3711,7 @@
         </w:numPr>
       </w:pPr>
       <w:r>
-        <w:t>3.2.5</w:t>
-      </w:r>
-      <w:r>
-        <w:t xml:space="preserve"> </w:t>
+        <w:t xml:space="preserve">3.2.5 </w:t>
       </w:r>
       <w:r>
         <w:t>Variables and Functions</w:t>
@@ -4155,6 +3759,196 @@
     </w:p>
     <w:p>
       <w:pPr>
+        <w:pStyle w:val="NormalWeb"/>
+        <w:spacing w:before="0" w:beforeAutospacing="0" w:after="0" w:afterAutospacing="0"/>
+        <w:rPr>
+          <w:rFonts w:ascii="Arial" w:hAnsi="Arial"/>
+          <w:sz w:val="22"/>
+        </w:rPr>
+      </w:pPr>
+    </w:p>
+    <w:p>
+      <w:pPr>
+        <w:pStyle w:val="NormalWeb"/>
+        <w:spacing w:before="0" w:beforeAutospacing="0" w:after="0" w:afterAutospacing="0"/>
+        <w:rPr>
+          <w:rFonts w:ascii="Arial" w:hAnsi="Arial"/>
+          <w:sz w:val="22"/>
+        </w:rPr>
+      </w:pPr>
+    </w:p>
+    <w:p>
+      <w:pPr>
+        <w:pStyle w:val="NormalWeb"/>
+        <w:spacing w:before="0" w:beforeAutospacing="0" w:after="0" w:afterAutospacing="0"/>
+        <w:rPr>
+          <w:rFonts w:ascii="Arial" w:hAnsi="Arial"/>
+          <w:sz w:val="22"/>
+        </w:rPr>
+      </w:pPr>
+    </w:p>
+    <w:p>
+      <w:pPr>
+        <w:pStyle w:val="NormalWeb"/>
+        <w:spacing w:before="0" w:beforeAutospacing="0" w:after="0" w:afterAutospacing="0"/>
+        <w:rPr>
+          <w:rFonts w:ascii="Arial" w:hAnsi="Arial"/>
+          <w:sz w:val="22"/>
+        </w:rPr>
+      </w:pPr>
+    </w:p>
+    <w:p>
+      <w:pPr>
+        <w:pStyle w:val="NormalWeb"/>
+        <w:spacing w:before="0" w:beforeAutospacing="0" w:after="0" w:afterAutospacing="0"/>
+        <w:rPr>
+          <w:rFonts w:ascii="Arial" w:hAnsi="Arial"/>
+          <w:sz w:val="22"/>
+        </w:rPr>
+      </w:pPr>
+    </w:p>
+    <w:p>
+      <w:pPr>
+        <w:pStyle w:val="NormalWeb"/>
+        <w:spacing w:before="0" w:beforeAutospacing="0" w:after="0" w:afterAutospacing="0"/>
+        <w:rPr>
+          <w:rFonts w:ascii="Arial" w:hAnsi="Arial"/>
+          <w:sz w:val="22"/>
+        </w:rPr>
+      </w:pPr>
+    </w:p>
+    <w:p>
+      <w:pPr>
+        <w:pStyle w:val="NormalWeb"/>
+        <w:spacing w:before="0" w:beforeAutospacing="0" w:after="0" w:afterAutospacing="0"/>
+        <w:rPr>
+          <w:rFonts w:ascii="Arial" w:hAnsi="Arial"/>
+          <w:sz w:val="22"/>
+        </w:rPr>
+      </w:pPr>
+    </w:p>
+    <w:p>
+      <w:pPr>
+        <w:pStyle w:val="NormalWeb"/>
+        <w:spacing w:before="0" w:beforeAutospacing="0" w:after="0" w:afterAutospacing="0"/>
+        <w:rPr>
+          <w:rFonts w:ascii="Arial" w:hAnsi="Arial"/>
+          <w:sz w:val="22"/>
+        </w:rPr>
+      </w:pPr>
+    </w:p>
+    <w:p>
+      <w:pPr>
+        <w:pStyle w:val="NormalWeb"/>
+        <w:spacing w:before="0" w:beforeAutospacing="0" w:after="0" w:afterAutospacing="0"/>
+        <w:rPr>
+          <w:rFonts w:ascii="Arial" w:hAnsi="Arial"/>
+          <w:sz w:val="22"/>
+        </w:rPr>
+      </w:pPr>
+    </w:p>
+    <w:p>
+      <w:pPr>
+        <w:pStyle w:val="NormalWeb"/>
+        <w:spacing w:before="0" w:beforeAutospacing="0" w:after="0" w:afterAutospacing="0"/>
+        <w:rPr>
+          <w:rFonts w:ascii="Arial" w:hAnsi="Arial"/>
+          <w:sz w:val="22"/>
+        </w:rPr>
+      </w:pPr>
+    </w:p>
+    <w:p>
+      <w:pPr>
+        <w:pStyle w:val="NormalWeb"/>
+        <w:spacing w:before="0" w:beforeAutospacing="0" w:after="0" w:afterAutospacing="0"/>
+        <w:rPr>
+          <w:rFonts w:ascii="Arial" w:hAnsi="Arial"/>
+          <w:sz w:val="22"/>
+        </w:rPr>
+      </w:pPr>
+    </w:p>
+    <w:p>
+      <w:pPr>
+        <w:pStyle w:val="NormalWeb"/>
+        <w:spacing w:before="0" w:beforeAutospacing="0" w:after="0" w:afterAutospacing="0"/>
+        <w:rPr>
+          <w:rFonts w:ascii="Arial" w:hAnsi="Arial"/>
+          <w:sz w:val="22"/>
+        </w:rPr>
+      </w:pPr>
+    </w:p>
+    <w:p>
+      <w:pPr>
+        <w:pStyle w:val="NormalWeb"/>
+        <w:spacing w:before="0" w:beforeAutospacing="0" w:after="0" w:afterAutospacing="0"/>
+        <w:rPr>
+          <w:rFonts w:ascii="Arial" w:hAnsi="Arial"/>
+          <w:sz w:val="22"/>
+        </w:rPr>
+      </w:pPr>
+    </w:p>
+    <w:p>
+      <w:pPr>
+        <w:pStyle w:val="NormalWeb"/>
+        <w:spacing w:before="0" w:beforeAutospacing="0" w:after="0" w:afterAutospacing="0"/>
+        <w:rPr>
+          <w:rFonts w:ascii="Arial" w:hAnsi="Arial"/>
+          <w:sz w:val="22"/>
+        </w:rPr>
+      </w:pPr>
+    </w:p>
+    <w:p>
+      <w:pPr>
+        <w:pStyle w:val="NormalWeb"/>
+        <w:spacing w:before="0" w:beforeAutospacing="0" w:after="0" w:afterAutospacing="0"/>
+        <w:rPr>
+          <w:rFonts w:ascii="Arial" w:hAnsi="Arial"/>
+          <w:sz w:val="22"/>
+        </w:rPr>
+      </w:pPr>
+    </w:p>
+    <w:p>
+      <w:pPr>
+        <w:pStyle w:val="NormalWeb"/>
+        <w:spacing w:before="0" w:beforeAutospacing="0" w:after="0" w:afterAutospacing="0"/>
+        <w:rPr>
+          <w:rFonts w:ascii="Arial" w:hAnsi="Arial"/>
+          <w:sz w:val="22"/>
+        </w:rPr>
+      </w:pPr>
+    </w:p>
+    <w:p>
+      <w:pPr>
+        <w:pStyle w:val="NormalWeb"/>
+        <w:spacing w:before="0" w:beforeAutospacing="0" w:after="0" w:afterAutospacing="0"/>
+        <w:rPr>
+          <w:rFonts w:ascii="Arial" w:hAnsi="Arial"/>
+          <w:sz w:val="22"/>
+        </w:rPr>
+      </w:pPr>
+    </w:p>
+    <w:p>
+      <w:pPr>
+        <w:pStyle w:val="NormalWeb"/>
+        <w:spacing w:before="0" w:beforeAutospacing="0" w:after="0" w:afterAutospacing="0"/>
+        <w:rPr>
+          <w:rFonts w:ascii="Arial" w:hAnsi="Arial"/>
+          <w:sz w:val="22"/>
+        </w:rPr>
+      </w:pPr>
+    </w:p>
+    <w:p>
+      <w:pPr>
+        <w:pStyle w:val="NormalWeb"/>
+        <w:spacing w:before="0" w:beforeAutospacing="0" w:after="0" w:afterAutospacing="0"/>
+        <w:rPr>
+          <w:rFonts w:ascii="Arial" w:hAnsi="Arial"/>
+          <w:sz w:val="22"/>
+        </w:rPr>
+      </w:pPr>
+    </w:p>
+    <w:p>
+      <w:pPr>
         <w:pStyle w:val="Heading2"/>
         <w:rPr>
           <w:rFonts w:ascii="Arial" w:hAnsi="Arial"/>
@@ -4165,6 +3959,7 @@
         <w:rPr>
           <w:rFonts w:ascii="Arial" w:hAnsi="Arial"/>
         </w:rPr>
+        <w:lastRenderedPageBreak/>
         <w:t>Behaviour Requirements</w:t>
       </w:r>
       <w:bookmarkEnd w:id="49"/>
@@ -4189,13 +3984,112 @@
         <w:spacing w:line="240" w:lineRule="auto"/>
         <w:jc w:val="both"/>
       </w:pPr>
-      <w:r>
-        <w:t>&lt;incomplete</w:t>
-      </w:r>
-      <w:r>
-        <w:t>&gt;</w:t>
-      </w:r>
-    </w:p>
+    </w:p>
+    <w:p/>
+    <w:p>
+      <w:r>
+        <w:rPr>
+          <w:lang w:bidi="ar-SA"/>
+        </w:rPr>
+        <w:drawing>
+          <wp:anchor distT="0" distB="0" distL="114300" distR="114300" simplePos="0" relativeHeight="251664384" behindDoc="0" locked="0" layoutInCell="1" allowOverlap="1" wp14:anchorId="556B2B15" wp14:editId="62A0F4B4">
+            <wp:simplePos x="0" y="0"/>
+            <wp:positionH relativeFrom="column">
+              <wp:posOffset>828040</wp:posOffset>
+            </wp:positionH>
+            <wp:positionV relativeFrom="paragraph">
+              <wp:posOffset>30480</wp:posOffset>
+            </wp:positionV>
+            <wp:extent cx="4119245" cy="6955155"/>
+            <wp:effectExtent l="0" t="0" r="0" b="4445"/>
+            <wp:wrapThrough wrapText="bothSides">
+              <wp:wrapPolygon edited="0">
+                <wp:start x="0" y="0"/>
+                <wp:lineTo x="0" y="21535"/>
+                <wp:lineTo x="21444" y="21535"/>
+                <wp:lineTo x="21444" y="0"/>
+                <wp:lineTo x="0" y="0"/>
+              </wp:wrapPolygon>
+            </wp:wrapThrough>
+            <wp:docPr id="2" name="Picture 2"/>
+            <wp:cNvGraphicFramePr>
+              <a:graphicFrameLocks xmlns:a="http://schemas.openxmlformats.org/drawingml/2006/main" noChangeAspect="1"/>
+            </wp:cNvGraphicFramePr>
+            <a:graphic xmlns:a="http://schemas.openxmlformats.org/drawingml/2006/main">
+              <a:graphicData uri="http://schemas.openxmlformats.org/drawingml/2006/picture">
+                <pic:pic xmlns:pic="http://schemas.openxmlformats.org/drawingml/2006/picture">
+                  <pic:nvPicPr>
+                    <pic:cNvPr id="2" name="fileme.jpeg"/>
+                    <pic:cNvPicPr/>
+                  </pic:nvPicPr>
+                  <pic:blipFill rotWithShape="1">
+                    <a:blip r:embed="rId12">
+                      <a:extLst>
+                        <a:ext uri="{28A0092B-C50C-407E-A947-70E740481C1C}">
+                          <a14:useLocalDpi xmlns:a14="http://schemas.microsoft.com/office/drawing/2010/main" val="0"/>
+                        </a:ext>
+                      </a:extLst>
+                    </a:blip>
+                    <a:srcRect l="4028" t="9666" r="64586" b="5573"/>
+                    <a:stretch/>
+                  </pic:blipFill>
+                  <pic:spPr bwMode="auto">
+                    <a:xfrm>
+                      <a:off x="0" y="0"/>
+                      <a:ext cx="4119245" cy="6955155"/>
+                    </a:xfrm>
+                    <a:prstGeom prst="rect">
+                      <a:avLst/>
+                    </a:prstGeom>
+                    <a:ln>
+                      <a:noFill/>
+                    </a:ln>
+                    <a:extLst>
+                      <a:ext uri="{53640926-AAD7-44D8-BBD7-CCE9431645EC}">
+                        <a14:shadowObscured xmlns:a14="http://schemas.microsoft.com/office/drawing/2010/main"/>
+                      </a:ext>
+                    </a:extLst>
+                  </pic:spPr>
+                </pic:pic>
+              </a:graphicData>
+            </a:graphic>
+            <wp14:sizeRelH relativeFrom="page">
+              <wp14:pctWidth>0</wp14:pctWidth>
+            </wp14:sizeRelH>
+            <wp14:sizeRelV relativeFrom="page">
+              <wp14:pctHeight>0</wp14:pctHeight>
+            </wp14:sizeRelV>
+          </wp:anchor>
+        </w:drawing>
+      </w:r>
+    </w:p>
+    <w:p/>
+    <w:p/>
+    <w:p/>
+    <w:p/>
+    <w:p/>
+    <w:p/>
+    <w:p/>
+    <w:p/>
+    <w:p/>
+    <w:p/>
+    <w:p/>
+    <w:p/>
+    <w:p/>
+    <w:p/>
+    <w:p/>
+    <w:p/>
+    <w:p/>
+    <w:p/>
+    <w:p/>
+    <w:p/>
+    <w:p/>
+    <w:p/>
+    <w:p/>
+    <w:p/>
+    <w:p/>
+    <w:p/>
+    <w:p/>
     <w:p/>
     <w:p/>
     <w:p/>
@@ -4231,6 +4125,7 @@
           <w:rFonts w:ascii="Arial" w:hAnsi="Arial"/>
           <w:color w:val="FFFFFF"/>
         </w:rPr>
+        <w:lastRenderedPageBreak/>
         <w:t>Other Non-functional Requirements</w:t>
       </w:r>
       <w:bookmarkEnd w:id="50"/>
@@ -4367,7 +4262,6 @@
         <w:rPr>
           <w:rFonts w:ascii="Arial" w:hAnsi="Arial"/>
         </w:rPr>
-        <w:lastRenderedPageBreak/>
         <w:t>Software Quality Attributes</w:t>
       </w:r>
       <w:bookmarkEnd w:id="55"/>
@@ -4853,7 +4747,7 @@
       </w:pPr>
     </w:p>
     <w:sectPr>
-      <w:headerReference w:type="default" r:id="rId12"/>
+      <w:headerReference w:type="default" r:id="rId13"/>
       <w:pgSz w:w="12240" w:h="15840" w:code="1"/>
       <w:pgMar w:top="1440" w:right="1296" w:bottom="1440" w:left="1296" w:header="720" w:footer="720" w:gutter="0"/>
       <w:pgNumType w:start="1"/>
@@ -5006,7 +4900,7 @@
       <w:fldChar w:fldCharType="separate"/>
     </w:r>
     <w:r>
-      <w:t>3</w:t>
+      <w:t>4</w:t>
     </w:r>
     <w:r>
       <w:fldChar w:fldCharType="end"/>

</xml_diff>

<commit_message>
add the pictures of the UI for section 3.1.1.
</commit_message>
<xml_diff>
--- a/documentation/srs/SRS.docx
+++ b/documentation/srs/SRS.docx
@@ -3319,6 +3319,82 @@
           <w:i w:val="0"/>
         </w:rPr>
       </w:pPr>
+      <w:r>
+        <w:rPr>
+          <w:i w:val="0"/>
+          <w:lang w:bidi="ar-SA"/>
+        </w:rPr>
+        <w:drawing>
+          <wp:anchor distT="0" distB="0" distL="114300" distR="114300" simplePos="0" relativeHeight="251665408" behindDoc="0" locked="0" layoutInCell="1" allowOverlap="1" wp14:anchorId="7A48CA68" wp14:editId="6E97881B">
+            <wp:simplePos x="0" y="0"/>
+            <wp:positionH relativeFrom="column">
+              <wp:posOffset>-546100</wp:posOffset>
+            </wp:positionH>
+            <wp:positionV relativeFrom="paragraph">
+              <wp:posOffset>245110</wp:posOffset>
+            </wp:positionV>
+            <wp:extent cx="6966585" cy="974090"/>
+            <wp:effectExtent l="0" t="0" r="0" b="0"/>
+            <wp:wrapThrough wrapText="bothSides">
+              <wp:wrapPolygon edited="0">
+                <wp:start x="0" y="0"/>
+                <wp:lineTo x="0" y="20840"/>
+                <wp:lineTo x="21500" y="20840"/>
+                <wp:lineTo x="21500" y="0"/>
+                <wp:lineTo x="0" y="0"/>
+              </wp:wrapPolygon>
+            </wp:wrapThrough>
+            <wp:docPr id="3" name="Picture 3"/>
+            <wp:cNvGraphicFramePr>
+              <a:graphicFrameLocks xmlns:a="http://schemas.openxmlformats.org/drawingml/2006/main" noChangeAspect="1"/>
+            </wp:cNvGraphicFramePr>
+            <a:graphic xmlns:a="http://schemas.openxmlformats.org/drawingml/2006/main">
+              <a:graphicData uri="http://schemas.openxmlformats.org/drawingml/2006/picture">
+                <pic:pic xmlns:pic="http://schemas.openxmlformats.org/drawingml/2006/picture">
+                  <pic:nvPicPr>
+                    <pic:cNvPr id="3" name="scrreen shot one.jpeg"/>
+                    <pic:cNvPicPr/>
+                  </pic:nvPicPr>
+                  <pic:blipFill rotWithShape="1">
+                    <a:blip r:embed="rId12">
+                      <a:extLst>
+                        <a:ext uri="{28A0092B-C50C-407E-A947-70E740481C1C}">
+                          <a14:useLocalDpi xmlns:a14="http://schemas.microsoft.com/office/drawing/2010/main" val="0"/>
+                        </a:ext>
+                      </a:extLst>
+                    </a:blip>
+                    <a:srcRect l="6124" t="11032" r="6010" b="69288"/>
+                    <a:stretch/>
+                  </pic:blipFill>
+                  <pic:spPr bwMode="auto">
+                    <a:xfrm>
+                      <a:off x="0" y="0"/>
+                      <a:ext cx="6966585" cy="974090"/>
+                    </a:xfrm>
+                    <a:prstGeom prst="rect">
+                      <a:avLst/>
+                    </a:prstGeom>
+                    <a:ln>
+                      <a:noFill/>
+                    </a:ln>
+                    <a:extLst>
+                      <a:ext uri="{53640926-AAD7-44D8-BBD7-CCE9431645EC}">
+                        <a14:shadowObscured xmlns:a14="http://schemas.microsoft.com/office/drawing/2010/main"/>
+                      </a:ext>
+                    </a:extLst>
+                  </pic:spPr>
+                </pic:pic>
+              </a:graphicData>
+            </a:graphic>
+            <wp14:sizeRelH relativeFrom="page">
+              <wp14:pctWidth>0</wp14:pctWidth>
+            </wp14:sizeRelH>
+            <wp14:sizeRelV relativeFrom="page">
+              <wp14:pctHeight>0</wp14:pctHeight>
+            </wp14:sizeRelV>
+          </wp:anchor>
+        </w:drawing>
+      </w:r>
     </w:p>
     <w:p>
       <w:pPr>
@@ -3331,8 +3407,78 @@
       <w:r>
         <w:rPr>
           <w:i w:val="0"/>
-        </w:rPr>
-        <w:t>[todo: include screen shot of current UI design for the U.C., by starting up and runnign the current source code].</w:t>
+          <w:lang w:bidi="ar-SA"/>
+        </w:rPr>
+        <w:drawing>
+          <wp:anchor distT="0" distB="0" distL="114300" distR="114300" simplePos="0" relativeHeight="251666432" behindDoc="0" locked="0" layoutInCell="1" allowOverlap="1" wp14:anchorId="28EA2429" wp14:editId="2073B313">
+            <wp:simplePos x="0" y="0"/>
+            <wp:positionH relativeFrom="column">
+              <wp:posOffset>894715</wp:posOffset>
+            </wp:positionH>
+            <wp:positionV relativeFrom="paragraph">
+              <wp:posOffset>1149985</wp:posOffset>
+            </wp:positionV>
+            <wp:extent cx="4113530" cy="1938020"/>
+            <wp:effectExtent l="0" t="0" r="1270" b="0"/>
+            <wp:wrapThrough wrapText="bothSides">
+              <wp:wrapPolygon edited="0">
+                <wp:start x="0" y="0"/>
+                <wp:lineTo x="0" y="21232"/>
+                <wp:lineTo x="21473" y="21232"/>
+                <wp:lineTo x="21473" y="0"/>
+                <wp:lineTo x="0" y="0"/>
+              </wp:wrapPolygon>
+            </wp:wrapThrough>
+            <wp:docPr id="4" name="Picture 4"/>
+            <wp:cNvGraphicFramePr>
+              <a:graphicFrameLocks xmlns:a="http://schemas.openxmlformats.org/drawingml/2006/main" noChangeAspect="1"/>
+            </wp:cNvGraphicFramePr>
+            <a:graphic xmlns:a="http://schemas.openxmlformats.org/drawingml/2006/main">
+              <a:graphicData uri="http://schemas.openxmlformats.org/drawingml/2006/picture">
+                <pic:pic xmlns:pic="http://schemas.openxmlformats.org/drawingml/2006/picture">
+                  <pic:nvPicPr>
+                    <pic:cNvPr id="4" name="scrrenshot two.jpeg"/>
+                    <pic:cNvPicPr/>
+                  </pic:nvPicPr>
+                  <pic:blipFill rotWithShape="1">
+                    <a:blip r:embed="rId13">
+                      <a:extLst>
+                        <a:ext uri="{28A0092B-C50C-407E-A947-70E740481C1C}">
+                          <a14:useLocalDpi xmlns:a14="http://schemas.microsoft.com/office/drawing/2010/main" val="0"/>
+                        </a:ext>
+                      </a:extLst>
+                    </a:blip>
+                    <a:srcRect l="21107" t="9976" r="21203" b="46417"/>
+                    <a:stretch/>
+                  </pic:blipFill>
+                  <pic:spPr bwMode="auto">
+                    <a:xfrm>
+                      <a:off x="0" y="0"/>
+                      <a:ext cx="4113530" cy="1938020"/>
+                    </a:xfrm>
+                    <a:prstGeom prst="rect">
+                      <a:avLst/>
+                    </a:prstGeom>
+                    <a:ln>
+                      <a:noFill/>
+                    </a:ln>
+                    <a:extLst>
+                      <a:ext uri="{53640926-AAD7-44D8-BBD7-CCE9431645EC}">
+                        <a14:shadowObscured xmlns:a14="http://schemas.microsoft.com/office/drawing/2010/main"/>
+                      </a:ext>
+                    </a:extLst>
+                  </pic:spPr>
+                </pic:pic>
+              </a:graphicData>
+            </a:graphic>
+            <wp14:sizeRelH relativeFrom="page">
+              <wp14:pctWidth>0</wp14:pctWidth>
+            </wp14:sizeRelH>
+            <wp14:sizeRelV relativeFrom="page">
+              <wp14:pctHeight>0</wp14:pctHeight>
+            </wp14:sizeRelV>
+          </wp:anchor>
+        </w:drawing>
       </w:r>
     </w:p>
     <w:p>
@@ -3352,10 +3498,138 @@
           <w:i w:val="0"/>
         </w:rPr>
       </w:pPr>
-      <w:r>
+    </w:p>
+    <w:p>
+      <w:pPr>
+        <w:pStyle w:val="template"/>
+        <w:jc w:val="both"/>
         <w:rPr>
           <w:i w:val="0"/>
         </w:rPr>
+      </w:pPr>
+    </w:p>
+    <w:p>
+      <w:pPr>
+        <w:pStyle w:val="template"/>
+        <w:jc w:val="both"/>
+        <w:rPr>
+          <w:i w:val="0"/>
+        </w:rPr>
+      </w:pPr>
+    </w:p>
+    <w:p>
+      <w:pPr>
+        <w:pStyle w:val="template"/>
+        <w:jc w:val="both"/>
+        <w:rPr>
+          <w:i w:val="0"/>
+        </w:rPr>
+      </w:pPr>
+    </w:p>
+    <w:p>
+      <w:pPr>
+        <w:pStyle w:val="template"/>
+        <w:jc w:val="both"/>
+        <w:rPr>
+          <w:i w:val="0"/>
+        </w:rPr>
+      </w:pPr>
+    </w:p>
+    <w:p>
+      <w:pPr>
+        <w:pStyle w:val="template"/>
+        <w:jc w:val="both"/>
+        <w:rPr>
+          <w:i w:val="0"/>
+        </w:rPr>
+      </w:pPr>
+    </w:p>
+    <w:p>
+      <w:pPr>
+        <w:pStyle w:val="template"/>
+        <w:jc w:val="both"/>
+        <w:rPr>
+          <w:i w:val="0"/>
+        </w:rPr>
+      </w:pPr>
+      <w:bookmarkStart w:id="44" w:name="_GoBack"/>
+      <w:bookmarkEnd w:id="44"/>
+    </w:p>
+    <w:p>
+      <w:pPr>
+        <w:pStyle w:val="template"/>
+        <w:jc w:val="both"/>
+        <w:rPr>
+          <w:i w:val="0"/>
+        </w:rPr>
+      </w:pPr>
+    </w:p>
+    <w:p>
+      <w:pPr>
+        <w:pStyle w:val="template"/>
+        <w:jc w:val="both"/>
+        <w:rPr>
+          <w:i w:val="0"/>
+        </w:rPr>
+      </w:pPr>
+    </w:p>
+    <w:p>
+      <w:pPr>
+        <w:pStyle w:val="template"/>
+        <w:jc w:val="both"/>
+        <w:rPr>
+          <w:i w:val="0"/>
+        </w:rPr>
+      </w:pPr>
+    </w:p>
+    <w:p>
+      <w:pPr>
+        <w:pStyle w:val="template"/>
+        <w:jc w:val="both"/>
+        <w:rPr>
+          <w:i w:val="0"/>
+        </w:rPr>
+      </w:pPr>
+    </w:p>
+    <w:p>
+      <w:pPr>
+        <w:pStyle w:val="template"/>
+        <w:jc w:val="both"/>
+        <w:rPr>
+          <w:i w:val="0"/>
+        </w:rPr>
+      </w:pPr>
+    </w:p>
+    <w:p>
+      <w:pPr>
+        <w:pStyle w:val="template"/>
+        <w:jc w:val="both"/>
+        <w:rPr>
+          <w:i w:val="0"/>
+        </w:rPr>
+      </w:pPr>
+    </w:p>
+    <w:p>
+      <w:pPr>
+        <w:pStyle w:val="template"/>
+        <w:jc w:val="both"/>
+        <w:rPr>
+          <w:i w:val="0"/>
+        </w:rPr>
+      </w:pPr>
+    </w:p>
+    <w:p>
+      <w:pPr>
+        <w:pStyle w:val="template"/>
+        <w:jc w:val="both"/>
+        <w:rPr>
+          <w:i w:val="0"/>
+        </w:rPr>
+      </w:pPr>
+      <w:r>
+        <w:rPr>
+          <w:i w:val="0"/>
+        </w:rPr>
         <w:t>In the unit converter, there are three main views: the main view which allows the user to convert between two units, a view to define a new unit based on existing units, as well as a a view to list all the existing units, and their definitions.</w:t>
       </w:r>
     </w:p>
@@ -3366,14 +3640,14 @@
           <w:rFonts w:ascii="Arial" w:hAnsi="Arial"/>
         </w:rPr>
       </w:pPr>
-      <w:bookmarkStart w:id="44" w:name="_Toc439994684"/>
+      <w:bookmarkStart w:id="45" w:name="_Toc439994684"/>
       <w:r>
         <w:rPr>
           <w:rFonts w:ascii="Arial" w:hAnsi="Arial"/>
         </w:rPr>
         <w:t>Hardware Interfaces</w:t>
       </w:r>
-      <w:bookmarkEnd w:id="44"/>
+      <w:bookmarkEnd w:id="45"/>
     </w:p>
     <w:p>
       <w:pPr>
@@ -3410,14 +3684,14 @@
           <w:rFonts w:ascii="Arial" w:hAnsi="Arial"/>
         </w:rPr>
       </w:pPr>
-      <w:bookmarkStart w:id="45" w:name="_Toc439994685"/>
+      <w:bookmarkStart w:id="46" w:name="_Toc439994685"/>
       <w:r>
         <w:rPr>
           <w:rFonts w:ascii="Arial" w:hAnsi="Arial"/>
         </w:rPr>
         <w:t>Software Interfaces</w:t>
       </w:r>
-      <w:bookmarkEnd w:id="45"/>
+      <w:bookmarkEnd w:id="46"/>
     </w:p>
     <w:p>
       <w:pPr>
@@ -3444,18 +3718,7 @@
           <w:sz w:val="22"/>
           <w:szCs w:val="22"/>
         </w:rPr>
-        <w:t xml:space="preserve">ecause the software uses the underscore library, </w:t>
-      </w:r>
-      <w:bookmarkStart w:id="46" w:name="_GoBack"/>
-      <w:bookmarkEnd w:id="46"/>
-      <w:r>
-        <w:rPr>
-          <w:rFonts w:ascii="Arial" w:hAnsi="Arial" w:cs="Arial"/>
-          <w:iCs/>
-          <w:sz w:val="22"/>
-          <w:szCs w:val="22"/>
-        </w:rPr>
-        <w:t>we interface with underscore using its API. furthermore, we are interfacing with HTML CSS, and JS, because this application runs in a web browser. this is the extent of our external software interfacing, as most interfacing is internal to the application.</w:t>
+        <w:t>ecause the software uses the underscore library, we interface with underscore using its API. furthermore, we are interfacing with HTML CSS, and JS, because this application runs in a web browser. this is the extent of our external software interfacing, as most interfacing is internal to the application.</w:t>
       </w:r>
     </w:p>
     <w:p>
@@ -3470,6 +3733,7 @@
         <w:rPr>
           <w:rFonts w:ascii="Arial" w:hAnsi="Arial"/>
         </w:rPr>
+        <w:lastRenderedPageBreak/>
         <w:t>Communications Interfaces</w:t>
       </w:r>
       <w:bookmarkEnd w:id="47"/>
@@ -3496,70 +3760,6 @@
     </w:p>
     <w:p>
       <w:pPr>
-        <w:pStyle w:val="template"/>
-        <w:rPr>
-          <w:i w:val="0"/>
-        </w:rPr>
-      </w:pPr>
-    </w:p>
-    <w:p>
-      <w:pPr>
-        <w:pStyle w:val="template"/>
-        <w:rPr>
-          <w:i w:val="0"/>
-        </w:rPr>
-      </w:pPr>
-    </w:p>
-    <w:p>
-      <w:pPr>
-        <w:pStyle w:val="template"/>
-        <w:rPr>
-          <w:i w:val="0"/>
-        </w:rPr>
-      </w:pPr>
-    </w:p>
-    <w:p>
-      <w:pPr>
-        <w:pStyle w:val="template"/>
-        <w:rPr>
-          <w:i w:val="0"/>
-        </w:rPr>
-      </w:pPr>
-    </w:p>
-    <w:p>
-      <w:pPr>
-        <w:pStyle w:val="template"/>
-        <w:rPr>
-          <w:i w:val="0"/>
-        </w:rPr>
-      </w:pPr>
-    </w:p>
-    <w:p>
-      <w:pPr>
-        <w:pStyle w:val="template"/>
-        <w:rPr>
-          <w:i w:val="0"/>
-        </w:rPr>
-      </w:pPr>
-    </w:p>
-    <w:p>
-      <w:pPr>
-        <w:pStyle w:val="template"/>
-        <w:rPr>
-          <w:i w:val="0"/>
-        </w:rPr>
-      </w:pPr>
-    </w:p>
-    <w:p>
-      <w:pPr>
-        <w:pStyle w:val="template"/>
-        <w:rPr>
-          <w:i w:val="0"/>
-        </w:rPr>
-      </w:pPr>
-    </w:p>
-    <w:p>
-      <w:pPr>
         <w:pStyle w:val="Heading2"/>
         <w:rPr>
           <w:rFonts w:ascii="Arial" w:hAnsi="Arial"/>
@@ -3570,7 +3770,6 @@
         <w:rPr>
           <w:rFonts w:ascii="Arial" w:hAnsi="Arial"/>
         </w:rPr>
-        <w:lastRenderedPageBreak/>
         <w:t>Functional Requirements</w:t>
       </w:r>
       <w:bookmarkEnd w:id="48"/>
@@ -3959,7 +4158,6 @@
         <w:rPr>
           <w:rFonts w:ascii="Arial" w:hAnsi="Arial"/>
         </w:rPr>
-        <w:lastRenderedPageBreak/>
         <w:t>Behaviour Requirements</w:t>
       </w:r>
       <w:bookmarkEnd w:id="49"/>
@@ -4023,7 +4221,7 @@
                     <pic:cNvPicPr/>
                   </pic:nvPicPr>
                   <pic:blipFill rotWithShape="1">
-                    <a:blip r:embed="rId12">
+                    <a:blip r:embed="rId14">
                       <a:extLst>
                         <a:ext uri="{28A0092B-C50C-407E-A947-70E740481C1C}">
                           <a14:useLocalDpi xmlns:a14="http://schemas.microsoft.com/office/drawing/2010/main" val="0"/>
@@ -4747,7 +4945,7 @@
       </w:pPr>
     </w:p>
     <w:sectPr>
-      <w:headerReference w:type="default" r:id="rId13"/>
+      <w:headerReference w:type="default" r:id="rId15"/>
       <w:pgSz w:w="12240" w:h="15840" w:code="1"/>
       <w:pgMar w:top="1440" w:right="1296" w:bottom="1440" w:left="1296" w:header="720" w:footer="720" w:gutter="0"/>
       <w:pgNumType w:start="1"/>
@@ -4900,7 +5098,7 @@
       <w:fldChar w:fldCharType="separate"/>
     </w:r>
     <w:r>
-      <w:t>4</w:t>
+      <w:t>5</w:t>
     </w:r>
     <w:r>
       <w:fldChar w:fldCharType="end"/>

</xml_diff>

<commit_message>
Add section 1.2. Clean up document.
Added notes to appendix B, updated table of contents
</commit_message>
<xml_diff>
--- a/documentation/srs/SRS.docx
+++ b/documentation/srs/SRS.docx
@@ -1,6 +1,6 @@
 
 <file path=word/document.xml><?xml version="1.0" encoding="utf-8"?>
-<w:document xmlns:wpc="http://schemas.microsoft.com/office/word/2010/wordprocessingCanvas" xmlns:mo="http://schemas.microsoft.com/office/mac/office/2008/main" xmlns:mc="http://schemas.openxmlformats.org/markup-compatibility/2006" xmlns:mv="urn:schemas-microsoft-com:mac:vml" xmlns:o="urn:schemas-microsoft-com:office:office" xmlns:r="http://schemas.openxmlformats.org/officeDocument/2006/relationships" xmlns:m="http://schemas.openxmlformats.org/officeDocument/2006/math" xmlns:v="urn:schemas-microsoft-com:vml" xmlns:wp14="http://schemas.microsoft.com/office/word/2010/wordprocessingDrawing" xmlns:wp="http://schemas.openxmlformats.org/drawingml/2006/wordprocessingDrawing" xmlns:w10="urn:schemas-microsoft-com:office:word" xmlns:w="http://schemas.openxmlformats.org/wordprocessingml/2006/main" xmlns:w14="http://schemas.microsoft.com/office/word/2010/wordml" xmlns:w15="http://schemas.microsoft.com/office/word/2012/wordml" xmlns:wpg="http://schemas.microsoft.com/office/word/2010/wordprocessingGroup" xmlns:wpi="http://schemas.microsoft.com/office/word/2010/wordprocessingInk" xmlns:wne="http://schemas.microsoft.com/office/word/2006/wordml" xmlns:wps="http://schemas.microsoft.com/office/word/2010/wordprocessingShape" mc:Ignorable="w14 w15 wp14">
+<w:document xmlns:wpc="http://schemas.microsoft.com/office/word/2010/wordprocessingCanvas" xmlns:cx="http://schemas.microsoft.com/office/drawing/2014/chartex" xmlns:cx1="http://schemas.microsoft.com/office/drawing/2015/9/8/chartex" xmlns:cx2="http://schemas.microsoft.com/office/drawing/2015/10/21/chartex" xmlns:cx3="http://schemas.microsoft.com/office/drawing/2016/5/9/chartex" xmlns:cx4="http://schemas.microsoft.com/office/drawing/2016/5/10/chartex" xmlns:cx5="http://schemas.microsoft.com/office/drawing/2016/5/11/chartex" xmlns:cx6="http://schemas.microsoft.com/office/drawing/2016/5/12/chartex" xmlns:cx7="http://schemas.microsoft.com/office/drawing/2016/5/13/chartex" xmlns:cx8="http://schemas.microsoft.com/office/drawing/2016/5/14/chartex" xmlns:mc="http://schemas.openxmlformats.org/markup-compatibility/2006" xmlns:aink="http://schemas.microsoft.com/office/drawing/2016/ink" xmlns:am3d="http://schemas.microsoft.com/office/drawing/2017/model3d" xmlns:o="urn:schemas-microsoft-com:office:office" xmlns:r="http://schemas.openxmlformats.org/officeDocument/2006/relationships" xmlns:m="http://schemas.openxmlformats.org/officeDocument/2006/math" xmlns:v="urn:schemas-microsoft-com:vml" xmlns:wp14="http://schemas.microsoft.com/office/word/2010/wordprocessingDrawing" xmlns:wp="http://schemas.openxmlformats.org/drawingml/2006/wordprocessingDrawing" xmlns:w10="urn:schemas-microsoft-com:office:word" xmlns:w="http://schemas.openxmlformats.org/wordprocessingml/2006/main" xmlns:w14="http://schemas.microsoft.com/office/word/2010/wordml" xmlns:w15="http://schemas.microsoft.com/office/word/2012/wordml" xmlns:w16cid="http://schemas.microsoft.com/office/word/2016/wordml/cid" xmlns:w16se="http://schemas.microsoft.com/office/word/2015/wordml/symex" xmlns:wpg="http://schemas.microsoft.com/office/word/2010/wordprocessingGroup" xmlns:wpi="http://schemas.microsoft.com/office/word/2010/wordprocessingInk" xmlns:wne="http://schemas.microsoft.com/office/word/2006/wordml" xmlns:wps="http://schemas.microsoft.com/office/word/2010/wordprocessingShape" mc:Ignorable="w14 w15 w16se w16cid wp14">
   <w:body>
     <w:p>
       <w:pPr>
@@ -260,19 +260,7 @@
               <w:rPr>
                 <w:sz w:val="22"/>
               </w:rPr>
-              <w:t>&lt;</w:t>
-            </w:r>
-            <w:r>
-              <w:rPr>
-                <w:sz w:val="22"/>
-              </w:rPr>
               <w:t>daniel.rehman@wsu.edu</w:t>
-            </w:r>
-            <w:r>
-              <w:rPr>
-                <w:sz w:val="22"/>
-              </w:rPr>
-              <w:t>&gt;</w:t>
             </w:r>
           </w:p>
         </w:tc>
@@ -319,7 +307,15 @@
               <w:rPr>
                 <w:sz w:val="22"/>
               </w:rPr>
-              <w:t>&lt;student #&gt;</w:t>
+              <w:t>11</w:t>
+            </w:r>
+            <w:bookmarkStart w:id="0" w:name="_GoBack"/>
+            <w:bookmarkEnd w:id="0"/>
+            <w:r>
+              <w:rPr>
+                <w:sz w:val="22"/>
+              </w:rPr>
+              <w:t>634568</w:t>
             </w:r>
           </w:p>
         </w:tc>
@@ -340,7 +336,7 @@
               <w:rPr>
                 <w:sz w:val="22"/>
               </w:rPr>
-              <w:t>&lt;e-mail&gt;</w:t>
+              <w:t>jake.palmer@wsu.edu</w:t>
             </w:r>
           </w:p>
         </w:tc>
@@ -635,21 +631,21 @@
         <w:spacing w:before="0"/>
         <w:jc w:val="center"/>
       </w:pPr>
-      <w:bookmarkStart w:id="0" w:name="_Toc344877432"/>
-      <w:bookmarkStart w:id="1" w:name="_Toc344879822"/>
-      <w:bookmarkStart w:id="2" w:name="_Toc346508722"/>
-      <w:bookmarkStart w:id="3" w:name="_Toc346508952"/>
-      <w:bookmarkStart w:id="4" w:name="_Toc346509227"/>
-      <w:bookmarkStart w:id="5" w:name="_Toc107858829"/>
-      <w:bookmarkStart w:id="6" w:name="_Toc108287587"/>
-      <w:bookmarkStart w:id="7" w:name="_Toc111014886"/>
-      <w:bookmarkStart w:id="8" w:name="_Toc111117822"/>
-      <w:bookmarkStart w:id="9" w:name="_Toc113291685"/>
-      <w:bookmarkEnd w:id="0"/>
+      <w:bookmarkStart w:id="1" w:name="_Toc344877432"/>
+      <w:bookmarkStart w:id="2" w:name="_Toc344879822"/>
+      <w:bookmarkStart w:id="3" w:name="_Toc346508722"/>
+      <w:bookmarkStart w:id="4" w:name="_Toc346508952"/>
+      <w:bookmarkStart w:id="5" w:name="_Toc346509227"/>
+      <w:bookmarkStart w:id="6" w:name="_Toc107858829"/>
+      <w:bookmarkStart w:id="7" w:name="_Toc108287587"/>
+      <w:bookmarkStart w:id="8" w:name="_Toc111014886"/>
+      <w:bookmarkStart w:id="9" w:name="_Toc111117822"/>
+      <w:bookmarkStart w:id="10" w:name="_Toc113291685"/>
       <w:bookmarkEnd w:id="1"/>
       <w:bookmarkEnd w:id="2"/>
       <w:bookmarkEnd w:id="3"/>
       <w:bookmarkEnd w:id="4"/>
+      <w:bookmarkEnd w:id="5"/>
       <w:r>
         <w:rPr>
           <w:rFonts w:ascii="Arial" w:hAnsi="Arial"/>
@@ -658,11 +654,11 @@
         <w:lastRenderedPageBreak/>
         <w:t>Contents</w:t>
       </w:r>
-      <w:bookmarkEnd w:id="5"/>
       <w:bookmarkEnd w:id="6"/>
       <w:bookmarkEnd w:id="7"/>
       <w:bookmarkEnd w:id="8"/>
       <w:bookmarkEnd w:id="9"/>
+      <w:bookmarkEnd w:id="10"/>
       <w:r>
         <w:rPr>
           <w:rFonts w:ascii="Arial" w:hAnsi="Arial"/>
@@ -1056,19 +1052,7 @@
         <w:tab/>
       </w:r>
       <w:r>
-        <w:fldChar w:fldCharType="begin"/>
-      </w:r>
-      <w:r>
-        <w:instrText xml:space="preserve"> PAGEREF _Toc113291695 \h </w:instrText>
-      </w:r>
-      <w:r>
-        <w:fldChar w:fldCharType="separate"/>
-      </w:r>
-      <w:r>
-        <w:t>2</w:t>
-      </w:r>
-      <w:r>
-        <w:fldChar w:fldCharType="end"/>
+        <w:t>1</w:t>
       </w:r>
     </w:p>
     <w:p>
@@ -1108,19 +1092,7 @@
         <w:tab/>
       </w:r>
       <w:r>
-        <w:fldChar w:fldCharType="begin"/>
-      </w:r>
-      <w:r>
-        <w:instrText xml:space="preserve"> PAGEREF _Toc113291696 \h </w:instrText>
-      </w:r>
-      <w:r>
-        <w:fldChar w:fldCharType="separate"/>
-      </w:r>
-      <w:r>
-        <w:t>3</w:t>
-      </w:r>
-      <w:r>
-        <w:fldChar w:fldCharType="end"/>
+        <w:t>2</w:t>
       </w:r>
     </w:p>
     <w:p>
@@ -1158,19 +1130,7 @@
         <w:tab/>
       </w:r>
       <w:r>
-        <w:fldChar w:fldCharType="begin"/>
-      </w:r>
-      <w:r>
-        <w:instrText xml:space="preserve"> PAGEREF _Toc113291697 \h </w:instrText>
-      </w:r>
-      <w:r>
-        <w:fldChar w:fldCharType="separate"/>
-      </w:r>
-      <w:r>
-        <w:t>3</w:t>
-      </w:r>
-      <w:r>
-        <w:fldChar w:fldCharType="end"/>
+        <w:t>2</w:t>
       </w:r>
     </w:p>
     <w:p>
@@ -1258,19 +1218,7 @@
         <w:tab/>
       </w:r>
       <w:r>
-        <w:fldChar w:fldCharType="begin"/>
-      </w:r>
-      <w:r>
-        <w:instrText xml:space="preserve"> PAGEREF _Toc113291699 \h </w:instrText>
-      </w:r>
-      <w:r>
-        <w:fldChar w:fldCharType="separate"/>
-      </w:r>
-      <w:r>
-        <w:t>3</w:t>
-      </w:r>
-      <w:r>
-        <w:fldChar w:fldCharType="end"/>
+        <w:t>4</w:t>
       </w:r>
     </w:p>
     <w:p>
@@ -1308,19 +1256,7 @@
         <w:tab/>
       </w:r>
       <w:r>
-        <w:fldChar w:fldCharType="begin"/>
-      </w:r>
-      <w:r>
-        <w:instrText xml:space="preserve"> PAGEREF _Toc113291700 \h </w:instrText>
-      </w:r>
-      <w:r>
-        <w:fldChar w:fldCharType="separate"/>
-      </w:r>
-      <w:r>
-        <w:t>3</w:t>
-      </w:r>
-      <w:r>
-        <w:fldChar w:fldCharType="end"/>
+        <w:t>4</w:t>
       </w:r>
     </w:p>
     <w:p>
@@ -1660,19 +1596,7 @@
         <w:tab/>
       </w:r>
       <w:r>
-        <w:fldChar w:fldCharType="begin"/>
-      </w:r>
-      <w:r>
-        <w:instrText xml:space="preserve"> PAGEREF _Toc113291707 \h </w:instrText>
-      </w:r>
-      <w:r>
-        <w:fldChar w:fldCharType="separate"/>
-      </w:r>
-      <w:r>
-        <w:t>6</w:t>
-      </w:r>
-      <w:r>
-        <w:fldChar w:fldCharType="end"/>
+        <w:t>7</w:t>
       </w:r>
     </w:p>
     <w:p>
@@ -1712,19 +1636,7 @@
         <w:tab/>
       </w:r>
       <w:r>
-        <w:fldChar w:fldCharType="begin"/>
-      </w:r>
-      <w:r>
-        <w:instrText xml:space="preserve"> PAGEREF _Toc113291708 \h </w:instrText>
-      </w:r>
-      <w:r>
-        <w:fldChar w:fldCharType="separate"/>
-      </w:r>
-      <w:r>
-        <w:t>7</w:t>
-      </w:r>
-      <w:r>
-        <w:fldChar w:fldCharType="end"/>
+        <w:t>8</w:t>
       </w:r>
     </w:p>
     <w:p>
@@ -1762,19 +1674,7 @@
         <w:tab/>
       </w:r>
       <w:r>
-        <w:fldChar w:fldCharType="begin"/>
-      </w:r>
-      <w:r>
-        <w:instrText xml:space="preserve"> PAGEREF _Toc113291709 \h </w:instrText>
-      </w:r>
-      <w:r>
-        <w:fldChar w:fldCharType="separate"/>
-      </w:r>
-      <w:r>
-        <w:t>7</w:t>
-      </w:r>
-      <w:r>
-        <w:fldChar w:fldCharType="end"/>
+        <w:t>8</w:t>
       </w:r>
     </w:p>
     <w:p>
@@ -1812,19 +1712,7 @@
         <w:tab/>
       </w:r>
       <w:r>
-        <w:fldChar w:fldCharType="begin"/>
-      </w:r>
-      <w:r>
-        <w:instrText xml:space="preserve"> PAGEREF _Toc113291710 \h </w:instrText>
-      </w:r>
-      <w:r>
-        <w:fldChar w:fldCharType="separate"/>
-      </w:r>
-      <w:r>
-        <w:t>7</w:t>
-      </w:r>
-      <w:r>
-        <w:fldChar w:fldCharType="end"/>
+        <w:t>8</w:t>
       </w:r>
     </w:p>
     <w:p>
@@ -1862,71 +1750,7 @@
         <w:tab/>
       </w:r>
       <w:r>
-        <w:fldChar w:fldCharType="begin"/>
-      </w:r>
-      <w:r>
-        <w:instrText xml:space="preserve"> PAGEREF _Toc113291711 \h </w:instrText>
-      </w:r>
-      <w:r>
-        <w:fldChar w:fldCharType="separate"/>
-      </w:r>
-      <w:r>
-        <w:t>7</w:t>
-      </w:r>
-      <w:r>
-        <w:fldChar w:fldCharType="end"/>
-      </w:r>
-    </w:p>
-    <w:p>
-      <w:pPr>
-        <w:pStyle w:val="TOC1"/>
-        <w:tabs>
-          <w:tab w:val="left" w:pos="480"/>
-          <w:tab w:val="right" w:leader="dot" w:pos="9350"/>
-        </w:tabs>
-        <w:rPr>
-          <w:b w:val="0"/>
-          <w:caps w:val="0"/>
-          <w:sz w:val="24"/>
-        </w:rPr>
-      </w:pPr>
-      <w:r>
-        <w:rPr>
-          <w:rFonts w:ascii="Arial" w:hAnsi="Arial"/>
-        </w:rPr>
-        <w:t>5</w:t>
-      </w:r>
-      <w:r>
-        <w:rPr>
-          <w:b w:val="0"/>
-          <w:caps w:val="0"/>
-          <w:sz w:val="24"/>
-        </w:rPr>
-        <w:tab/>
-      </w:r>
-      <w:r>
-        <w:rPr>
-          <w:rFonts w:ascii="Arial" w:hAnsi="Arial"/>
-        </w:rPr>
-        <w:t>Other Requirements</w:t>
-      </w:r>
-      <w:r>
-        <w:tab/>
-      </w:r>
-      <w:r>
-        <w:fldChar w:fldCharType="begin"/>
-      </w:r>
-      <w:r>
-        <w:instrText xml:space="preserve"> PAGEREF _Toc113291712 \h </w:instrText>
-      </w:r>
-      <w:r>
-        <w:fldChar w:fldCharType="separate"/>
-      </w:r>
-      <w:r>
         <w:t>8</w:t>
-      </w:r>
-      <w:r>
-        <w:fldChar w:fldCharType="end"/>
       </w:r>
     </w:p>
     <w:p>
@@ -2043,7 +1867,7 @@
           <w:color w:val="FFFFFF"/>
         </w:rPr>
       </w:pPr>
-      <w:bookmarkStart w:id="10" w:name="_Toc113291686"/>
+      <w:bookmarkStart w:id="11" w:name="_Toc113291686"/>
       <w:r>
         <w:rPr>
           <w:rFonts w:ascii="Arial" w:hAnsi="Arial"/>
@@ -2052,7 +1876,7 @@
         <w:lastRenderedPageBreak/>
         <w:t>Revisions</w:t>
       </w:r>
-      <w:bookmarkEnd w:id="10"/>
+      <w:bookmarkEnd w:id="11"/>
     </w:p>
     <w:tbl>
       <w:tblPr>
@@ -2216,9 +2040,9 @@
           <w:sz w:val="22"/>
         </w:rPr>
       </w:pPr>
-      <w:bookmarkStart w:id="11" w:name="_Toc108287589"/>
-    </w:p>
-    <w:bookmarkEnd w:id="11"/>
+      <w:bookmarkStart w:id="12" w:name="_Toc108287589"/>
+    </w:p>
+    <w:bookmarkEnd w:id="12"/>
     <w:p>
       <w:pPr>
         <w:sectPr>
@@ -2250,8 +2074,8 @@
           <w:color w:val="FFFFFF"/>
         </w:rPr>
       </w:pPr>
-      <w:bookmarkStart w:id="12" w:name="_Toc439994665"/>
-      <w:bookmarkStart w:id="13" w:name="_Toc113291689"/>
+      <w:bookmarkStart w:id="13" w:name="_Toc439994665"/>
+      <w:bookmarkStart w:id="14" w:name="_Toc113291689"/>
       <w:r>
         <w:rPr>
           <w:rFonts w:ascii="Arial" w:hAnsi="Arial"/>
@@ -2260,8 +2084,8 @@
         <w:lastRenderedPageBreak/>
         <w:t>Introduction</w:t>
       </w:r>
-      <w:bookmarkEnd w:id="12"/>
       <w:bookmarkEnd w:id="13"/>
+      <w:bookmarkEnd w:id="14"/>
     </w:p>
     <w:p>
       <w:pPr>
@@ -2321,16 +2145,16 @@
           <w:rFonts w:ascii="Arial" w:hAnsi="Arial"/>
         </w:rPr>
       </w:pPr>
-      <w:bookmarkStart w:id="14" w:name="_Toc439994667"/>
-      <w:bookmarkStart w:id="15" w:name="_Toc113291690"/>
+      <w:bookmarkStart w:id="15" w:name="_Toc439994667"/>
+      <w:bookmarkStart w:id="16" w:name="_Toc113291690"/>
       <w:r>
         <w:rPr>
           <w:rFonts w:ascii="Arial" w:hAnsi="Arial"/>
         </w:rPr>
         <w:t>Document Purpose</w:t>
       </w:r>
-      <w:bookmarkEnd w:id="14"/>
       <w:bookmarkEnd w:id="15"/>
+      <w:bookmarkEnd w:id="16"/>
       <w:r>
         <w:rPr>
           <w:rFonts w:ascii="Arial" w:hAnsi="Arial"/>
@@ -2346,8 +2170,8 @@
           <w:i w:val="0"/>
         </w:rPr>
       </w:pPr>
-      <w:bookmarkStart w:id="16" w:name="_Toc439994670"/>
-      <w:bookmarkStart w:id="17" w:name="_Toc113291691"/>
+      <w:bookmarkStart w:id="17" w:name="_Toc439994670"/>
+      <w:bookmarkStart w:id="18" w:name="_Toc113291691"/>
       <w:r>
         <w:rPr>
           <w:i w:val="0"/>
@@ -2386,25 +2210,73 @@
         </w:rPr>
         <w:t>Product Scope</w:t>
       </w:r>
-      <w:bookmarkEnd w:id="16"/>
       <w:bookmarkEnd w:id="17"/>
+      <w:bookmarkEnd w:id="18"/>
+    </w:p>
+    <w:p>
+      <w:pPr>
+        <w:rPr>
+          <w:rFonts w:ascii="Arial" w:hAnsi="Arial" w:cs="Arial"/>
+          <w:sz w:val="22"/>
+          <w:szCs w:val="22"/>
+        </w:rPr>
+      </w:pPr>
+      <w:r>
+        <w:rPr>
+          <w:rFonts w:ascii="Arial" w:hAnsi="Arial" w:cs="Arial"/>
+          <w:sz w:val="22"/>
+          <w:szCs w:val="22"/>
+        </w:rPr>
+        <w:t>As stated in the description, we will be creating a "Calculation Utility" which works similarly to a calculator, but each value used in the calculation will have an associated unit. The user shall be able to define units which have a relationship with basic units, or previously defined units. The output will have a selected unit, and the input value will be computed and converted to the selected output unit. For select unit types there shall be a visual comparison between the input and the output scales (Length for sure). The program shall have a web based interface which will display a list of currently defined units, and give the user the ability to add a new unit in terms of previously defined units. There may be a graphing utility in the future which can graph given functions with scales defined by the units that the function should be returning.</w:t>
+      </w:r>
+    </w:p>
+    <w:p>
+      <w:pPr>
+        <w:pStyle w:val="Heading2"/>
+        <w:rPr>
+          <w:rFonts w:ascii="Arial" w:hAnsi="Arial"/>
+        </w:rPr>
+      </w:pPr>
+      <w:bookmarkStart w:id="19" w:name="_Toc439994669"/>
+      <w:bookmarkStart w:id="20" w:name="_Toc113291692"/>
+      <w:r>
+        <w:rPr>
+          <w:rFonts w:ascii="Arial" w:hAnsi="Arial"/>
+        </w:rPr>
+        <w:t xml:space="preserve">Intended Audience and </w:t>
+      </w:r>
+      <w:bookmarkEnd w:id="19"/>
+      <w:r>
+        <w:rPr>
+          <w:rFonts w:ascii="Arial" w:hAnsi="Arial"/>
+        </w:rPr>
+        <w:t>Document Overview</w:t>
+      </w:r>
+      <w:bookmarkEnd w:id="20"/>
     </w:p>
     <w:p>
       <w:pPr>
         <w:pStyle w:val="template"/>
         <w:jc w:val="both"/>
-      </w:pPr>
-      <w:bookmarkStart w:id="18" w:name="_Toc439994669"/>
-      <w:bookmarkStart w:id="19" w:name="_Toc113291692"/>
-      <w:r>
-        <w:t>&lt;</w:t>
-      </w:r>
-      <w:r>
-        <w:t>incomplete</w:t>
-      </w:r>
-      <w:r>
-        <w:t>&gt;</w:t>
-      </w:r>
+        <w:rPr>
+          <w:i w:val="0"/>
+        </w:rPr>
+      </w:pPr>
+      <w:r>
+        <w:rPr>
+          <w:i w:val="0"/>
+        </w:rPr>
+        <w:t>The Users of this document are the professor, and the web clients who use the Calculation Utility web application, as well as the developers of this application, which include the members of this project.</w:t>
+      </w:r>
+    </w:p>
+    <w:p>
+      <w:pPr>
+        <w:pStyle w:val="template"/>
+        <w:jc w:val="both"/>
+        <w:rPr>
+          <w:color w:val="0000FF"/>
+        </w:rPr>
+      </w:pPr>
     </w:p>
     <w:p>
       <w:pPr>
@@ -2413,44 +2285,53 @@
           <w:rFonts w:ascii="Arial" w:hAnsi="Arial"/>
         </w:rPr>
       </w:pPr>
-      <w:r>
-        <w:rPr>
-          <w:rFonts w:ascii="Arial" w:hAnsi="Arial"/>
-        </w:rPr>
-        <w:t xml:space="preserve">Intended Audience and </w:t>
-      </w:r>
-      <w:bookmarkEnd w:id="18"/>
-      <w:r>
-        <w:rPr>
-          <w:rFonts w:ascii="Arial" w:hAnsi="Arial"/>
-        </w:rPr>
-        <w:t>Document Overview</w:t>
-      </w:r>
-      <w:bookmarkEnd w:id="19"/>
+      <w:bookmarkStart w:id="21" w:name="_Toc113291693"/>
+      <w:bookmarkStart w:id="22" w:name="_Toc439994668"/>
+      <w:r>
+        <w:rPr>
+          <w:rFonts w:ascii="Arial" w:hAnsi="Arial"/>
+        </w:rPr>
+        <w:t>Definitions, Acronyms and Abbreviations</w:t>
+      </w:r>
+      <w:bookmarkEnd w:id="21"/>
     </w:p>
     <w:p>
       <w:pPr>
         <w:pStyle w:val="template"/>
         <w:jc w:val="both"/>
-        <w:rPr>
-          <w:i w:val="0"/>
-        </w:rPr>
-      </w:pPr>
-      <w:r>
-        <w:rPr>
-          <w:i w:val="0"/>
-        </w:rPr>
-        <w:t>The Users of this document are the professor, and the web clients who use the Calculation Utility web application, as well as the developers of this application, which include the members of this project.</w:t>
-      </w:r>
+      </w:pPr>
+      <w:r>
+        <w:t>None were used.</w:t>
+      </w:r>
+    </w:p>
+    <w:p/>
+    <w:p>
+      <w:pPr>
+        <w:pStyle w:val="Heading2"/>
+        <w:rPr>
+          <w:rFonts w:ascii="Arial" w:hAnsi="Arial"/>
+        </w:rPr>
+      </w:pPr>
+      <w:bookmarkStart w:id="23" w:name="_Toc113291694"/>
+      <w:r>
+        <w:rPr>
+          <w:rFonts w:ascii="Arial" w:hAnsi="Arial"/>
+        </w:rPr>
+        <w:t>Document Conventions</w:t>
+      </w:r>
+      <w:bookmarkEnd w:id="22"/>
+      <w:bookmarkEnd w:id="23"/>
     </w:p>
     <w:p>
       <w:pPr>
         <w:pStyle w:val="template"/>
         <w:jc w:val="both"/>
-        <w:rPr>
-          <w:color w:val="0000FF"/>
-        </w:rPr>
-      </w:pPr>
+      </w:pPr>
+      <w:bookmarkStart w:id="24" w:name="_Toc439994672"/>
+      <w:bookmarkStart w:id="25" w:name="_Toc113291695"/>
+      <w:r>
+        <w:t>None were used.</w:t>
+      </w:r>
     </w:p>
     <w:p>
       <w:pPr>
@@ -2459,15 +2340,20 @@
           <w:rFonts w:ascii="Arial" w:hAnsi="Arial"/>
         </w:rPr>
       </w:pPr>
-      <w:bookmarkStart w:id="20" w:name="_Toc113291693"/>
-      <w:bookmarkStart w:id="21" w:name="_Toc439994668"/>
-      <w:r>
-        <w:rPr>
-          <w:rFonts w:ascii="Arial" w:hAnsi="Arial"/>
-        </w:rPr>
-        <w:t>Definitions, Acronyms and Abbreviations</w:t>
-      </w:r>
-      <w:bookmarkEnd w:id="20"/>
+      <w:r>
+        <w:rPr>
+          <w:rFonts w:ascii="Arial" w:hAnsi="Arial"/>
+        </w:rPr>
+        <w:t>References</w:t>
+      </w:r>
+      <w:bookmarkEnd w:id="24"/>
+      <w:r>
+        <w:rPr>
+          <w:rFonts w:ascii="Arial" w:hAnsi="Arial"/>
+        </w:rPr>
+        <w:t xml:space="preserve"> and Acknowledgments</w:t>
+      </w:r>
+      <w:bookmarkEnd w:id="25"/>
     </w:p>
     <w:p>
       <w:pPr>
@@ -2477,114 +2363,6 @@
       <w:r>
         <w:t>None were used.</w:t>
       </w:r>
-    </w:p>
-    <w:p/>
-    <w:p>
-      <w:pPr>
-        <w:pStyle w:val="Heading2"/>
-        <w:rPr>
-          <w:rFonts w:ascii="Arial" w:hAnsi="Arial"/>
-        </w:rPr>
-      </w:pPr>
-      <w:bookmarkStart w:id="22" w:name="_Toc113291694"/>
-      <w:r>
-        <w:rPr>
-          <w:rFonts w:ascii="Arial" w:hAnsi="Arial"/>
-        </w:rPr>
-        <w:t>Document Conventions</w:t>
-      </w:r>
-      <w:bookmarkEnd w:id="21"/>
-      <w:bookmarkEnd w:id="22"/>
-    </w:p>
-    <w:p>
-      <w:pPr>
-        <w:pStyle w:val="template"/>
-        <w:jc w:val="both"/>
-      </w:pPr>
-      <w:bookmarkStart w:id="23" w:name="_Toc439994672"/>
-      <w:bookmarkStart w:id="24" w:name="_Toc113291695"/>
-      <w:r>
-        <w:t>None were used.</w:t>
-      </w:r>
-    </w:p>
-    <w:p>
-      <w:pPr>
-        <w:pStyle w:val="Heading2"/>
-        <w:rPr>
-          <w:rFonts w:ascii="Arial" w:hAnsi="Arial"/>
-        </w:rPr>
-      </w:pPr>
-      <w:r>
-        <w:rPr>
-          <w:rFonts w:ascii="Arial" w:hAnsi="Arial"/>
-        </w:rPr>
-        <w:t>References</w:t>
-      </w:r>
-      <w:bookmarkEnd w:id="23"/>
-      <w:r>
-        <w:rPr>
-          <w:rFonts w:ascii="Arial" w:hAnsi="Arial"/>
-        </w:rPr>
-        <w:t xml:space="preserve"> and Acknowledgments</w:t>
-      </w:r>
-      <w:bookmarkEnd w:id="24"/>
-    </w:p>
-    <w:p>
-      <w:pPr>
-        <w:pStyle w:val="template"/>
-        <w:jc w:val="both"/>
-      </w:pPr>
-      <w:r>
-        <w:t>None were used.</w:t>
-      </w:r>
-    </w:p>
-    <w:p>
-      <w:pPr>
-        <w:pStyle w:val="template"/>
-        <w:jc w:val="both"/>
-      </w:pPr>
-    </w:p>
-    <w:p>
-      <w:pPr>
-        <w:pStyle w:val="template"/>
-        <w:jc w:val="both"/>
-      </w:pPr>
-    </w:p>
-    <w:p>
-      <w:pPr>
-        <w:pStyle w:val="template"/>
-        <w:jc w:val="both"/>
-      </w:pPr>
-    </w:p>
-    <w:p>
-      <w:pPr>
-        <w:pStyle w:val="template"/>
-        <w:jc w:val="both"/>
-      </w:pPr>
-    </w:p>
-    <w:p>
-      <w:pPr>
-        <w:pStyle w:val="template"/>
-        <w:jc w:val="both"/>
-      </w:pPr>
-    </w:p>
-    <w:p>
-      <w:pPr>
-        <w:pStyle w:val="template"/>
-        <w:jc w:val="both"/>
-      </w:pPr>
-    </w:p>
-    <w:p>
-      <w:pPr>
-        <w:pStyle w:val="template"/>
-        <w:jc w:val="both"/>
-      </w:pPr>
-    </w:p>
-    <w:p>
-      <w:pPr>
-        <w:pStyle w:val="template"/>
-        <w:jc w:val="both"/>
-      </w:pPr>
     </w:p>
     <w:p>
       <w:pPr>
@@ -2614,8 +2392,8 @@
           <w:color w:val="FFFFFF"/>
         </w:rPr>
       </w:pPr>
-      <w:bookmarkStart w:id="25" w:name="_Toc439994673"/>
-      <w:bookmarkStart w:id="26" w:name="_Toc113291696"/>
+      <w:bookmarkStart w:id="26" w:name="_Toc439994673"/>
+      <w:bookmarkStart w:id="27" w:name="_Toc113291696"/>
       <w:r>
         <w:rPr>
           <w:rFonts w:ascii="Arial" w:hAnsi="Arial"/>
@@ -2624,8 +2402,8 @@
         <w:lastRenderedPageBreak/>
         <w:t>Overall Description</w:t>
       </w:r>
-      <w:bookmarkEnd w:id="25"/>
       <w:bookmarkEnd w:id="26"/>
+      <w:bookmarkEnd w:id="27"/>
     </w:p>
     <w:p>
       <w:pPr>
@@ -2634,16 +2412,16 @@
           <w:rFonts w:ascii="Arial" w:hAnsi="Arial"/>
         </w:rPr>
       </w:pPr>
-      <w:bookmarkStart w:id="27" w:name="_Toc439994674"/>
-      <w:bookmarkStart w:id="28" w:name="_Toc113291697"/>
+      <w:bookmarkStart w:id="28" w:name="_Toc439994674"/>
+      <w:bookmarkStart w:id="29" w:name="_Toc113291697"/>
       <w:r>
         <w:rPr>
           <w:rFonts w:ascii="Arial" w:hAnsi="Arial"/>
         </w:rPr>
         <w:t>Product Perspective</w:t>
       </w:r>
-      <w:bookmarkEnd w:id="27"/>
       <w:bookmarkEnd w:id="28"/>
+      <w:bookmarkEnd w:id="29"/>
     </w:p>
     <w:p>
       <w:pPr>
@@ -2654,8 +2432,8 @@
           <w:szCs w:val="22"/>
         </w:rPr>
       </w:pPr>
-      <w:bookmarkStart w:id="29" w:name="_Toc439994675"/>
-      <w:bookmarkStart w:id="30" w:name="_Toc113291698"/>
+      <w:bookmarkStart w:id="30" w:name="_Toc439994675"/>
+      <w:bookmarkStart w:id="31" w:name="_Toc113291698"/>
       <w:r>
         <w:rPr>
           <w:rFonts w:ascii="Arial" w:hAnsi="Arial" w:cs="Arial"/>
@@ -2842,14 +2620,14 @@
         <w:lastRenderedPageBreak/>
         <w:t xml:space="preserve">Product </w:t>
       </w:r>
-      <w:bookmarkEnd w:id="29"/>
+      <w:bookmarkEnd w:id="30"/>
       <w:r>
         <w:rPr>
           <w:rFonts w:ascii="Arial" w:hAnsi="Arial"/>
         </w:rPr>
         <w:t>Functionality</w:t>
       </w:r>
-      <w:bookmarkEnd w:id="30"/>
+      <w:bookmarkEnd w:id="31"/>
       <w:r>
         <w:rPr>
           <w:rFonts w:ascii="Arial" w:hAnsi="Arial"/>
@@ -2966,8 +2744,8 @@
           <w:rFonts w:ascii="Arial" w:hAnsi="Arial"/>
         </w:rPr>
       </w:pPr>
-      <w:bookmarkStart w:id="31" w:name="_Toc439994676"/>
-      <w:bookmarkStart w:id="32" w:name="_Toc113291699"/>
+      <w:bookmarkStart w:id="32" w:name="_Toc439994676"/>
+      <w:bookmarkStart w:id="33" w:name="_Toc113291699"/>
       <w:r>
         <w:rPr>
           <w:rFonts w:ascii="Arial" w:hAnsi="Arial"/>
@@ -2975,8 +2753,8 @@
         <w:lastRenderedPageBreak/>
         <w:t>Users and Characteristics</w:t>
       </w:r>
-      <w:bookmarkEnd w:id="31"/>
       <w:bookmarkEnd w:id="32"/>
+      <w:bookmarkEnd w:id="33"/>
     </w:p>
     <w:p>
       <w:pPr>
@@ -2987,7 +2765,13 @@
         <w:rPr>
           <w:i w:val="0"/>
         </w:rPr>
-        <w:t>the users that we anticipate are possibly engineers, scientists, and applied mathmaticians, all of which might wish to have a calulating uility which can deal with units. all three of these user bases are important to satisfy, however giving accurate service to the engineers would be possibly the most important, as these users might be in charge of making structures in the real world based on this product.</w:t>
+        <w:t>T</w:t>
+      </w:r>
+      <w:r>
+        <w:rPr>
+          <w:i w:val="0"/>
+        </w:rPr>
+        <w:t>he users that we anticipate are possibly engineers, scientists, and applied mathmaticians, all of which might wish to have a calulating uility which can deal with units. all three of these user bases are important to satisfy, however giving accurate service to the engineers would be possibly the most important, as these users might be in charge of making structures in the real world based on this product.</w:t>
       </w:r>
     </w:p>
     <w:p>
@@ -3003,16 +2787,16 @@
           <w:rFonts w:ascii="Arial" w:hAnsi="Arial"/>
         </w:rPr>
       </w:pPr>
-      <w:bookmarkStart w:id="33" w:name="_Toc439994677"/>
-      <w:bookmarkStart w:id="34" w:name="_Toc113291700"/>
+      <w:bookmarkStart w:id="34" w:name="_Toc439994677"/>
+      <w:bookmarkStart w:id="35" w:name="_Toc113291700"/>
       <w:r>
         <w:rPr>
           <w:rFonts w:ascii="Arial" w:hAnsi="Arial"/>
         </w:rPr>
         <w:t>Operating Environment</w:t>
       </w:r>
-      <w:bookmarkEnd w:id="33"/>
       <w:bookmarkEnd w:id="34"/>
+      <w:bookmarkEnd w:id="35"/>
     </w:p>
     <w:p>
       <w:pPr>
@@ -3026,7 +2810,25 @@
         <w:rPr>
           <w:i w:val="0"/>
         </w:rPr>
-        <w:t>the operating enviorment is a web browser on possibly any machine, and as such it needs to be efficent and responsive.</w:t>
+        <w:t>T</w:t>
+      </w:r>
+      <w:r>
+        <w:rPr>
+          <w:i w:val="0"/>
+        </w:rPr>
+        <w:t>he operating enviorment is a web browser on possibly any machine, and as such it needs to be effic</w:t>
+      </w:r>
+      <w:r>
+        <w:rPr>
+          <w:i w:val="0"/>
+        </w:rPr>
+        <w:t>i</w:t>
+      </w:r>
+      <w:r>
+        <w:rPr>
+          <w:i w:val="0"/>
+        </w:rPr>
+        <w:t>ent and responsive.</w:t>
       </w:r>
     </w:p>
     <w:p>
@@ -3036,16 +2838,16 @@
           <w:rFonts w:ascii="Arial" w:hAnsi="Arial"/>
         </w:rPr>
       </w:pPr>
-      <w:bookmarkStart w:id="35" w:name="_Toc439994678"/>
-      <w:bookmarkStart w:id="36" w:name="_Toc113291701"/>
+      <w:bookmarkStart w:id="36" w:name="_Toc439994678"/>
+      <w:bookmarkStart w:id="37" w:name="_Toc113291701"/>
       <w:r>
         <w:rPr>
           <w:rFonts w:ascii="Arial" w:hAnsi="Arial"/>
         </w:rPr>
         <w:t>Design and Implementation Constraints</w:t>
       </w:r>
-      <w:bookmarkEnd w:id="35"/>
       <w:bookmarkEnd w:id="36"/>
+      <w:bookmarkEnd w:id="37"/>
     </w:p>
     <w:p>
       <w:pPr>
@@ -3099,16 +2901,16 @@
           <w:rFonts w:ascii="Arial" w:hAnsi="Arial"/>
         </w:rPr>
       </w:pPr>
-      <w:bookmarkStart w:id="37" w:name="_Toc439994679"/>
-      <w:bookmarkStart w:id="38" w:name="_Toc113291702"/>
+      <w:bookmarkStart w:id="38" w:name="_Toc439994679"/>
+      <w:bookmarkStart w:id="39" w:name="_Toc113291702"/>
       <w:r>
         <w:rPr>
           <w:rFonts w:ascii="Arial" w:hAnsi="Arial"/>
         </w:rPr>
         <w:t>User Documentation</w:t>
       </w:r>
-      <w:bookmarkEnd w:id="37"/>
       <w:bookmarkEnd w:id="38"/>
+      <w:bookmarkEnd w:id="39"/>
     </w:p>
     <w:p>
       <w:pPr>
@@ -3136,16 +2938,16 @@
           <w:rFonts w:ascii="Arial" w:hAnsi="Arial"/>
         </w:rPr>
       </w:pPr>
-      <w:bookmarkStart w:id="39" w:name="_Toc439994680"/>
-      <w:bookmarkStart w:id="40" w:name="_Toc113291703"/>
+      <w:bookmarkStart w:id="40" w:name="_Toc439994680"/>
+      <w:bookmarkStart w:id="41" w:name="_Toc113291703"/>
       <w:r>
         <w:rPr>
           <w:rFonts w:ascii="Arial" w:hAnsi="Arial"/>
         </w:rPr>
         <w:t>Assumptions and Dependencies</w:t>
       </w:r>
-      <w:bookmarkEnd w:id="39"/>
       <w:bookmarkEnd w:id="40"/>
+      <w:bookmarkEnd w:id="41"/>
     </w:p>
     <w:p>
       <w:pPr>
@@ -3253,8 +3055,8 @@
           <w:color w:val="FFFFFF"/>
         </w:rPr>
       </w:pPr>
-      <w:bookmarkStart w:id="41" w:name="_Toc439994682"/>
-      <w:bookmarkStart w:id="42" w:name="_Toc113291704"/>
+      <w:bookmarkStart w:id="42" w:name="_Toc439994682"/>
+      <w:bookmarkStart w:id="43" w:name="_Toc113291704"/>
       <w:r>
         <w:rPr>
           <w:rFonts w:ascii="Arial" w:hAnsi="Arial"/>
@@ -3263,8 +3065,8 @@
         <w:lastRenderedPageBreak/>
         <w:t>Specific Requirements</w:t>
       </w:r>
-      <w:bookmarkEnd w:id="41"/>
       <w:bookmarkEnd w:id="42"/>
+      <w:bookmarkEnd w:id="43"/>
     </w:p>
     <w:p>
       <w:pPr>
@@ -3273,14 +3075,14 @@
           <w:rFonts w:ascii="Arial" w:hAnsi="Arial"/>
         </w:rPr>
       </w:pPr>
-      <w:bookmarkStart w:id="43" w:name="_Toc113291705"/>
+      <w:bookmarkStart w:id="44" w:name="_Toc113291705"/>
       <w:r>
         <w:rPr>
           <w:rFonts w:ascii="Arial" w:hAnsi="Arial"/>
         </w:rPr>
         <w:t>External Interface Requirements</w:t>
       </w:r>
-      <w:bookmarkEnd w:id="43"/>
+      <w:bookmarkEnd w:id="44"/>
     </w:p>
     <w:p>
       <w:pPr>
@@ -3308,7 +3110,67 @@
         <w:rPr>
           <w:i w:val="0"/>
         </w:rPr>
-        <w:t>The User Interface will have two main parts, each with multiple views. the major parts are the claulator and the unit converter. the calulator will have a typical calculator interface, as well a button which goes to a view which displays a list of the current user defined functions, and their thumbnails, and names. there is also a utility to list all the current users defined values, (variables, and cosntants).</w:t>
+        <w:t>The User Interface will have two main pa</w:t>
+      </w:r>
+      <w:r>
+        <w:rPr>
+          <w:i w:val="0"/>
+        </w:rPr>
+        <w:t>rts, each with multiple views. T</w:t>
+      </w:r>
+      <w:r>
+        <w:rPr>
+          <w:i w:val="0"/>
+        </w:rPr>
+        <w:t>he major parts are the c</w:t>
+      </w:r>
+      <w:r>
+        <w:rPr>
+          <w:i w:val="0"/>
+        </w:rPr>
+        <w:t>a</w:t>
+      </w:r>
+      <w:r>
+        <w:rPr>
+          <w:i w:val="0"/>
+        </w:rPr>
+        <w:t>la</w:t>
+      </w:r>
+      <w:r>
+        <w:rPr>
+          <w:i w:val="0"/>
+        </w:rPr>
+        <w:t>culator and the unit converter. T</w:t>
+      </w:r>
+      <w:r>
+        <w:rPr>
+          <w:i w:val="0"/>
+        </w:rPr>
+        <w:t>he calulator will have a typical calculator i</w:t>
+      </w:r>
+      <w:r>
+        <w:rPr>
+          <w:i w:val="0"/>
+        </w:rPr>
+        <w:t>nterface, as well a button that</w:t>
+      </w:r>
+      <w:r>
+        <w:rPr>
+          <w:i w:val="0"/>
+        </w:rPr>
+        <w:t xml:space="preserve"> goes to a view which displays a list of the current user defined functions, an</w:t>
+      </w:r>
+      <w:r>
+        <w:rPr>
+          <w:i w:val="0"/>
+        </w:rPr>
+        <w:t>d their thumbnails, and names. T</w:t>
+      </w:r>
+      <w:r>
+        <w:rPr>
+          <w:i w:val="0"/>
+        </w:rPr>
+        <w:t>here is also a utility to list all the current users defined values, (variables, and cosntants).</w:t>
       </w:r>
     </w:p>
     <w:p>
@@ -3552,8 +3414,6 @@
           <w:i w:val="0"/>
         </w:rPr>
       </w:pPr>
-      <w:bookmarkStart w:id="44" w:name="_GoBack"/>
-      <w:bookmarkEnd w:id="44"/>
     </w:p>
     <w:p>
       <w:pPr>
@@ -3674,34 +3534,17 @@
           <w:sz w:val="22"/>
           <w:szCs w:val="22"/>
         </w:rPr>
-        <w:t>ecause this application is running in a web browser, it will interface with the hardware of the computer running the web browser. if a graphics libary is used, then this hardware will include the Users GPU, if it exists.</w:t>
-      </w:r>
-    </w:p>
-    <w:p>
-      <w:pPr>
-        <w:pStyle w:val="Heading3"/>
-        <w:rPr>
-          <w:rFonts w:ascii="Arial" w:hAnsi="Arial"/>
-        </w:rPr>
-      </w:pPr>
-      <w:bookmarkStart w:id="46" w:name="_Toc439994685"/>
-      <w:r>
-        <w:rPr>
-          <w:rFonts w:ascii="Arial" w:hAnsi="Arial"/>
-        </w:rPr>
-        <w:t>Software Interfaces</w:t>
-      </w:r>
-      <w:bookmarkEnd w:id="46"/>
-    </w:p>
-    <w:p>
-      <w:pPr>
+        <w:t>ecause this application is running in a web browser, it will interface with the hardware of the com</w:t>
+      </w:r>
+      <w:r>
         <w:rPr>
           <w:rFonts w:ascii="Arial" w:hAnsi="Arial" w:cs="Arial"/>
           <w:iCs/>
           <w:sz w:val="22"/>
           <w:szCs w:val="22"/>
         </w:rPr>
-      </w:pPr>
+        <w:t>puter running the web browser. I</w:t>
+      </w:r>
       <w:r>
         <w:rPr>
           <w:rFonts w:ascii="Arial" w:hAnsi="Arial" w:cs="Arial"/>
@@ -3709,16 +3552,87 @@
           <w:sz w:val="22"/>
           <w:szCs w:val="22"/>
         </w:rPr>
-        <w:t>B</w:t>
-      </w:r>
-      <w:r>
+        <w:t>f a graphics libary is used, then this hardware will include the Users GPU, if it exists.</w:t>
+      </w:r>
+    </w:p>
+    <w:p>
+      <w:pPr>
+        <w:pStyle w:val="Heading3"/>
+        <w:rPr>
+          <w:rFonts w:ascii="Arial" w:hAnsi="Arial"/>
+        </w:rPr>
+      </w:pPr>
+      <w:bookmarkStart w:id="46" w:name="_Toc439994685"/>
+      <w:r>
+        <w:rPr>
+          <w:rFonts w:ascii="Arial" w:hAnsi="Arial"/>
+        </w:rPr>
+        <w:t>Software Interfaces</w:t>
+      </w:r>
+      <w:bookmarkEnd w:id="46"/>
+    </w:p>
+    <w:p>
+      <w:pPr>
         <w:rPr>
           <w:rFonts w:ascii="Arial" w:hAnsi="Arial" w:cs="Arial"/>
           <w:iCs/>
           <w:sz w:val="22"/>
           <w:szCs w:val="22"/>
         </w:rPr>
-        <w:t>ecause the software uses the underscore library, we interface with underscore using its API. furthermore, we are interfacing with HTML CSS, and JS, because this application runs in a web browser. this is the extent of our external software interfacing, as most interfacing is internal to the application.</w:t>
+      </w:pPr>
+      <w:r>
+        <w:rPr>
+          <w:rFonts w:ascii="Arial" w:hAnsi="Arial" w:cs="Arial"/>
+          <w:iCs/>
+          <w:sz w:val="22"/>
+          <w:szCs w:val="22"/>
+        </w:rPr>
+        <w:t>B</w:t>
+      </w:r>
+      <w:r>
+        <w:rPr>
+          <w:rFonts w:ascii="Arial" w:hAnsi="Arial" w:cs="Arial"/>
+          <w:iCs/>
+          <w:sz w:val="22"/>
+          <w:szCs w:val="22"/>
+        </w:rPr>
+        <w:t xml:space="preserve">ecause the software uses the underscore library, we interface </w:t>
+      </w:r>
+      <w:r>
+        <w:rPr>
+          <w:rFonts w:ascii="Arial" w:hAnsi="Arial" w:cs="Arial"/>
+          <w:iCs/>
+          <w:sz w:val="22"/>
+          <w:szCs w:val="22"/>
+        </w:rPr>
+        <w:t>with underscore using its API. F</w:t>
+      </w:r>
+      <w:r>
+        <w:rPr>
+          <w:rFonts w:ascii="Arial" w:hAnsi="Arial" w:cs="Arial"/>
+          <w:iCs/>
+          <w:sz w:val="22"/>
+          <w:szCs w:val="22"/>
+        </w:rPr>
+        <w:t>urthermore, we are interfacing with HTML CSS, and JS, because this appl</w:t>
+      </w:r>
+      <w:r>
+        <w:rPr>
+          <w:rFonts w:ascii="Arial" w:hAnsi="Arial" w:cs="Arial"/>
+          <w:iCs/>
+          <w:sz w:val="22"/>
+          <w:szCs w:val="22"/>
+        </w:rPr>
+        <w:t>ication runs in a web browser. T</w:t>
+      </w:r>
+      <w:r>
+        <w:rPr>
+          <w:rFonts w:ascii="Arial" w:hAnsi="Arial" w:cs="Arial"/>
+          <w:iCs/>
+          <w:sz w:val="22"/>
+          <w:szCs w:val="22"/>
+        </w:rPr>
+        <w:t>his is the extent of our external software interfacing, as most interfacing is internal to the application.</w:t>
       </w:r>
     </w:p>
     <w:p>
@@ -3781,8 +3695,18 @@
           <w:ilvl w:val="0"/>
           <w:numId w:val="0"/>
         </w:numPr>
-      </w:pPr>
-      <w:r>
+        <w:rPr>
+          <w:rFonts w:ascii="Arial" w:hAnsi="Arial" w:cs="Arial"/>
+          <w:sz w:val="24"/>
+          <w:szCs w:val="24"/>
+        </w:rPr>
+      </w:pPr>
+      <w:r>
+        <w:rPr>
+          <w:rFonts w:ascii="Arial" w:hAnsi="Arial" w:cs="Arial"/>
+          <w:sz w:val="24"/>
+          <w:szCs w:val="24"/>
+        </w:rPr>
         <w:t>3.2.1 Convert Units:</w:t>
       </w:r>
     </w:p>
@@ -3809,11 +3733,26 @@
           <w:ilvl w:val="0"/>
           <w:numId w:val="0"/>
         </w:numPr>
-      </w:pPr>
-      <w:r>
+        <w:rPr>
+          <w:rFonts w:ascii="Arial" w:hAnsi="Arial" w:cs="Arial"/>
+          <w:sz w:val="24"/>
+          <w:szCs w:val="24"/>
+        </w:rPr>
+      </w:pPr>
+      <w:r>
+        <w:rPr>
+          <w:rFonts w:ascii="Arial" w:hAnsi="Arial" w:cs="Arial"/>
+          <w:sz w:val="24"/>
+          <w:szCs w:val="24"/>
+        </w:rPr>
         <w:t>3.2.2</w:t>
       </w:r>
       <w:r>
+        <w:rPr>
+          <w:rFonts w:ascii="Arial" w:hAnsi="Arial" w:cs="Arial"/>
+          <w:sz w:val="24"/>
+          <w:szCs w:val="24"/>
+        </w:rPr>
         <w:t xml:space="preserve"> Define New Units:</w:t>
       </w:r>
     </w:p>
@@ -3840,11 +3779,26 @@
           <w:ilvl w:val="0"/>
           <w:numId w:val="0"/>
         </w:numPr>
-      </w:pPr>
-      <w:r>
+        <w:rPr>
+          <w:rFonts w:ascii="Arial" w:hAnsi="Arial" w:cs="Arial"/>
+          <w:sz w:val="24"/>
+          <w:szCs w:val="24"/>
+        </w:rPr>
+      </w:pPr>
+      <w:r>
+        <w:rPr>
+          <w:rFonts w:ascii="Arial" w:hAnsi="Arial" w:cs="Arial"/>
+          <w:sz w:val="24"/>
+          <w:szCs w:val="24"/>
+        </w:rPr>
         <w:t>3.2.3</w:t>
       </w:r>
       <w:r>
+        <w:rPr>
+          <w:rFonts w:ascii="Arial" w:hAnsi="Arial" w:cs="Arial"/>
+          <w:sz w:val="24"/>
+          <w:szCs w:val="24"/>
+        </w:rPr>
         <w:t xml:space="preserve"> List Available Units:</w:t>
       </w:r>
     </w:p>
@@ -3871,17 +3825,42 @@
           <w:ilvl w:val="0"/>
           <w:numId w:val="0"/>
         </w:numPr>
-      </w:pPr>
-      <w:r>
+        <w:rPr>
+          <w:rFonts w:ascii="Arial" w:hAnsi="Arial" w:cs="Arial"/>
+          <w:sz w:val="24"/>
+          <w:szCs w:val="24"/>
+        </w:rPr>
+      </w:pPr>
+      <w:r>
+        <w:rPr>
+          <w:rFonts w:ascii="Arial" w:hAnsi="Arial" w:cs="Arial"/>
+          <w:sz w:val="24"/>
+          <w:szCs w:val="24"/>
+        </w:rPr>
         <w:t>3.2.4</w:t>
       </w:r>
       <w:r>
+        <w:rPr>
+          <w:rFonts w:ascii="Arial" w:hAnsi="Arial" w:cs="Arial"/>
+          <w:sz w:val="24"/>
+          <w:szCs w:val="24"/>
+        </w:rPr>
         <w:t xml:space="preserve"> Cal</w:t>
       </w:r>
       <w:r>
+        <w:rPr>
+          <w:rFonts w:ascii="Arial" w:hAnsi="Arial" w:cs="Arial"/>
+          <w:sz w:val="24"/>
+          <w:szCs w:val="24"/>
+        </w:rPr>
         <w:t>c</w:t>
       </w:r>
       <w:r>
+        <w:rPr>
+          <w:rFonts w:ascii="Arial" w:hAnsi="Arial" w:cs="Arial"/>
+          <w:sz w:val="24"/>
+          <w:szCs w:val="24"/>
+        </w:rPr>
         <w:t>ulator:</w:t>
       </w:r>
     </w:p>
@@ -3908,14 +3887,34 @@
           <w:ilvl w:val="0"/>
           <w:numId w:val="0"/>
         </w:numPr>
-      </w:pPr>
-      <w:r>
+        <w:rPr>
+          <w:rFonts w:ascii="Arial" w:hAnsi="Arial" w:cs="Arial"/>
+          <w:sz w:val="24"/>
+          <w:szCs w:val="24"/>
+        </w:rPr>
+      </w:pPr>
+      <w:r>
+        <w:rPr>
+          <w:rFonts w:ascii="Arial" w:hAnsi="Arial" w:cs="Arial"/>
+          <w:sz w:val="24"/>
+          <w:szCs w:val="24"/>
+        </w:rPr>
         <w:t xml:space="preserve">3.2.5 </w:t>
       </w:r>
       <w:r>
+        <w:rPr>
+          <w:rFonts w:ascii="Arial" w:hAnsi="Arial" w:cs="Arial"/>
+          <w:sz w:val="24"/>
+          <w:szCs w:val="24"/>
+        </w:rPr>
         <w:t>Variables and Functions</w:t>
       </w:r>
       <w:r>
+        <w:rPr>
+          <w:rFonts w:ascii="Arial" w:hAnsi="Arial" w:cs="Arial"/>
+          <w:sz w:val="24"/>
+          <w:szCs w:val="24"/>
+        </w:rPr>
         <w:t>:</w:t>
       </w:r>
     </w:p>
@@ -4357,7 +4356,31 @@
         <w:rPr>
           <w:i w:val="0"/>
         </w:rPr>
-        <w:t>The software needs to be responsive, as the users, (whether engineers or mathmeticians) probably do not want to wait more than a couple seconds (eg. 3 seconds.) for a single simple calculation/conversion. thus, the user interface, and internal logic needs to be written efficently.</w:t>
+        <w:t>The software needs</w:t>
+      </w:r>
+      <w:r>
+        <w:rPr>
+          <w:i w:val="0"/>
+        </w:rPr>
+        <w:t xml:space="preserve"> to be responsive, as the users</w:t>
+      </w:r>
+      <w:r>
+        <w:rPr>
+          <w:i w:val="0"/>
+        </w:rPr>
+        <w:t xml:space="preserve"> (whether engineers or mathmeticians) probably do not want to wait more than a couple seconds (eg. 3 seconds.) for a single </w:t>
+      </w:r>
+      <w:r>
+        <w:rPr>
+          <w:i w:val="0"/>
+        </w:rPr>
+        <w:t>simple calculation/conversion. T</w:t>
+      </w:r>
+      <w:r>
+        <w:rPr>
+          <w:i w:val="0"/>
+        </w:rPr>
+        <w:t>hus, the user interface, and internal logic needs to be written efficently.</w:t>
       </w:r>
     </w:p>
     <w:p>
@@ -4390,7 +4413,19 @@
         <w:rPr>
           <w:i w:val="0"/>
         </w:rPr>
-        <w:t>There is no direct safety requirements of the system, as it is running in a web browser, however since engineers might be users of this system, giving back an accurate answer is important, as giving a wrong answer might possibly lead to incorrect systems being built by the users.</w:t>
+        <w:t>There is no direct safety requirements of the system, as i</w:t>
+      </w:r>
+      <w:r>
+        <w:rPr>
+          <w:i w:val="0"/>
+        </w:rPr>
+        <w:t>t is running in a web browser. H</w:t>
+      </w:r>
+      <w:r>
+        <w:rPr>
+          <w:i w:val="0"/>
+        </w:rPr>
+        <w:t>owever since engineers might be users of this system, giving back an accurate answer is important, as giving a wrong answer might possibly lead to incorrect systems being built by the users.</w:t>
       </w:r>
     </w:p>
     <w:p>
@@ -4479,333 +4514,157 @@
       <w:r>
         <w:t>&gt;</w:t>
       </w:r>
-    </w:p>
-    <w:p>
-      <w:pPr>
-        <w:pStyle w:val="template"/>
-        <w:jc w:val="both"/>
-      </w:pPr>
-    </w:p>
-    <w:p>
-      <w:pPr>
-        <w:pStyle w:val="template"/>
-        <w:rPr>
-          <w:i w:val="0"/>
-        </w:rPr>
-      </w:pPr>
-    </w:p>
-    <w:p>
-      <w:pPr>
-        <w:pStyle w:val="template"/>
-      </w:pPr>
-    </w:p>
-    <w:p>
-      <w:pPr>
-        <w:pStyle w:val="template"/>
-      </w:pPr>
-    </w:p>
-    <w:p>
-      <w:pPr>
-        <w:pStyle w:val="template"/>
-      </w:pPr>
-    </w:p>
-    <w:p>
-      <w:pPr>
-        <w:pStyle w:val="template"/>
-      </w:pPr>
-    </w:p>
-    <w:p>
-      <w:pPr>
-        <w:pStyle w:val="Heading1"/>
-        <w:pBdr>
-          <w:top w:val="single" w:sz="4" w:space="1" w:color="auto"/>
-          <w:left w:val="single" w:sz="4" w:space="4" w:color="auto"/>
-          <w:bottom w:val="single" w:sz="4" w:space="1" w:color="auto"/>
-          <w:right w:val="single" w:sz="4" w:space="4" w:color="auto"/>
-        </w:pBdr>
-        <w:shd w:val="clear" w:color="auto" w:fill="4C4C4C"/>
-        <w:jc w:val="center"/>
-        <w:rPr>
-          <w:rFonts w:ascii="Arial" w:hAnsi="Arial"/>
-          <w:color w:val="FFFFFF"/>
-        </w:rPr>
-      </w:pPr>
-      <w:bookmarkStart w:id="57" w:name="_Toc439994695"/>
-      <w:bookmarkStart w:id="58" w:name="_Toc113291712"/>
-      <w:r>
-        <w:rPr>
-          <w:rFonts w:ascii="Arial" w:hAnsi="Arial"/>
-          <w:color w:val="FFFFFF"/>
-        </w:rPr>
-        <w:t>Other Requirements</w:t>
-      </w:r>
+      <w:bookmarkStart w:id="57" w:name="_Toc439994696"/>
+    </w:p>
+    <w:p>
+      <w:pPr>
+        <w:pStyle w:val="template"/>
+      </w:pPr>
+    </w:p>
+    <w:p>
+      <w:pPr>
+        <w:pStyle w:val="template"/>
+      </w:pPr>
+    </w:p>
+    <w:p>
+      <w:pPr>
+        <w:pStyle w:val="template"/>
+      </w:pPr>
+    </w:p>
+    <w:p>
+      <w:pPr>
+        <w:pStyle w:val="template"/>
+      </w:pPr>
+    </w:p>
+    <w:p>
+      <w:pPr>
+        <w:pStyle w:val="template"/>
+      </w:pPr>
+    </w:p>
+    <w:p>
+      <w:pPr>
+        <w:pStyle w:val="template"/>
+      </w:pPr>
+    </w:p>
+    <w:p>
+      <w:pPr>
+        <w:pStyle w:val="template"/>
+      </w:pPr>
+    </w:p>
+    <w:p>
+      <w:pPr>
+        <w:pStyle w:val="template"/>
+      </w:pPr>
+    </w:p>
+    <w:p>
+      <w:pPr>
+        <w:pStyle w:val="template"/>
+      </w:pPr>
+    </w:p>
+    <w:p>
+      <w:pPr>
+        <w:pStyle w:val="template"/>
+      </w:pPr>
+    </w:p>
+    <w:p>
+      <w:pPr>
+        <w:pStyle w:val="template"/>
+      </w:pPr>
+    </w:p>
+    <w:p>
+      <w:pPr>
+        <w:pStyle w:val="template"/>
+      </w:pPr>
+    </w:p>
+    <w:p>
+      <w:pPr>
+        <w:pStyle w:val="template"/>
+      </w:pPr>
+    </w:p>
+    <w:p>
+      <w:pPr>
+        <w:pStyle w:val="template"/>
+      </w:pPr>
+    </w:p>
+    <w:p>
+      <w:pPr>
+        <w:pStyle w:val="template"/>
+      </w:pPr>
+    </w:p>
+    <w:p>
+      <w:pPr>
+        <w:pStyle w:val="template"/>
+      </w:pPr>
+    </w:p>
+    <w:p>
+      <w:pPr>
+        <w:pStyle w:val="template"/>
+      </w:pPr>
+    </w:p>
+    <w:p>
+      <w:pPr>
+        <w:pStyle w:val="template"/>
+      </w:pPr>
+    </w:p>
+    <w:p>
+      <w:pPr>
+        <w:pStyle w:val="template"/>
+      </w:pPr>
+    </w:p>
+    <w:p>
+      <w:pPr>
+        <w:pStyle w:val="template"/>
+      </w:pPr>
+    </w:p>
+    <w:p>
+      <w:pPr>
+        <w:pStyle w:val="template"/>
+      </w:pPr>
+    </w:p>
+    <w:p>
+      <w:pPr>
+        <w:pStyle w:val="template"/>
+      </w:pPr>
+    </w:p>
+    <w:p>
+      <w:pPr>
+        <w:pStyle w:val="template"/>
+      </w:pPr>
+    </w:p>
+    <w:p>
+      <w:pPr>
+        <w:pStyle w:val="template"/>
+      </w:pPr>
+    </w:p>
+    <w:p>
+      <w:pPr>
+        <w:pStyle w:val="template"/>
+      </w:pPr>
+    </w:p>
+    <w:p>
+      <w:pPr>
+        <w:pStyle w:val="template"/>
+      </w:pPr>
+    </w:p>
+    <w:p>
+      <w:pPr>
+        <w:pStyle w:val="template"/>
+      </w:pPr>
+    </w:p>
+    <w:p>
+      <w:pPr>
+        <w:pStyle w:val="template"/>
+      </w:pPr>
+    </w:p>
+    <w:p>
+      <w:pPr>
+        <w:pStyle w:val="template"/>
+      </w:pPr>
+    </w:p>
+    <w:p>
+      <w:bookmarkStart w:id="58" w:name="_Toc439994698"/>
       <w:bookmarkEnd w:id="57"/>
-      <w:bookmarkEnd w:id="58"/>
-    </w:p>
-    <w:p>
-      <w:pPr>
-        <w:pStyle w:val="template"/>
-        <w:jc w:val="both"/>
-      </w:pPr>
-      <w:r>
-        <w:t xml:space="preserve">&lt;This section is </w:t>
-      </w:r>
-      <w:r>
-        <w:rPr>
-          <w:b/>
-          <w:u w:val="single"/>
-        </w:rPr>
-        <w:t>Optional</w:t>
-      </w:r>
-      <w:r>
-        <w:rPr>
-          <w:b/>
-        </w:rPr>
-        <w:t xml:space="preserve">. </w:t>
-      </w:r>
-      <w:r>
-        <w:rPr>
-          <w:color w:val="0000FF"/>
-        </w:rPr>
-        <w:t>Define any other requirements not covered elsewhere in the SRS. This might include database requirements, internationalization requirements, legal requirements, reuse objectives for the project, and so on. Add any new sections that are pertinent to the project.</w:t>
-      </w:r>
-      <w:r>
-        <w:t>&gt;</w:t>
-      </w:r>
-      <w:bookmarkStart w:id="59" w:name="_Toc439994696"/>
-    </w:p>
-    <w:p>
-      <w:pPr>
-        <w:pStyle w:val="template"/>
-      </w:pPr>
-    </w:p>
-    <w:p>
-      <w:pPr>
-        <w:pStyle w:val="template"/>
-        <w:jc w:val="both"/>
-      </w:pPr>
-      <w:r>
-        <w:t>&lt;&gt;</w:t>
-      </w:r>
-    </w:p>
-    <w:p>
-      <w:pPr>
-        <w:pStyle w:val="template"/>
-      </w:pPr>
-    </w:p>
-    <w:p>
-      <w:pPr>
-        <w:pStyle w:val="template"/>
-      </w:pPr>
-    </w:p>
-    <w:p>
-      <w:pPr>
-        <w:pStyle w:val="template"/>
-      </w:pPr>
-    </w:p>
-    <w:p>
-      <w:pPr>
-        <w:pStyle w:val="template"/>
-      </w:pPr>
-    </w:p>
-    <w:p>
-      <w:pPr>
-        <w:pStyle w:val="template"/>
-      </w:pPr>
-    </w:p>
-    <w:p>
-      <w:pPr>
-        <w:pStyle w:val="template"/>
-      </w:pPr>
-    </w:p>
-    <w:p>
-      <w:pPr>
-        <w:pStyle w:val="template"/>
-      </w:pPr>
-    </w:p>
-    <w:p>
-      <w:pPr>
-        <w:pStyle w:val="template"/>
-      </w:pPr>
-    </w:p>
-    <w:p>
-      <w:pPr>
-        <w:pStyle w:val="template"/>
-      </w:pPr>
-    </w:p>
-    <w:p>
-      <w:pPr>
-        <w:pStyle w:val="template"/>
-      </w:pPr>
-    </w:p>
-    <w:p>
-      <w:pPr>
-        <w:pStyle w:val="template"/>
-      </w:pPr>
-    </w:p>
-    <w:p>
-      <w:pPr>
-        <w:pStyle w:val="template"/>
-      </w:pPr>
-    </w:p>
-    <w:p>
-      <w:pPr>
-        <w:pStyle w:val="template"/>
-      </w:pPr>
-    </w:p>
-    <w:p>
-      <w:pPr>
-        <w:pStyle w:val="template"/>
-      </w:pPr>
-    </w:p>
-    <w:p>
-      <w:pPr>
-        <w:pStyle w:val="template"/>
-      </w:pPr>
-    </w:p>
-    <w:p>
-      <w:pPr>
-        <w:pStyle w:val="template"/>
-      </w:pPr>
-    </w:p>
-    <w:p>
-      <w:pPr>
-        <w:pStyle w:val="template"/>
-      </w:pPr>
-    </w:p>
-    <w:p>
-      <w:pPr>
-        <w:pStyle w:val="template"/>
-      </w:pPr>
-    </w:p>
-    <w:p>
-      <w:pPr>
-        <w:pStyle w:val="template"/>
-      </w:pPr>
-    </w:p>
-    <w:p>
-      <w:pPr>
-        <w:pStyle w:val="template"/>
-      </w:pPr>
-    </w:p>
-    <w:p>
-      <w:pPr>
-        <w:pStyle w:val="template"/>
-      </w:pPr>
-    </w:p>
-    <w:p>
-      <w:pPr>
-        <w:pStyle w:val="template"/>
-      </w:pPr>
-    </w:p>
-    <w:p>
-      <w:pPr>
-        <w:pStyle w:val="template"/>
-      </w:pPr>
-    </w:p>
-    <w:p>
-      <w:pPr>
-        <w:pStyle w:val="template"/>
-      </w:pPr>
-    </w:p>
-    <w:p>
-      <w:pPr>
-        <w:pStyle w:val="template"/>
-      </w:pPr>
-    </w:p>
-    <w:p>
-      <w:pPr>
-        <w:pStyle w:val="template"/>
-      </w:pPr>
-    </w:p>
-    <w:p>
-      <w:pPr>
-        <w:pStyle w:val="template"/>
-      </w:pPr>
-    </w:p>
-    <w:p>
-      <w:pPr>
-        <w:pStyle w:val="template"/>
-      </w:pPr>
-    </w:p>
-    <w:p>
-      <w:pPr>
-        <w:pStyle w:val="template"/>
-      </w:pPr>
-    </w:p>
-    <w:p>
-      <w:pPr>
-        <w:pStyle w:val="template"/>
-      </w:pPr>
-    </w:p>
-    <w:p>
-      <w:pPr>
-        <w:pStyle w:val="template"/>
-      </w:pPr>
-    </w:p>
-    <w:p>
-      <w:pPr>
-        <w:pStyle w:val="template"/>
-      </w:pPr>
-    </w:p>
-    <w:p>
-      <w:pPr>
-        <w:pStyle w:val="template"/>
-      </w:pPr>
-    </w:p>
-    <w:p>
-      <w:pPr>
-        <w:pStyle w:val="template"/>
-      </w:pPr>
-    </w:p>
-    <w:p>
-      <w:pPr>
-        <w:pStyle w:val="template"/>
-      </w:pPr>
-    </w:p>
-    <w:p>
-      <w:pPr>
-        <w:pStyle w:val="template"/>
-      </w:pPr>
-    </w:p>
-    <w:p>
-      <w:pPr>
-        <w:pStyle w:val="template"/>
-      </w:pPr>
-    </w:p>
-    <w:p>
-      <w:pPr>
-        <w:pStyle w:val="template"/>
-      </w:pPr>
-    </w:p>
-    <w:p>
-      <w:pPr>
-        <w:pStyle w:val="template"/>
-      </w:pPr>
-    </w:p>
-    <w:p>
-      <w:pPr>
-        <w:pStyle w:val="template"/>
-      </w:pPr>
-    </w:p>
-    <w:p>
-      <w:pPr>
-        <w:pStyle w:val="template"/>
-      </w:pPr>
-    </w:p>
-    <w:p>
-      <w:pPr>
-        <w:pStyle w:val="template"/>
-      </w:pPr>
-    </w:p>
-    <w:p>
-      <w:bookmarkStart w:id="60" w:name="_Toc439994698"/>
-      <w:bookmarkEnd w:id="59"/>
-    </w:p>
-    <w:p/>
-    <w:p/>
-    <w:p/>
-    <w:p/>
+    </w:p>
     <w:p>
       <w:pPr>
         <w:pStyle w:val="TOCEntry"/>
@@ -4822,15 +4681,16 @@
           <w:color w:val="FFFFFF"/>
         </w:rPr>
       </w:pPr>
-      <w:bookmarkStart w:id="61" w:name="_Toc113291713"/>
+      <w:bookmarkStart w:id="59" w:name="_Toc113291713"/>
       <w:r>
         <w:rPr>
           <w:rFonts w:ascii="Arial" w:hAnsi="Arial"/>
           <w:color w:val="FFFFFF"/>
         </w:rPr>
+        <w:lastRenderedPageBreak/>
         <w:t>Appendix A – Data Dictionary</w:t>
       </w:r>
-      <w:bookmarkEnd w:id="61"/>
+      <w:bookmarkEnd w:id="59"/>
     </w:p>
     <w:p/>
     <w:p>
@@ -4920,29 +4780,107 @@
           <w:color w:val="FFFFFF"/>
         </w:rPr>
       </w:pPr>
-      <w:bookmarkStart w:id="62" w:name="_Toc113291714"/>
+      <w:bookmarkStart w:id="60" w:name="_Toc113291714"/>
       <w:r>
         <w:rPr>
           <w:rFonts w:ascii="Arial" w:hAnsi="Arial"/>
           <w:color w:val="FFFFFF"/>
         </w:rPr>
+        <w:lastRenderedPageBreak/>
         <w:t>Appendix B</w:t>
       </w:r>
+      <w:bookmarkEnd w:id="58"/>
+      <w:r>
+        <w:rPr>
+          <w:rFonts w:ascii="Arial" w:hAnsi="Arial"/>
+          <w:color w:val="FFFFFF"/>
+        </w:rPr>
+        <w:t xml:space="preserve"> - Group Log</w:t>
+      </w:r>
       <w:bookmarkEnd w:id="60"/>
-      <w:r>
-        <w:rPr>
-          <w:rFonts w:ascii="Arial" w:hAnsi="Arial"/>
-          <w:color w:val="FFFFFF"/>
-        </w:rPr>
-        <w:t xml:space="preserve"> - Group Log</w:t>
-      </w:r>
-      <w:bookmarkEnd w:id="62"/>
     </w:p>
     <w:p>
       <w:pPr>
         <w:pStyle w:val="template"/>
         <w:jc w:val="both"/>
-      </w:pPr>
+        <w:rPr>
+          <w:i w:val="0"/>
+        </w:rPr>
+      </w:pPr>
+      <w:r>
+        <w:rPr>
+          <w:i w:val="0"/>
+        </w:rPr>
+        <w:t>September, 2018 – Group formed</w:t>
+      </w:r>
+      <w:r>
+        <w:rPr>
+          <w:i w:val="0"/>
+        </w:rPr>
+        <w:t>.</w:t>
+      </w:r>
+    </w:p>
+    <w:p>
+      <w:pPr>
+        <w:pStyle w:val="template"/>
+        <w:jc w:val="both"/>
+        <w:rPr>
+          <w:i w:val="0"/>
+        </w:rPr>
+      </w:pPr>
+      <w:r>
+        <w:rPr>
+          <w:i w:val="0"/>
+        </w:rPr>
+        <w:t>October 5</w:t>
+      </w:r>
+      <w:r>
+        <w:rPr>
+          <w:i w:val="0"/>
+          <w:vertAlign w:val="superscript"/>
+        </w:rPr>
+        <w:t>th</w:t>
+      </w:r>
+      <w:r>
+        <w:rPr>
+          <w:i w:val="0"/>
+        </w:rPr>
+        <w:t xml:space="preserve">, 2018 – </w:t>
+      </w:r>
+      <w:r>
+        <w:rPr>
+          <w:i w:val="0"/>
+        </w:rPr>
+        <w:t>Met at WSU Library. Decided on our project, set up Git Repo, and began SRS Version 0.1</w:t>
+      </w:r>
+    </w:p>
+    <w:p>
+      <w:pPr>
+        <w:pStyle w:val="template"/>
+        <w:jc w:val="both"/>
+        <w:rPr>
+          <w:i w:val="0"/>
+        </w:rPr>
+      </w:pPr>
+      <w:r>
+        <w:rPr>
+          <w:i w:val="0"/>
+        </w:rPr>
+        <w:t>October 7</w:t>
+      </w:r>
+      <w:r>
+        <w:rPr>
+          <w:i w:val="0"/>
+          <w:vertAlign w:val="superscript"/>
+        </w:rPr>
+        <w:t>th</w:t>
+      </w:r>
+      <w:r>
+        <w:rPr>
+          <w:i w:val="0"/>
+        </w:rPr>
+        <w:t>, 2018 – Collaborated on Discord server. Completed SRS Version 0.1.</w:t>
+      </w:r>
     </w:p>
     <w:sectPr>
       <w:headerReference w:type="default" r:id="rId15"/>
@@ -4957,7 +4895,7 @@
 </file>
 
 <file path=word/endnotes.xml><?xml version="1.0" encoding="utf-8"?>
-<w:endnotes xmlns:wpc="http://schemas.microsoft.com/office/word/2010/wordprocessingCanvas" xmlns:mo="http://schemas.microsoft.com/office/mac/office/2008/main" xmlns:mc="http://schemas.openxmlformats.org/markup-compatibility/2006" xmlns:mv="urn:schemas-microsoft-com:mac:vml" xmlns:o="urn:schemas-microsoft-com:office:office" xmlns:r="http://schemas.openxmlformats.org/officeDocument/2006/relationships" xmlns:m="http://schemas.openxmlformats.org/officeDocument/2006/math" xmlns:v="urn:schemas-microsoft-com:vml" xmlns:wp14="http://schemas.microsoft.com/office/word/2010/wordprocessingDrawing" xmlns:wp="http://schemas.openxmlformats.org/drawingml/2006/wordprocessingDrawing" xmlns:w10="urn:schemas-microsoft-com:office:word" xmlns:w="http://schemas.openxmlformats.org/wordprocessingml/2006/main" xmlns:w14="http://schemas.microsoft.com/office/word/2010/wordml" xmlns:w15="http://schemas.microsoft.com/office/word/2012/wordml" xmlns:wpg="http://schemas.microsoft.com/office/word/2010/wordprocessingGroup" xmlns:wpi="http://schemas.microsoft.com/office/word/2010/wordprocessingInk" xmlns:wne="http://schemas.microsoft.com/office/word/2006/wordml" xmlns:wps="http://schemas.microsoft.com/office/word/2010/wordprocessingShape" mc:Ignorable="w14 w15 wp14">
+<w:endnotes xmlns:wpc="http://schemas.microsoft.com/office/word/2010/wordprocessingCanvas" xmlns:cx="http://schemas.microsoft.com/office/drawing/2014/chartex" xmlns:cx1="http://schemas.microsoft.com/office/drawing/2015/9/8/chartex" xmlns:cx2="http://schemas.microsoft.com/office/drawing/2015/10/21/chartex" xmlns:cx3="http://schemas.microsoft.com/office/drawing/2016/5/9/chartex" xmlns:cx4="http://schemas.microsoft.com/office/drawing/2016/5/10/chartex" xmlns:cx5="http://schemas.microsoft.com/office/drawing/2016/5/11/chartex" xmlns:cx6="http://schemas.microsoft.com/office/drawing/2016/5/12/chartex" xmlns:cx7="http://schemas.microsoft.com/office/drawing/2016/5/13/chartex" xmlns:cx8="http://schemas.microsoft.com/office/drawing/2016/5/14/chartex" xmlns:mc="http://schemas.openxmlformats.org/markup-compatibility/2006" xmlns:aink="http://schemas.microsoft.com/office/drawing/2016/ink" xmlns:am3d="http://schemas.microsoft.com/office/drawing/2017/model3d" xmlns:o="urn:schemas-microsoft-com:office:office" xmlns:r="http://schemas.openxmlformats.org/officeDocument/2006/relationships" xmlns:m="http://schemas.openxmlformats.org/officeDocument/2006/math" xmlns:v="urn:schemas-microsoft-com:vml" xmlns:wp14="http://schemas.microsoft.com/office/word/2010/wordprocessingDrawing" xmlns:wp="http://schemas.openxmlformats.org/drawingml/2006/wordprocessingDrawing" xmlns:w10="urn:schemas-microsoft-com:office:word" xmlns:w="http://schemas.openxmlformats.org/wordprocessingml/2006/main" xmlns:w14="http://schemas.microsoft.com/office/word/2010/wordml" xmlns:w15="http://schemas.microsoft.com/office/word/2012/wordml" xmlns:w16cid="http://schemas.microsoft.com/office/word/2016/wordml/cid" xmlns:w16se="http://schemas.microsoft.com/office/word/2015/wordml/symex" xmlns:wpg="http://schemas.microsoft.com/office/word/2010/wordprocessingGroup" xmlns:wpi="http://schemas.microsoft.com/office/word/2010/wordprocessingInk" xmlns:wne="http://schemas.microsoft.com/office/word/2006/wordml" xmlns:wps="http://schemas.microsoft.com/office/word/2010/wordprocessingShape" mc:Ignorable="w14 w15 w16se w16cid wp14">
   <w:endnote w:type="separator" w:id="-1">
     <w:p>
       <w:r>
@@ -4976,7 +4914,7 @@
 </file>
 
 <file path=word/footer1.xml><?xml version="1.0" encoding="utf-8"?>
-<w:ftr xmlns:wpc="http://schemas.microsoft.com/office/word/2010/wordprocessingCanvas" xmlns:mo="http://schemas.microsoft.com/office/mac/office/2008/main" xmlns:mc="http://schemas.openxmlformats.org/markup-compatibility/2006" xmlns:mv="urn:schemas-microsoft-com:mac:vml" xmlns:o="urn:schemas-microsoft-com:office:office" xmlns:r="http://schemas.openxmlformats.org/officeDocument/2006/relationships" xmlns:m="http://schemas.openxmlformats.org/officeDocument/2006/math" xmlns:v="urn:schemas-microsoft-com:vml" xmlns:wp14="http://schemas.microsoft.com/office/word/2010/wordprocessingDrawing" xmlns:wp="http://schemas.openxmlformats.org/drawingml/2006/wordprocessingDrawing" xmlns:w10="urn:schemas-microsoft-com:office:word" xmlns:w="http://schemas.openxmlformats.org/wordprocessingml/2006/main" xmlns:w14="http://schemas.microsoft.com/office/word/2010/wordml" xmlns:w15="http://schemas.microsoft.com/office/word/2012/wordml" xmlns:wpg="http://schemas.microsoft.com/office/word/2010/wordprocessingGroup" xmlns:wpi="http://schemas.microsoft.com/office/word/2010/wordprocessingInk" xmlns:wne="http://schemas.microsoft.com/office/word/2006/wordml" xmlns:wps="http://schemas.microsoft.com/office/word/2010/wordprocessingShape" mc:Ignorable="w14 w15 wp14">
+<w:ftr xmlns:wpc="http://schemas.microsoft.com/office/word/2010/wordprocessingCanvas" xmlns:cx="http://schemas.microsoft.com/office/drawing/2014/chartex" xmlns:cx1="http://schemas.microsoft.com/office/drawing/2015/9/8/chartex" xmlns:cx2="http://schemas.microsoft.com/office/drawing/2015/10/21/chartex" xmlns:cx3="http://schemas.microsoft.com/office/drawing/2016/5/9/chartex" xmlns:cx4="http://schemas.microsoft.com/office/drawing/2016/5/10/chartex" xmlns:cx5="http://schemas.microsoft.com/office/drawing/2016/5/11/chartex" xmlns:cx6="http://schemas.microsoft.com/office/drawing/2016/5/12/chartex" xmlns:cx7="http://schemas.microsoft.com/office/drawing/2016/5/13/chartex" xmlns:cx8="http://schemas.microsoft.com/office/drawing/2016/5/14/chartex" xmlns:mc="http://schemas.openxmlformats.org/markup-compatibility/2006" xmlns:aink="http://schemas.microsoft.com/office/drawing/2016/ink" xmlns:am3d="http://schemas.microsoft.com/office/drawing/2017/model3d" xmlns:o="urn:schemas-microsoft-com:office:office" xmlns:r="http://schemas.openxmlformats.org/officeDocument/2006/relationships" xmlns:m="http://schemas.openxmlformats.org/officeDocument/2006/math" xmlns:v="urn:schemas-microsoft-com:vml" xmlns:wp14="http://schemas.microsoft.com/office/word/2010/wordprocessingDrawing" xmlns:wp="http://schemas.openxmlformats.org/drawingml/2006/wordprocessingDrawing" xmlns:w10="urn:schemas-microsoft-com:office:word" xmlns:w="http://schemas.openxmlformats.org/wordprocessingml/2006/main" xmlns:w14="http://schemas.microsoft.com/office/word/2010/wordml" xmlns:w15="http://schemas.microsoft.com/office/word/2012/wordml" xmlns:w16cid="http://schemas.microsoft.com/office/word/2016/wordml/cid" xmlns:w16se="http://schemas.microsoft.com/office/word/2015/wordml/symex" xmlns:wpg="http://schemas.microsoft.com/office/word/2010/wordprocessingGroup" xmlns:wpi="http://schemas.microsoft.com/office/word/2010/wordprocessingInk" xmlns:wne="http://schemas.microsoft.com/office/word/2006/wordml" xmlns:wps="http://schemas.microsoft.com/office/word/2010/wordprocessingShape" mc:Ignorable="w14 w15 w16se w16cid wp14">
   <w:p>
     <w:pPr>
       <w:pStyle w:val="Footer"/>
@@ -4987,7 +4925,7 @@
 </file>
 
 <file path=word/footnotes.xml><?xml version="1.0" encoding="utf-8"?>
-<w:footnotes xmlns:wpc="http://schemas.microsoft.com/office/word/2010/wordprocessingCanvas" xmlns:mo="http://schemas.microsoft.com/office/mac/office/2008/main" xmlns:mc="http://schemas.openxmlformats.org/markup-compatibility/2006" xmlns:mv="urn:schemas-microsoft-com:mac:vml" xmlns:o="urn:schemas-microsoft-com:office:office" xmlns:r="http://schemas.openxmlformats.org/officeDocument/2006/relationships" xmlns:m="http://schemas.openxmlformats.org/officeDocument/2006/math" xmlns:v="urn:schemas-microsoft-com:vml" xmlns:wp14="http://schemas.microsoft.com/office/word/2010/wordprocessingDrawing" xmlns:wp="http://schemas.openxmlformats.org/drawingml/2006/wordprocessingDrawing" xmlns:w10="urn:schemas-microsoft-com:office:word" xmlns:w="http://schemas.openxmlformats.org/wordprocessingml/2006/main" xmlns:w14="http://schemas.microsoft.com/office/word/2010/wordml" xmlns:w15="http://schemas.microsoft.com/office/word/2012/wordml" xmlns:wpg="http://schemas.microsoft.com/office/word/2010/wordprocessingGroup" xmlns:wpi="http://schemas.microsoft.com/office/word/2010/wordprocessingInk" xmlns:wne="http://schemas.microsoft.com/office/word/2006/wordml" xmlns:wps="http://schemas.microsoft.com/office/word/2010/wordprocessingShape" mc:Ignorable="w14 w15 wp14">
+<w:footnotes xmlns:wpc="http://schemas.microsoft.com/office/word/2010/wordprocessingCanvas" xmlns:cx="http://schemas.microsoft.com/office/drawing/2014/chartex" xmlns:cx1="http://schemas.microsoft.com/office/drawing/2015/9/8/chartex" xmlns:cx2="http://schemas.microsoft.com/office/drawing/2015/10/21/chartex" xmlns:cx3="http://schemas.microsoft.com/office/drawing/2016/5/9/chartex" xmlns:cx4="http://schemas.microsoft.com/office/drawing/2016/5/10/chartex" xmlns:cx5="http://schemas.microsoft.com/office/drawing/2016/5/11/chartex" xmlns:cx6="http://schemas.microsoft.com/office/drawing/2016/5/12/chartex" xmlns:cx7="http://schemas.microsoft.com/office/drawing/2016/5/13/chartex" xmlns:cx8="http://schemas.microsoft.com/office/drawing/2016/5/14/chartex" xmlns:mc="http://schemas.openxmlformats.org/markup-compatibility/2006" xmlns:aink="http://schemas.microsoft.com/office/drawing/2016/ink" xmlns:am3d="http://schemas.microsoft.com/office/drawing/2017/model3d" xmlns:o="urn:schemas-microsoft-com:office:office" xmlns:r="http://schemas.openxmlformats.org/officeDocument/2006/relationships" xmlns:m="http://schemas.openxmlformats.org/officeDocument/2006/math" xmlns:v="urn:schemas-microsoft-com:vml" xmlns:wp14="http://schemas.microsoft.com/office/word/2010/wordprocessingDrawing" xmlns:wp="http://schemas.openxmlformats.org/drawingml/2006/wordprocessingDrawing" xmlns:w10="urn:schemas-microsoft-com:office:word" xmlns:w="http://schemas.openxmlformats.org/wordprocessingml/2006/main" xmlns:w14="http://schemas.microsoft.com/office/word/2010/wordml" xmlns:w15="http://schemas.microsoft.com/office/word/2012/wordml" xmlns:w16cid="http://schemas.microsoft.com/office/word/2016/wordml/cid" xmlns:w16se="http://schemas.microsoft.com/office/word/2015/wordml/symex" xmlns:wpg="http://schemas.microsoft.com/office/word/2010/wordprocessingGroup" xmlns:wpi="http://schemas.microsoft.com/office/word/2010/wordprocessingInk" xmlns:wne="http://schemas.microsoft.com/office/word/2006/wordml" xmlns:wps="http://schemas.microsoft.com/office/word/2010/wordprocessingShape" mc:Ignorable="w14 w15 w16se w16cid wp14">
   <w:footnote w:type="separator" w:id="-1">
     <w:p>
       <w:r>
@@ -5006,7 +4944,7 @@
 </file>
 
 <file path=word/header1.xml><?xml version="1.0" encoding="utf-8"?>
-<w:hdr xmlns:wpc="http://schemas.microsoft.com/office/word/2010/wordprocessingCanvas" xmlns:mo="http://schemas.microsoft.com/office/mac/office/2008/main" xmlns:mc="http://schemas.openxmlformats.org/markup-compatibility/2006" xmlns:mv="urn:schemas-microsoft-com:mac:vml" xmlns:o="urn:schemas-microsoft-com:office:office" xmlns:r="http://schemas.openxmlformats.org/officeDocument/2006/relationships" xmlns:m="http://schemas.openxmlformats.org/officeDocument/2006/math" xmlns:v="urn:schemas-microsoft-com:vml" xmlns:wp14="http://schemas.microsoft.com/office/word/2010/wordprocessingDrawing" xmlns:wp="http://schemas.openxmlformats.org/drawingml/2006/wordprocessingDrawing" xmlns:w10="urn:schemas-microsoft-com:office:word" xmlns:w="http://schemas.openxmlformats.org/wordprocessingml/2006/main" xmlns:w14="http://schemas.microsoft.com/office/word/2010/wordml" xmlns:w15="http://schemas.microsoft.com/office/word/2012/wordml" xmlns:wpg="http://schemas.microsoft.com/office/word/2010/wordprocessingGroup" xmlns:wpi="http://schemas.microsoft.com/office/word/2010/wordprocessingInk" xmlns:wne="http://schemas.microsoft.com/office/word/2006/wordml" xmlns:wps="http://schemas.microsoft.com/office/word/2010/wordprocessingShape" mc:Ignorable="w14 w15 wp14">
+<w:hdr xmlns:wpc="http://schemas.microsoft.com/office/word/2010/wordprocessingCanvas" xmlns:cx="http://schemas.microsoft.com/office/drawing/2014/chartex" xmlns:cx1="http://schemas.microsoft.com/office/drawing/2015/9/8/chartex" xmlns:cx2="http://schemas.microsoft.com/office/drawing/2015/10/21/chartex" xmlns:cx3="http://schemas.microsoft.com/office/drawing/2016/5/9/chartex" xmlns:cx4="http://schemas.microsoft.com/office/drawing/2016/5/10/chartex" xmlns:cx5="http://schemas.microsoft.com/office/drawing/2016/5/11/chartex" xmlns:cx6="http://schemas.microsoft.com/office/drawing/2016/5/12/chartex" xmlns:cx7="http://schemas.microsoft.com/office/drawing/2016/5/13/chartex" xmlns:cx8="http://schemas.microsoft.com/office/drawing/2016/5/14/chartex" xmlns:mc="http://schemas.openxmlformats.org/markup-compatibility/2006" xmlns:aink="http://schemas.microsoft.com/office/drawing/2016/ink" xmlns:am3d="http://schemas.microsoft.com/office/drawing/2017/model3d" xmlns:o="urn:schemas-microsoft-com:office:office" xmlns:r="http://schemas.openxmlformats.org/officeDocument/2006/relationships" xmlns:m="http://schemas.openxmlformats.org/officeDocument/2006/math" xmlns:v="urn:schemas-microsoft-com:vml" xmlns:wp14="http://schemas.microsoft.com/office/word/2010/wordprocessingDrawing" xmlns:wp="http://schemas.openxmlformats.org/drawingml/2006/wordprocessingDrawing" xmlns:w10="urn:schemas-microsoft-com:office:word" xmlns:w="http://schemas.openxmlformats.org/wordprocessingml/2006/main" xmlns:w14="http://schemas.microsoft.com/office/word/2010/wordml" xmlns:w15="http://schemas.microsoft.com/office/word/2012/wordml" xmlns:w16cid="http://schemas.microsoft.com/office/word/2016/wordml/cid" xmlns:w16se="http://schemas.microsoft.com/office/word/2015/wordml/symex" xmlns:wpg="http://schemas.microsoft.com/office/word/2010/wordprocessingGroup" xmlns:wpi="http://schemas.microsoft.com/office/word/2010/wordprocessingInk" xmlns:wne="http://schemas.microsoft.com/office/word/2006/wordml" xmlns:wps="http://schemas.microsoft.com/office/word/2010/wordprocessingShape" mc:Ignorable="w14 w15 w16se w16cid wp14">
   <w:p>
     <w:pPr>
       <w:pStyle w:val="Header"/>
@@ -5054,7 +4992,7 @@
 </file>
 
 <file path=word/header2.xml><?xml version="1.0" encoding="utf-8"?>
-<w:hdr xmlns:wpc="http://schemas.microsoft.com/office/word/2010/wordprocessingCanvas" xmlns:mo="http://schemas.microsoft.com/office/mac/office/2008/main" xmlns:mc="http://schemas.openxmlformats.org/markup-compatibility/2006" xmlns:mv="urn:schemas-microsoft-com:mac:vml" xmlns:o="urn:schemas-microsoft-com:office:office" xmlns:r="http://schemas.openxmlformats.org/officeDocument/2006/relationships" xmlns:m="http://schemas.openxmlformats.org/officeDocument/2006/math" xmlns:v="urn:schemas-microsoft-com:vml" xmlns:wp14="http://schemas.microsoft.com/office/word/2010/wordprocessingDrawing" xmlns:wp="http://schemas.openxmlformats.org/drawingml/2006/wordprocessingDrawing" xmlns:w10="urn:schemas-microsoft-com:office:word" xmlns:w="http://schemas.openxmlformats.org/wordprocessingml/2006/main" xmlns:w14="http://schemas.microsoft.com/office/word/2010/wordml" xmlns:w15="http://schemas.microsoft.com/office/word/2012/wordml" xmlns:wpg="http://schemas.microsoft.com/office/word/2010/wordprocessingGroup" xmlns:wpi="http://schemas.microsoft.com/office/word/2010/wordprocessingInk" xmlns:wne="http://schemas.microsoft.com/office/word/2006/wordml" xmlns:wps="http://schemas.microsoft.com/office/word/2010/wordprocessingShape" mc:Ignorable="w14 w15 wp14">
+<w:hdr xmlns:wpc="http://schemas.microsoft.com/office/word/2010/wordprocessingCanvas" xmlns:cx="http://schemas.microsoft.com/office/drawing/2014/chartex" xmlns:cx1="http://schemas.microsoft.com/office/drawing/2015/9/8/chartex" xmlns:cx2="http://schemas.microsoft.com/office/drawing/2015/10/21/chartex" xmlns:cx3="http://schemas.microsoft.com/office/drawing/2016/5/9/chartex" xmlns:cx4="http://schemas.microsoft.com/office/drawing/2016/5/10/chartex" xmlns:cx5="http://schemas.microsoft.com/office/drawing/2016/5/11/chartex" xmlns:cx6="http://schemas.microsoft.com/office/drawing/2016/5/12/chartex" xmlns:cx7="http://schemas.microsoft.com/office/drawing/2016/5/13/chartex" xmlns:cx8="http://schemas.microsoft.com/office/drawing/2016/5/14/chartex" xmlns:mc="http://schemas.openxmlformats.org/markup-compatibility/2006" xmlns:aink="http://schemas.microsoft.com/office/drawing/2016/ink" xmlns:am3d="http://schemas.microsoft.com/office/drawing/2017/model3d" xmlns:o="urn:schemas-microsoft-com:office:office" xmlns:r="http://schemas.openxmlformats.org/officeDocument/2006/relationships" xmlns:m="http://schemas.openxmlformats.org/officeDocument/2006/math" xmlns:v="urn:schemas-microsoft-com:vml" xmlns:wp14="http://schemas.microsoft.com/office/word/2010/wordprocessingDrawing" xmlns:wp="http://schemas.openxmlformats.org/drawingml/2006/wordprocessingDrawing" xmlns:w10="urn:schemas-microsoft-com:office:word" xmlns:w="http://schemas.openxmlformats.org/wordprocessingml/2006/main" xmlns:w14="http://schemas.microsoft.com/office/word/2010/wordml" xmlns:w15="http://schemas.microsoft.com/office/word/2012/wordml" xmlns:w16cid="http://schemas.microsoft.com/office/word/2016/wordml/cid" xmlns:w16se="http://schemas.microsoft.com/office/word/2015/wordml/symex" xmlns:wpg="http://schemas.microsoft.com/office/word/2010/wordprocessingGroup" xmlns:wpi="http://schemas.microsoft.com/office/word/2010/wordprocessingInk" xmlns:wne="http://schemas.microsoft.com/office/word/2006/wordml" xmlns:wps="http://schemas.microsoft.com/office/word/2010/wordprocessingShape" mc:Ignorable="w14 w15 w16se w16cid wp14">
   <w:p>
     <w:pPr>
       <w:pStyle w:val="Header"/>
@@ -5108,8 +5046,8 @@
 </file>
 
 <file path=word/numbering.xml><?xml version="1.0" encoding="utf-8"?>
-<w:numbering xmlns:wpc="http://schemas.microsoft.com/office/word/2010/wordprocessingCanvas" xmlns:mo="http://schemas.microsoft.com/office/mac/office/2008/main" xmlns:mc="http://schemas.openxmlformats.org/markup-compatibility/2006" xmlns:mv="urn:schemas-microsoft-com:mac:vml" xmlns:o="urn:schemas-microsoft-com:office:office" xmlns:r="http://schemas.openxmlformats.org/officeDocument/2006/relationships" xmlns:m="http://schemas.openxmlformats.org/officeDocument/2006/math" xmlns:v="urn:schemas-microsoft-com:vml" xmlns:wp14="http://schemas.microsoft.com/office/word/2010/wordprocessingDrawing" xmlns:wp="http://schemas.openxmlformats.org/drawingml/2006/wordprocessingDrawing" xmlns:w10="urn:schemas-microsoft-com:office:word" xmlns:w="http://schemas.openxmlformats.org/wordprocessingml/2006/main" xmlns:w14="http://schemas.microsoft.com/office/word/2010/wordml" xmlns:w15="http://schemas.microsoft.com/office/word/2012/wordml" xmlns:wpg="http://schemas.microsoft.com/office/word/2010/wordprocessingGroup" xmlns:wpi="http://schemas.microsoft.com/office/word/2010/wordprocessingInk" xmlns:wne="http://schemas.microsoft.com/office/word/2006/wordml" xmlns:wps="http://schemas.microsoft.com/office/word/2010/wordprocessingShape" mc:Ignorable="w14 w15 wp14">
-  <w:abstractNum w:abstractNumId="0">
+<w:numbering xmlns:wpc="http://schemas.microsoft.com/office/word/2010/wordprocessingCanvas" xmlns:cx="http://schemas.microsoft.com/office/drawing/2014/chartex" xmlns:cx1="http://schemas.microsoft.com/office/drawing/2015/9/8/chartex" xmlns:cx2="http://schemas.microsoft.com/office/drawing/2015/10/21/chartex" xmlns:cx3="http://schemas.microsoft.com/office/drawing/2016/5/9/chartex" xmlns:cx4="http://schemas.microsoft.com/office/drawing/2016/5/10/chartex" xmlns:cx5="http://schemas.microsoft.com/office/drawing/2016/5/11/chartex" xmlns:cx6="http://schemas.microsoft.com/office/drawing/2016/5/12/chartex" xmlns:cx7="http://schemas.microsoft.com/office/drawing/2016/5/13/chartex" xmlns:cx8="http://schemas.microsoft.com/office/drawing/2016/5/14/chartex" xmlns:mc="http://schemas.openxmlformats.org/markup-compatibility/2006" xmlns:aink="http://schemas.microsoft.com/office/drawing/2016/ink" xmlns:am3d="http://schemas.microsoft.com/office/drawing/2017/model3d" xmlns:o="urn:schemas-microsoft-com:office:office" xmlns:r="http://schemas.openxmlformats.org/officeDocument/2006/relationships" xmlns:m="http://schemas.openxmlformats.org/officeDocument/2006/math" xmlns:v="urn:schemas-microsoft-com:vml" xmlns:wp14="http://schemas.microsoft.com/office/word/2010/wordprocessingDrawing" xmlns:wp="http://schemas.openxmlformats.org/drawingml/2006/wordprocessingDrawing" xmlns:w10="urn:schemas-microsoft-com:office:word" xmlns:w="http://schemas.openxmlformats.org/wordprocessingml/2006/main" xmlns:w14="http://schemas.microsoft.com/office/word/2010/wordml" xmlns:w15="http://schemas.microsoft.com/office/word/2012/wordml" xmlns:w16cid="http://schemas.microsoft.com/office/word/2016/wordml/cid" xmlns:w16se="http://schemas.microsoft.com/office/word/2015/wordml/symex" xmlns:wpg="http://schemas.microsoft.com/office/word/2010/wordprocessingGroup" xmlns:wpi="http://schemas.microsoft.com/office/word/2010/wordprocessingInk" xmlns:wne="http://schemas.microsoft.com/office/word/2006/wordml" xmlns:wps="http://schemas.microsoft.com/office/word/2010/wordprocessingShape" mc:Ignorable="w14 w15 w16se w16cid wp14">
+  <w:abstractNum w:abstractNumId="0" w15:restartNumberingAfterBreak="0">
     <w:nsid w:val="FFFFFFFB"/>
     <w:multiLevelType w:val="multilevel"/>
     <w:tmpl w:val="04B0567C"/>
@@ -5239,7 +5177,7 @@
       </w:pPr>
     </w:lvl>
   </w:abstractNum>
-  <w:abstractNum w:abstractNumId="1">
+  <w:abstractNum w:abstractNumId="1" w15:restartNumberingAfterBreak="0">
     <w:nsid w:val="1856587E"/>
     <w:multiLevelType w:val="hybridMultilevel"/>
     <w:tmpl w:val="3F668FCA"/>
@@ -5379,7 +5317,7 @@
       </w:rPr>
     </w:lvl>
   </w:abstractNum>
-  <w:abstractNum w:abstractNumId="2">
+  <w:abstractNum w:abstractNumId="2" w15:restartNumberingAfterBreak="0">
     <w:nsid w:val="28754A74"/>
     <w:multiLevelType w:val="multilevel"/>
     <w:tmpl w:val="54BAE08E"/>
@@ -5495,7 +5433,7 @@
       </w:pPr>
     </w:lvl>
   </w:abstractNum>
-  <w:abstractNum w:abstractNumId="3">
+  <w:abstractNum w:abstractNumId="3" w15:restartNumberingAfterBreak="0">
     <w:nsid w:val="2DA71206"/>
     <w:multiLevelType w:val="multilevel"/>
     <w:tmpl w:val="D8BC5BE2"/>
@@ -5579,7 +5517,7 @@
 </file>
 
 <file path=word/styles.xml><?xml version="1.0" encoding="utf-8"?>
-<w:styles xmlns:mc="http://schemas.openxmlformats.org/markup-compatibility/2006" xmlns:r="http://schemas.openxmlformats.org/officeDocument/2006/relationships" xmlns:w="http://schemas.openxmlformats.org/wordprocessingml/2006/main" xmlns:w14="http://schemas.microsoft.com/office/word/2010/wordml" xmlns:w15="http://schemas.microsoft.com/office/word/2012/wordml" mc:Ignorable="w14 w15">
+<w:styles xmlns:mc="http://schemas.openxmlformats.org/markup-compatibility/2006" xmlns:r="http://schemas.openxmlformats.org/officeDocument/2006/relationships" xmlns:w="http://schemas.openxmlformats.org/wordprocessingml/2006/main" xmlns:w14="http://schemas.microsoft.com/office/word/2010/wordml" xmlns:w15="http://schemas.microsoft.com/office/word/2012/wordml" xmlns:w16cid="http://schemas.microsoft.com/office/word/2016/wordml/cid" xmlns:w16se="http://schemas.microsoft.com/office/word/2015/wordml/symex" mc:Ignorable="w14 w15 w16se w16cid">
   <w:docDefaults>
     <w:rPrDefault>
       <w:rPr>
@@ -5589,7 +5527,7 @@
     </w:rPrDefault>
     <w:pPrDefault/>
   </w:docDefaults>
-  <w:latentStyles w:defLockedState="0" w:defUIPriority="99" w:defSemiHidden="0" w:defUnhideWhenUsed="0" w:defQFormat="0" w:count="380">
+  <w:latentStyles w:defLockedState="0" w:defUIPriority="99" w:defSemiHidden="0" w:defUnhideWhenUsed="0" w:defQFormat="0" w:count="375">
     <w:lsdException w:name="Normal" w:uiPriority="0" w:qFormat="1"/>
     <w:lsdException w:name="heading 1" w:uiPriority="9" w:qFormat="1"/>
     <w:lsdException w:name="heading 2" w:uiPriority="9" w:qFormat="1"/>

</xml_diff>

<commit_message>
completed base UI for the calulator, preparing to implement calulator algorithm code.
</commit_message>
<xml_diff>
--- a/documentation/srs/SRS.docx
+++ b/documentation/srs/SRS.docx
@@ -1,6 +1,6 @@
 
 <file path=word/document.xml><?xml version="1.0" encoding="utf-8"?>
-<w:document xmlns:wpc="http://schemas.microsoft.com/office/word/2010/wordprocessingCanvas" xmlns:cx="http://schemas.microsoft.com/office/drawing/2014/chartex" xmlns:cx1="http://schemas.microsoft.com/office/drawing/2015/9/8/chartex" xmlns:cx2="http://schemas.microsoft.com/office/drawing/2015/10/21/chartex" xmlns:cx3="http://schemas.microsoft.com/office/drawing/2016/5/9/chartex" xmlns:cx4="http://schemas.microsoft.com/office/drawing/2016/5/10/chartex" xmlns:cx5="http://schemas.microsoft.com/office/drawing/2016/5/11/chartex" xmlns:cx6="http://schemas.microsoft.com/office/drawing/2016/5/12/chartex" xmlns:cx7="http://schemas.microsoft.com/office/drawing/2016/5/13/chartex" xmlns:cx8="http://schemas.microsoft.com/office/drawing/2016/5/14/chartex" xmlns:mc="http://schemas.openxmlformats.org/markup-compatibility/2006" xmlns:aink="http://schemas.microsoft.com/office/drawing/2016/ink" xmlns:am3d="http://schemas.microsoft.com/office/drawing/2017/model3d" xmlns:o="urn:schemas-microsoft-com:office:office" xmlns:r="http://schemas.openxmlformats.org/officeDocument/2006/relationships" xmlns:m="http://schemas.openxmlformats.org/officeDocument/2006/math" xmlns:v="urn:schemas-microsoft-com:vml" xmlns:wp14="http://schemas.microsoft.com/office/word/2010/wordprocessingDrawing" xmlns:wp="http://schemas.openxmlformats.org/drawingml/2006/wordprocessingDrawing" xmlns:w10="urn:schemas-microsoft-com:office:word" xmlns:w="http://schemas.openxmlformats.org/wordprocessingml/2006/main" xmlns:w14="http://schemas.microsoft.com/office/word/2010/wordml" xmlns:w15="http://schemas.microsoft.com/office/word/2012/wordml" xmlns:w16cid="http://schemas.microsoft.com/office/word/2016/wordml/cid" xmlns:w16se="http://schemas.microsoft.com/office/word/2015/wordml/symex" xmlns:wpg="http://schemas.microsoft.com/office/word/2010/wordprocessingGroup" xmlns:wpi="http://schemas.microsoft.com/office/word/2010/wordprocessingInk" xmlns:wne="http://schemas.microsoft.com/office/word/2006/wordml" xmlns:wps="http://schemas.microsoft.com/office/word/2010/wordprocessingShape" mc:Ignorable="w14 w15 w16se w16cid wp14">
+<w:document xmlns:wpc="http://schemas.microsoft.com/office/word/2010/wordprocessingCanvas" xmlns:mo="http://schemas.microsoft.com/office/mac/office/2008/main" xmlns:mc="http://schemas.openxmlformats.org/markup-compatibility/2006" xmlns:mv="urn:schemas-microsoft-com:mac:vml" xmlns:o="urn:schemas-microsoft-com:office:office" xmlns:r="http://schemas.openxmlformats.org/officeDocument/2006/relationships" xmlns:m="http://schemas.openxmlformats.org/officeDocument/2006/math" xmlns:v="urn:schemas-microsoft-com:vml" xmlns:wp14="http://schemas.microsoft.com/office/word/2010/wordprocessingDrawing" xmlns:wp="http://schemas.openxmlformats.org/drawingml/2006/wordprocessingDrawing" xmlns:w10="urn:schemas-microsoft-com:office:word" xmlns:w="http://schemas.openxmlformats.org/wordprocessingml/2006/main" xmlns:w14="http://schemas.microsoft.com/office/word/2010/wordml" xmlns:w15="http://schemas.microsoft.com/office/word/2012/wordml" xmlns:wpg="http://schemas.microsoft.com/office/word/2010/wordprocessingGroup" xmlns:wpi="http://schemas.microsoft.com/office/word/2010/wordprocessingInk" xmlns:wne="http://schemas.microsoft.com/office/word/2006/wordml" xmlns:wps="http://schemas.microsoft.com/office/word/2010/wordprocessingShape" mc:Ignorable="w14 w15 wp14">
   <w:body>
     <w:p>
       <w:pPr>
@@ -307,15 +307,7 @@
               <w:rPr>
                 <w:sz w:val="22"/>
               </w:rPr>
-              <w:t>11</w:t>
-            </w:r>
-            <w:bookmarkStart w:id="0" w:name="_GoBack"/>
-            <w:bookmarkEnd w:id="0"/>
-            <w:r>
-              <w:rPr>
-                <w:sz w:val="22"/>
-              </w:rPr>
-              <w:t>634568</w:t>
+              <w:t>11634568</w:t>
             </w:r>
           </w:p>
         </w:tc>
@@ -631,21 +623,21 @@
         <w:spacing w:before="0"/>
         <w:jc w:val="center"/>
       </w:pPr>
-      <w:bookmarkStart w:id="1" w:name="_Toc344877432"/>
-      <w:bookmarkStart w:id="2" w:name="_Toc344879822"/>
-      <w:bookmarkStart w:id="3" w:name="_Toc346508722"/>
-      <w:bookmarkStart w:id="4" w:name="_Toc346508952"/>
-      <w:bookmarkStart w:id="5" w:name="_Toc346509227"/>
-      <w:bookmarkStart w:id="6" w:name="_Toc107858829"/>
-      <w:bookmarkStart w:id="7" w:name="_Toc108287587"/>
-      <w:bookmarkStart w:id="8" w:name="_Toc111014886"/>
-      <w:bookmarkStart w:id="9" w:name="_Toc111117822"/>
-      <w:bookmarkStart w:id="10" w:name="_Toc113291685"/>
+      <w:bookmarkStart w:id="0" w:name="_Toc344877432"/>
+      <w:bookmarkStart w:id="1" w:name="_Toc344879822"/>
+      <w:bookmarkStart w:id="2" w:name="_Toc346508722"/>
+      <w:bookmarkStart w:id="3" w:name="_Toc346508952"/>
+      <w:bookmarkStart w:id="4" w:name="_Toc346509227"/>
+      <w:bookmarkStart w:id="5" w:name="_Toc107858829"/>
+      <w:bookmarkStart w:id="6" w:name="_Toc108287587"/>
+      <w:bookmarkStart w:id="7" w:name="_Toc111014886"/>
+      <w:bookmarkStart w:id="8" w:name="_Toc111117822"/>
+      <w:bookmarkStart w:id="9" w:name="_Toc113291685"/>
+      <w:bookmarkEnd w:id="0"/>
       <w:bookmarkEnd w:id="1"/>
       <w:bookmarkEnd w:id="2"/>
       <w:bookmarkEnd w:id="3"/>
       <w:bookmarkEnd w:id="4"/>
-      <w:bookmarkEnd w:id="5"/>
       <w:r>
         <w:rPr>
           <w:rFonts w:ascii="Arial" w:hAnsi="Arial"/>
@@ -654,11 +646,11 @@
         <w:lastRenderedPageBreak/>
         <w:t>Contents</w:t>
       </w:r>
+      <w:bookmarkEnd w:id="5"/>
       <w:bookmarkEnd w:id="6"/>
       <w:bookmarkEnd w:id="7"/>
       <w:bookmarkEnd w:id="8"/>
       <w:bookmarkEnd w:id="9"/>
-      <w:bookmarkEnd w:id="10"/>
       <w:r>
         <w:rPr>
           <w:rFonts w:ascii="Arial" w:hAnsi="Arial"/>
@@ -1867,7 +1859,7 @@
           <w:color w:val="FFFFFF"/>
         </w:rPr>
       </w:pPr>
-      <w:bookmarkStart w:id="11" w:name="_Toc113291686"/>
+      <w:bookmarkStart w:id="10" w:name="_Toc113291686"/>
       <w:r>
         <w:rPr>
           <w:rFonts w:ascii="Arial" w:hAnsi="Arial"/>
@@ -1876,7 +1868,7 @@
         <w:lastRenderedPageBreak/>
         <w:t>Revisions</w:t>
       </w:r>
-      <w:bookmarkEnd w:id="11"/>
+      <w:bookmarkEnd w:id="10"/>
     </w:p>
     <w:tbl>
       <w:tblPr>
@@ -2040,9 +2032,9 @@
           <w:sz w:val="22"/>
         </w:rPr>
       </w:pPr>
-      <w:bookmarkStart w:id="12" w:name="_Toc108287589"/>
-    </w:p>
-    <w:bookmarkEnd w:id="12"/>
+      <w:bookmarkStart w:id="11" w:name="_Toc108287589"/>
+    </w:p>
+    <w:bookmarkEnd w:id="11"/>
     <w:p>
       <w:pPr>
         <w:sectPr>
@@ -2074,8 +2066,8 @@
           <w:color w:val="FFFFFF"/>
         </w:rPr>
       </w:pPr>
-      <w:bookmarkStart w:id="13" w:name="_Toc439994665"/>
-      <w:bookmarkStart w:id="14" w:name="_Toc113291689"/>
+      <w:bookmarkStart w:id="12" w:name="_Toc439994665"/>
+      <w:bookmarkStart w:id="13" w:name="_Toc113291689"/>
       <w:r>
         <w:rPr>
           <w:rFonts w:ascii="Arial" w:hAnsi="Arial"/>
@@ -2084,59 +2076,118 @@
         <w:lastRenderedPageBreak/>
         <w:t>Introduction</w:t>
       </w:r>
+      <w:bookmarkEnd w:id="12"/>
       <w:bookmarkEnd w:id="13"/>
+    </w:p>
+    <w:p>
+      <w:pPr>
+        <w:rPr>
+          <w:rFonts w:ascii="Arial" w:hAnsi="Arial"/>
+          <w:sz w:val="22"/>
+        </w:rPr>
+      </w:pPr>
+      <w:r>
+        <w:rPr>
+          <w:rFonts w:ascii="Arial" w:hAnsi="Arial"/>
+          <w:sz w:val="22"/>
+        </w:rPr>
+        <w:t xml:space="preserve">This project is a </w:t>
+      </w:r>
+      <w:r>
+        <w:rPr>
+          <w:rFonts w:ascii="Arial" w:hAnsi="Arial"/>
+          <w:sz w:val="22"/>
+        </w:rPr>
+        <w:t>Calculation Utility</w:t>
+      </w:r>
+      <w:r>
+        <w:rPr>
+          <w:rFonts w:ascii="Arial" w:hAnsi="Arial"/>
+          <w:sz w:val="22"/>
+        </w:rPr>
+        <w:t xml:space="preserve">, which allows the user to </w:t>
+      </w:r>
+      <w:r>
+        <w:rPr>
+          <w:rFonts w:ascii="Arial" w:hAnsi="Arial"/>
+          <w:sz w:val="22"/>
+        </w:rPr>
+        <w:t xml:space="preserve">calculate numbers using a calculator, graph user defined functions, </w:t>
+      </w:r>
+      <w:r>
+        <w:rPr>
+          <w:rFonts w:ascii="Arial" w:hAnsi="Arial"/>
+          <w:sz w:val="22"/>
+        </w:rPr>
+        <w:t>convert existing units to other units, define new units, visualize the unit conversion using graphics, as well as list all current units defined. It is a web appllication written in HTML, CSS, and Javascript.</w:t>
+      </w:r>
+    </w:p>
+    <w:p>
+      <w:pPr>
+        <w:rPr>
+          <w:rFonts w:ascii="Arial" w:hAnsi="Arial"/>
+          <w:sz w:val="22"/>
+        </w:rPr>
+      </w:pPr>
+    </w:p>
+    <w:p>
+      <w:pPr>
+        <w:pStyle w:val="Heading2"/>
+        <w:rPr>
+          <w:rFonts w:ascii="Arial" w:hAnsi="Arial"/>
+        </w:rPr>
+      </w:pPr>
+      <w:bookmarkStart w:id="14" w:name="_Toc439994667"/>
+      <w:bookmarkStart w:id="15" w:name="_Toc113291690"/>
+      <w:r>
+        <w:rPr>
+          <w:rFonts w:ascii="Arial" w:hAnsi="Arial"/>
+        </w:rPr>
+        <w:t>Document Purpose</w:t>
+      </w:r>
       <w:bookmarkEnd w:id="14"/>
-    </w:p>
-    <w:p>
-      <w:pPr>
-        <w:rPr>
-          <w:rFonts w:ascii="Arial" w:hAnsi="Arial"/>
-          <w:sz w:val="22"/>
-        </w:rPr>
-      </w:pPr>
-      <w:r>
-        <w:rPr>
-          <w:rFonts w:ascii="Arial" w:hAnsi="Arial"/>
-          <w:sz w:val="22"/>
-        </w:rPr>
-        <w:t xml:space="preserve">This project is a </w:t>
-      </w:r>
-      <w:r>
-        <w:rPr>
-          <w:rFonts w:ascii="Arial" w:hAnsi="Arial"/>
-          <w:sz w:val="22"/>
-        </w:rPr>
-        <w:t>Calculation Utility</w:t>
-      </w:r>
-      <w:r>
-        <w:rPr>
-          <w:rFonts w:ascii="Arial" w:hAnsi="Arial"/>
-          <w:sz w:val="22"/>
-        </w:rPr>
-        <w:t xml:space="preserve">, which allows the user to </w:t>
-      </w:r>
-      <w:r>
-        <w:rPr>
-          <w:rFonts w:ascii="Arial" w:hAnsi="Arial"/>
-          <w:sz w:val="22"/>
-        </w:rPr>
-        <w:t xml:space="preserve">calculate numbers using a calculator, graph user defined functions, </w:t>
-      </w:r>
-      <w:r>
-        <w:rPr>
-          <w:rFonts w:ascii="Arial" w:hAnsi="Arial"/>
-          <w:sz w:val="22"/>
-        </w:rPr>
-        <w:t>convert existing units to other units, define new units, visualize the unit conversion using graphics, as well as list all current units defined. It is a web appllication written in HTML, CSS, and Javascript.</w:t>
-      </w:r>
-    </w:p>
-    <w:p>
-      <w:pPr>
-        <w:rPr>
-          <w:rFonts w:ascii="Arial" w:hAnsi="Arial"/>
-          <w:sz w:val="22"/>
-        </w:rPr>
-      </w:pPr>
+      <w:bookmarkEnd w:id="15"/>
+      <w:r>
+        <w:rPr>
+          <w:rFonts w:ascii="Arial" w:hAnsi="Arial"/>
+        </w:rPr>
+        <w:t xml:space="preserve"> </w:t>
+      </w:r>
+    </w:p>
+    <w:p>
+      <w:pPr>
+        <w:pStyle w:val="template"/>
+        <w:jc w:val="both"/>
+        <w:rPr>
+          <w:i w:val="0"/>
+        </w:rPr>
+      </w:pPr>
+      <w:bookmarkStart w:id="16" w:name="_Toc439994670"/>
+      <w:bookmarkStart w:id="17" w:name="_Toc113291691"/>
+      <w:r>
+        <w:rPr>
+          <w:i w:val="0"/>
+        </w:rPr>
+        <w:t>This document serves as a comprehensive overview of version 0.1 of our Calculation Utility project. The project is in its initial stages and ideas are still being formed, so the scope and details of functionality described here are tentative.</w:t>
+      </w:r>
+      <w:r>
+        <w:rPr>
+          <w:i w:val="0"/>
+        </w:rPr>
+        <w:t xml:space="preserve"> However</w:t>
+      </w:r>
+      <w:r>
+        <w:rPr>
+          <w:i w:val="0"/>
+        </w:rPr>
+        <w:t>,</w:t>
+      </w:r>
+      <w:r>
+        <w:rPr>
+          <w:i w:val="0"/>
+        </w:rPr>
+        <w:t xml:space="preserve"> this document will cover the projects details and organization as best as possible.</w:t>
+      </w:r>
     </w:p>
     <w:p>
       <w:pPr>
@@ -2145,22 +2196,55 @@
           <w:rFonts w:ascii="Arial" w:hAnsi="Arial"/>
         </w:rPr>
       </w:pPr>
-      <w:bookmarkStart w:id="15" w:name="_Toc439994667"/>
-      <w:bookmarkStart w:id="16" w:name="_Toc113291690"/>
-      <w:r>
-        <w:rPr>
-          <w:rFonts w:ascii="Arial" w:hAnsi="Arial"/>
-        </w:rPr>
-        <w:t>Document Purpose</w:t>
-      </w:r>
-      <w:bookmarkEnd w:id="15"/>
+      <w:r>
+        <w:rPr>
+          <w:rFonts w:ascii="Arial" w:hAnsi="Arial"/>
+        </w:rPr>
+        <w:t>Product Scope</w:t>
+      </w:r>
       <w:bookmarkEnd w:id="16"/>
-      <w:r>
-        <w:rPr>
-          <w:rFonts w:ascii="Arial" w:hAnsi="Arial"/>
-        </w:rPr>
-        <w:t xml:space="preserve"> </w:t>
-      </w:r>
+      <w:bookmarkEnd w:id="17"/>
+    </w:p>
+    <w:p>
+      <w:pPr>
+        <w:rPr>
+          <w:rFonts w:ascii="Arial" w:hAnsi="Arial" w:cs="Arial"/>
+          <w:sz w:val="22"/>
+          <w:szCs w:val="22"/>
+        </w:rPr>
+      </w:pPr>
+      <w:r>
+        <w:rPr>
+          <w:rFonts w:ascii="Arial" w:hAnsi="Arial" w:cs="Arial"/>
+          <w:sz w:val="22"/>
+          <w:szCs w:val="22"/>
+        </w:rPr>
+        <w:t>As stated in the description, we will be creating a "Calculation Utility" which works similarly to a calculator, but each value used in the calculation will have an associated unit. The user shall be able to define units which have a relationship with basic units, or previously defined units. The output will have a selected unit, and the input value will be computed and converted to the selected output unit. For select unit types there shall be a visual comparison between the input and the output scales (Length for sure). The program shall have a web based interface which will display a list of currently defined units, and give the user the ability to add a new unit in terms of previously defined units. There may be a graphing utility in the future which can graph given functions with scales defined by the units that the function should be returning.</w:t>
+      </w:r>
+    </w:p>
+    <w:p>
+      <w:pPr>
+        <w:pStyle w:val="Heading2"/>
+        <w:rPr>
+          <w:rFonts w:ascii="Arial" w:hAnsi="Arial"/>
+        </w:rPr>
+      </w:pPr>
+      <w:bookmarkStart w:id="18" w:name="_Toc439994669"/>
+      <w:bookmarkStart w:id="19" w:name="_Toc113291692"/>
+      <w:r>
+        <w:rPr>
+          <w:rFonts w:ascii="Arial" w:hAnsi="Arial"/>
+        </w:rPr>
+        <w:t xml:space="preserve">Intended Audience and </w:t>
+      </w:r>
+      <w:bookmarkEnd w:id="18"/>
+      <w:r>
+        <w:rPr>
+          <w:rFonts w:ascii="Arial" w:hAnsi="Arial"/>
+        </w:rPr>
+        <w:t>Document Overview</w:t>
+      </w:r>
+      <w:bookmarkEnd w:id="19"/>
     </w:p>
     <w:p>
       <w:pPr>
@@ -2170,32 +2254,21 @@
           <w:i w:val="0"/>
         </w:rPr>
       </w:pPr>
-      <w:bookmarkStart w:id="17" w:name="_Toc439994670"/>
-      <w:bookmarkStart w:id="18" w:name="_Toc113291691"/>
-      <w:r>
-        <w:rPr>
-          <w:i w:val="0"/>
-        </w:rPr>
-        <w:t>This document serves as a comprehensive overview of version 0.1 of our Calculation Utility project. The project is in its initial stages and ideas are still being formed, so the scope and details of functionality described here are tentative.</w:t>
-      </w:r>
-      <w:r>
-        <w:rPr>
-          <w:i w:val="0"/>
-        </w:rPr>
-        <w:t xml:space="preserve"> However</w:t>
-      </w:r>
-      <w:r>
-        <w:rPr>
-          <w:i w:val="0"/>
-        </w:rPr>
-        <w:t>,</w:t>
-      </w:r>
-      <w:r>
-        <w:rPr>
-          <w:i w:val="0"/>
-        </w:rPr>
-        <w:t xml:space="preserve"> this document will cover the projects details and organization as best as possible.</w:t>
-      </w:r>
+      <w:r>
+        <w:rPr>
+          <w:i w:val="0"/>
+        </w:rPr>
+        <w:t>The Users of this document are the professor, and the web clients who use the Calculation Utility web application, as well as the developers of this application, which include the members of this project.</w:t>
+      </w:r>
+    </w:p>
+    <w:p>
+      <w:pPr>
+        <w:pStyle w:val="template"/>
+        <w:jc w:val="both"/>
+        <w:rPr>
+          <w:color w:val="0000FF"/>
+        </w:rPr>
+      </w:pPr>
     </w:p>
     <w:p>
       <w:pPr>
@@ -2204,32 +2277,26 @@
           <w:rFonts w:ascii="Arial" w:hAnsi="Arial"/>
         </w:rPr>
       </w:pPr>
-      <w:r>
-        <w:rPr>
-          <w:rFonts w:ascii="Arial" w:hAnsi="Arial"/>
-        </w:rPr>
-        <w:t>Product Scope</w:t>
-      </w:r>
-      <w:bookmarkEnd w:id="17"/>
-      <w:bookmarkEnd w:id="18"/>
-    </w:p>
-    <w:p>
-      <w:pPr>
-        <w:rPr>
-          <w:rFonts w:ascii="Arial" w:hAnsi="Arial" w:cs="Arial"/>
-          <w:sz w:val="22"/>
-          <w:szCs w:val="22"/>
-        </w:rPr>
-      </w:pPr>
-      <w:r>
-        <w:rPr>
-          <w:rFonts w:ascii="Arial" w:hAnsi="Arial" w:cs="Arial"/>
-          <w:sz w:val="22"/>
-          <w:szCs w:val="22"/>
-        </w:rPr>
-        <w:t>As stated in the description, we will be creating a "Calculation Utility" which works similarly to a calculator, but each value used in the calculation will have an associated unit. The user shall be able to define units which have a relationship with basic units, or previously defined units. The output will have a selected unit, and the input value will be computed and converted to the selected output unit. For select unit types there shall be a visual comparison between the input and the output scales (Length for sure). The program shall have a web based interface which will display a list of currently defined units, and give the user the ability to add a new unit in terms of previously defined units. There may be a graphing utility in the future which can graph given functions with scales defined by the units that the function should be returning.</w:t>
-      </w:r>
-    </w:p>
+      <w:bookmarkStart w:id="20" w:name="_Toc113291693"/>
+      <w:bookmarkStart w:id="21" w:name="_Toc439994668"/>
+      <w:r>
+        <w:rPr>
+          <w:rFonts w:ascii="Arial" w:hAnsi="Arial"/>
+        </w:rPr>
+        <w:t>Definitions, Acronyms and Abbreviations</w:t>
+      </w:r>
+      <w:bookmarkEnd w:id="20"/>
+    </w:p>
+    <w:p>
+      <w:pPr>
+        <w:pStyle w:val="template"/>
+        <w:jc w:val="both"/>
+      </w:pPr>
+      <w:r>
+        <w:t>None were used.</w:t>
+      </w:r>
+    </w:p>
+    <w:p/>
     <w:p>
       <w:pPr>
         <w:pStyle w:val="Heading2"/>
@@ -2237,46 +2304,26 @@
           <w:rFonts w:ascii="Arial" w:hAnsi="Arial"/>
         </w:rPr>
       </w:pPr>
-      <w:bookmarkStart w:id="19" w:name="_Toc439994669"/>
-      <w:bookmarkStart w:id="20" w:name="_Toc113291692"/>
-      <w:r>
-        <w:rPr>
-          <w:rFonts w:ascii="Arial" w:hAnsi="Arial"/>
-        </w:rPr>
-        <w:t xml:space="preserve">Intended Audience and </w:t>
-      </w:r>
-      <w:bookmarkEnd w:id="19"/>
-      <w:r>
-        <w:rPr>
-          <w:rFonts w:ascii="Arial" w:hAnsi="Arial"/>
-        </w:rPr>
-        <w:t>Document Overview</w:t>
-      </w:r>
-      <w:bookmarkEnd w:id="20"/>
+      <w:bookmarkStart w:id="22" w:name="_Toc113291694"/>
+      <w:r>
+        <w:rPr>
+          <w:rFonts w:ascii="Arial" w:hAnsi="Arial"/>
+        </w:rPr>
+        <w:t>Document Conventions</w:t>
+      </w:r>
+      <w:bookmarkEnd w:id="21"/>
+      <w:bookmarkEnd w:id="22"/>
     </w:p>
     <w:p>
       <w:pPr>
         <w:pStyle w:val="template"/>
         <w:jc w:val="both"/>
-        <w:rPr>
-          <w:i w:val="0"/>
-        </w:rPr>
-      </w:pPr>
-      <w:r>
-        <w:rPr>
-          <w:i w:val="0"/>
-        </w:rPr>
-        <w:t>The Users of this document are the professor, and the web clients who use the Calculation Utility web application, as well as the developers of this application, which include the members of this project.</w:t>
-      </w:r>
-    </w:p>
-    <w:p>
-      <w:pPr>
-        <w:pStyle w:val="template"/>
-        <w:jc w:val="both"/>
-        <w:rPr>
-          <w:color w:val="0000FF"/>
-        </w:rPr>
-      </w:pPr>
+      </w:pPr>
+      <w:bookmarkStart w:id="23" w:name="_Toc439994672"/>
+      <w:bookmarkStart w:id="24" w:name="_Toc113291695"/>
+      <w:r>
+        <w:t>None were used.</w:t>
+      </w:r>
     </w:p>
     <w:p>
       <w:pPr>
@@ -2285,75 +2332,20 @@
           <w:rFonts w:ascii="Arial" w:hAnsi="Arial"/>
         </w:rPr>
       </w:pPr>
-      <w:bookmarkStart w:id="21" w:name="_Toc113291693"/>
-      <w:bookmarkStart w:id="22" w:name="_Toc439994668"/>
-      <w:r>
-        <w:rPr>
-          <w:rFonts w:ascii="Arial" w:hAnsi="Arial"/>
-        </w:rPr>
-        <w:t>Definitions, Acronyms and Abbreviations</w:t>
-      </w:r>
-      <w:bookmarkEnd w:id="21"/>
-    </w:p>
-    <w:p>
-      <w:pPr>
-        <w:pStyle w:val="template"/>
-        <w:jc w:val="both"/>
-      </w:pPr>
-      <w:r>
-        <w:t>None were used.</w:t>
-      </w:r>
-    </w:p>
-    <w:p/>
-    <w:p>
-      <w:pPr>
-        <w:pStyle w:val="Heading2"/>
-        <w:rPr>
-          <w:rFonts w:ascii="Arial" w:hAnsi="Arial"/>
-        </w:rPr>
-      </w:pPr>
-      <w:bookmarkStart w:id="23" w:name="_Toc113291694"/>
-      <w:r>
-        <w:rPr>
-          <w:rFonts w:ascii="Arial" w:hAnsi="Arial"/>
-        </w:rPr>
-        <w:t>Document Conventions</w:t>
-      </w:r>
-      <w:bookmarkEnd w:id="22"/>
+      <w:r>
+        <w:rPr>
+          <w:rFonts w:ascii="Arial" w:hAnsi="Arial"/>
+        </w:rPr>
+        <w:t>References</w:t>
+      </w:r>
       <w:bookmarkEnd w:id="23"/>
-    </w:p>
-    <w:p>
-      <w:pPr>
-        <w:pStyle w:val="template"/>
-        <w:jc w:val="both"/>
-      </w:pPr>
-      <w:bookmarkStart w:id="24" w:name="_Toc439994672"/>
-      <w:bookmarkStart w:id="25" w:name="_Toc113291695"/>
-      <w:r>
-        <w:t>None were used.</w:t>
-      </w:r>
-    </w:p>
-    <w:p>
-      <w:pPr>
-        <w:pStyle w:val="Heading2"/>
-        <w:rPr>
-          <w:rFonts w:ascii="Arial" w:hAnsi="Arial"/>
-        </w:rPr>
-      </w:pPr>
-      <w:r>
-        <w:rPr>
-          <w:rFonts w:ascii="Arial" w:hAnsi="Arial"/>
-        </w:rPr>
-        <w:t>References</w:t>
+      <w:r>
+        <w:rPr>
+          <w:rFonts w:ascii="Arial" w:hAnsi="Arial"/>
+        </w:rPr>
+        <w:t xml:space="preserve"> and Acknowledgments</w:t>
       </w:r>
       <w:bookmarkEnd w:id="24"/>
-      <w:r>
-        <w:rPr>
-          <w:rFonts w:ascii="Arial" w:hAnsi="Arial"/>
-        </w:rPr>
-        <w:t xml:space="preserve"> and Acknowledgments</w:t>
-      </w:r>
-      <w:bookmarkEnd w:id="25"/>
     </w:p>
     <w:p>
       <w:pPr>
@@ -2392,8 +2384,8 @@
           <w:color w:val="FFFFFF"/>
         </w:rPr>
       </w:pPr>
-      <w:bookmarkStart w:id="26" w:name="_Toc439994673"/>
-      <w:bookmarkStart w:id="27" w:name="_Toc113291696"/>
+      <w:bookmarkStart w:id="25" w:name="_Toc439994673"/>
+      <w:bookmarkStart w:id="26" w:name="_Toc113291696"/>
       <w:r>
         <w:rPr>
           <w:rFonts w:ascii="Arial" w:hAnsi="Arial"/>
@@ -2402,26 +2394,26 @@
         <w:lastRenderedPageBreak/>
         <w:t>Overall Description</w:t>
       </w:r>
+      <w:bookmarkEnd w:id="25"/>
       <w:bookmarkEnd w:id="26"/>
+    </w:p>
+    <w:p>
+      <w:pPr>
+        <w:pStyle w:val="Heading2"/>
+        <w:rPr>
+          <w:rFonts w:ascii="Arial" w:hAnsi="Arial"/>
+        </w:rPr>
+      </w:pPr>
+      <w:bookmarkStart w:id="27" w:name="_Toc439994674"/>
+      <w:bookmarkStart w:id="28" w:name="_Toc113291697"/>
+      <w:r>
+        <w:rPr>
+          <w:rFonts w:ascii="Arial" w:hAnsi="Arial"/>
+        </w:rPr>
+        <w:t>Product Perspective</w:t>
+      </w:r>
       <w:bookmarkEnd w:id="27"/>
-    </w:p>
-    <w:p>
-      <w:pPr>
-        <w:pStyle w:val="Heading2"/>
-        <w:rPr>
-          <w:rFonts w:ascii="Arial" w:hAnsi="Arial"/>
-        </w:rPr>
-      </w:pPr>
-      <w:bookmarkStart w:id="28" w:name="_Toc439994674"/>
-      <w:bookmarkStart w:id="29" w:name="_Toc113291697"/>
-      <w:r>
-        <w:rPr>
-          <w:rFonts w:ascii="Arial" w:hAnsi="Arial"/>
-        </w:rPr>
-        <w:t>Product Perspective</w:t>
-      </w:r>
       <w:bookmarkEnd w:id="28"/>
-      <w:bookmarkEnd w:id="29"/>
     </w:p>
     <w:p>
       <w:pPr>
@@ -2432,8 +2424,8 @@
           <w:szCs w:val="22"/>
         </w:rPr>
       </w:pPr>
-      <w:bookmarkStart w:id="30" w:name="_Toc439994675"/>
-      <w:bookmarkStart w:id="31" w:name="_Toc113291698"/>
+      <w:bookmarkStart w:id="29" w:name="_Toc439994675"/>
+      <w:bookmarkStart w:id="30" w:name="_Toc113291698"/>
       <w:r>
         <w:rPr>
           <w:rFonts w:ascii="Arial" w:hAnsi="Arial" w:cs="Arial"/>
@@ -2620,14 +2612,14 @@
         <w:lastRenderedPageBreak/>
         <w:t xml:space="preserve">Product </w:t>
       </w:r>
+      <w:bookmarkEnd w:id="29"/>
+      <w:r>
+        <w:rPr>
+          <w:rFonts w:ascii="Arial" w:hAnsi="Arial"/>
+        </w:rPr>
+        <w:t>Functionality</w:t>
+      </w:r>
       <w:bookmarkEnd w:id="30"/>
-      <w:r>
-        <w:rPr>
-          <w:rFonts w:ascii="Arial" w:hAnsi="Arial"/>
-        </w:rPr>
-        <w:t>Functionality</w:t>
-      </w:r>
-      <w:bookmarkEnd w:id="31"/>
       <w:r>
         <w:rPr>
           <w:rFonts w:ascii="Arial" w:hAnsi="Arial"/>
@@ -2744,8 +2736,8 @@
           <w:rFonts w:ascii="Arial" w:hAnsi="Arial"/>
         </w:rPr>
       </w:pPr>
-      <w:bookmarkStart w:id="32" w:name="_Toc439994676"/>
-      <w:bookmarkStart w:id="33" w:name="_Toc113291699"/>
+      <w:bookmarkStart w:id="31" w:name="_Toc439994676"/>
+      <w:bookmarkStart w:id="32" w:name="_Toc113291699"/>
       <w:r>
         <w:rPr>
           <w:rFonts w:ascii="Arial" w:hAnsi="Arial"/>
@@ -2753,13 +2745,58 @@
         <w:lastRenderedPageBreak/>
         <w:t>Users and Characteristics</w:t>
       </w:r>
+      <w:bookmarkEnd w:id="31"/>
       <w:bookmarkEnd w:id="32"/>
+    </w:p>
+    <w:p>
+      <w:pPr>
+        <w:pStyle w:val="template"/>
+        <w:jc w:val="both"/>
+      </w:pPr>
+      <w:r>
+        <w:rPr>
+          <w:i w:val="0"/>
+        </w:rPr>
+        <w:t>T</w:t>
+      </w:r>
+      <w:r>
+        <w:rPr>
+          <w:i w:val="0"/>
+        </w:rPr>
+        <w:t>he users that we anticipate are possibly engineers, scientists, and applied mathmaticians, all of which might wish to have a calulating uility which can deal with units. all three of these user bases are important to satisfy, however giving accurate service to the engineers would be possibly the most important, as these users might be in charge of making structures in the real world based on this product.</w:t>
+      </w:r>
+    </w:p>
+    <w:p>
+      <w:pPr>
+        <w:pStyle w:val="template"/>
+        <w:jc w:val="both"/>
+      </w:pPr>
+    </w:p>
+    <w:p>
+      <w:pPr>
+        <w:pStyle w:val="Heading2"/>
+        <w:rPr>
+          <w:rFonts w:ascii="Arial" w:hAnsi="Arial"/>
+        </w:rPr>
+      </w:pPr>
+      <w:bookmarkStart w:id="33" w:name="_Toc439994677"/>
+      <w:bookmarkStart w:id="34" w:name="_Toc113291700"/>
+      <w:r>
+        <w:rPr>
+          <w:rFonts w:ascii="Arial" w:hAnsi="Arial"/>
+        </w:rPr>
+        <w:t>Operating Environment</w:t>
+      </w:r>
       <w:bookmarkEnd w:id="33"/>
+      <w:bookmarkEnd w:id="34"/>
     </w:p>
     <w:p>
       <w:pPr>
         <w:pStyle w:val="template"/>
         <w:jc w:val="both"/>
+        <w:rPr>
+          <w:i w:val="0"/>
+        </w:rPr>
       </w:pPr>
       <w:r>
         <w:rPr>
@@ -2771,13 +2808,82 @@
         <w:rPr>
           <w:i w:val="0"/>
         </w:rPr>
-        <w:t>he users that we anticipate are possibly engineers, scientists, and applied mathmaticians, all of which might wish to have a calulating uility which can deal with units. all three of these user bases are important to satisfy, however giving accurate service to the engineers would be possibly the most important, as these users might be in charge of making structures in the real world based on this product.</w:t>
-      </w:r>
+        <w:t>he operating enviorment is a web browser on possibly any machine, and as such it needs to be effic</w:t>
+      </w:r>
+      <w:r>
+        <w:rPr>
+          <w:i w:val="0"/>
+        </w:rPr>
+        <w:t>i</w:t>
+      </w:r>
+      <w:r>
+        <w:rPr>
+          <w:i w:val="0"/>
+        </w:rPr>
+        <w:t>ent and responsive.</w:t>
+      </w:r>
+    </w:p>
+    <w:p>
+      <w:pPr>
+        <w:pStyle w:val="Heading2"/>
+        <w:rPr>
+          <w:rFonts w:ascii="Arial" w:hAnsi="Arial"/>
+        </w:rPr>
+      </w:pPr>
+      <w:bookmarkStart w:id="35" w:name="_Toc439994678"/>
+      <w:bookmarkStart w:id="36" w:name="_Toc113291701"/>
+      <w:r>
+        <w:rPr>
+          <w:rFonts w:ascii="Arial" w:hAnsi="Arial"/>
+        </w:rPr>
+        <w:t>Design and Implementation Constraints</w:t>
+      </w:r>
+      <w:bookmarkEnd w:id="35"/>
+      <w:bookmarkEnd w:id="36"/>
     </w:p>
     <w:p>
       <w:pPr>
         <w:pStyle w:val="template"/>
         <w:jc w:val="both"/>
+        <w:rPr>
+          <w:i w:val="0"/>
+        </w:rPr>
+      </w:pPr>
+      <w:r>
+        <w:rPr>
+          <w:i w:val="0"/>
+        </w:rPr>
+        <w:t>The primary constraints on this product are the required programming languages and development schedule. To meet the project requirements, the program must be created using HTML, CSS, and Javascript. Development must also follow a strict schedule, and be completed by the end of the Fall 2018 school semester. These constraints will limit the number of features that can be implemented.</w:t>
+      </w:r>
+    </w:p>
+    <w:p>
+      <w:pPr>
+        <w:pStyle w:val="template"/>
+        <w:jc w:val="both"/>
+        <w:rPr>
+          <w:i w:val="0"/>
+        </w:rPr>
+      </w:pPr>
+    </w:p>
+    <w:p>
+      <w:pPr>
+        <w:pStyle w:val="template"/>
+        <w:jc w:val="both"/>
+        <w:rPr>
+          <w:i w:val="0"/>
+        </w:rPr>
+      </w:pPr>
+      <w:r>
+        <w:rPr>
+          <w:i w:val="0"/>
+        </w:rPr>
+        <w:t>In terms of functionality constraints, the product must be able to deal with numerical user input, and perform computations on that input which might have units. it must also be able to convert between units accurately.</w:t>
+      </w:r>
+    </w:p>
+    <w:p>
+      <w:pPr>
+        <w:pStyle w:val="template"/>
+        <w:jc w:val="both"/>
       </w:pPr>
     </w:p>
     <w:p>
@@ -2787,130 +2893,16 @@
           <w:rFonts w:ascii="Arial" w:hAnsi="Arial"/>
         </w:rPr>
       </w:pPr>
-      <w:bookmarkStart w:id="34" w:name="_Toc439994677"/>
-      <w:bookmarkStart w:id="35" w:name="_Toc113291700"/>
-      <w:r>
-        <w:rPr>
-          <w:rFonts w:ascii="Arial" w:hAnsi="Arial"/>
-        </w:rPr>
-        <w:t>Operating Environment</w:t>
-      </w:r>
-      <w:bookmarkEnd w:id="34"/>
-      <w:bookmarkEnd w:id="35"/>
-    </w:p>
-    <w:p>
-      <w:pPr>
-        <w:pStyle w:val="template"/>
-        <w:jc w:val="both"/>
-        <w:rPr>
-          <w:i w:val="0"/>
-        </w:rPr>
-      </w:pPr>
-      <w:r>
-        <w:rPr>
-          <w:i w:val="0"/>
-        </w:rPr>
-        <w:t>T</w:t>
-      </w:r>
-      <w:r>
-        <w:rPr>
-          <w:i w:val="0"/>
-        </w:rPr>
-        <w:t>he operating enviorment is a web browser on possibly any machine, and as such it needs to be effic</w:t>
-      </w:r>
-      <w:r>
-        <w:rPr>
-          <w:i w:val="0"/>
-        </w:rPr>
-        <w:t>i</w:t>
-      </w:r>
-      <w:r>
-        <w:rPr>
-          <w:i w:val="0"/>
-        </w:rPr>
-        <w:t>ent and responsive.</w:t>
-      </w:r>
-    </w:p>
-    <w:p>
-      <w:pPr>
-        <w:pStyle w:val="Heading2"/>
-        <w:rPr>
-          <w:rFonts w:ascii="Arial" w:hAnsi="Arial"/>
-        </w:rPr>
-      </w:pPr>
-      <w:bookmarkStart w:id="36" w:name="_Toc439994678"/>
-      <w:bookmarkStart w:id="37" w:name="_Toc113291701"/>
-      <w:r>
-        <w:rPr>
-          <w:rFonts w:ascii="Arial" w:hAnsi="Arial"/>
-        </w:rPr>
-        <w:t>Design and Implementation Constraints</w:t>
-      </w:r>
-      <w:bookmarkEnd w:id="36"/>
+      <w:bookmarkStart w:id="37" w:name="_Toc439994679"/>
+      <w:bookmarkStart w:id="38" w:name="_Toc113291702"/>
+      <w:r>
+        <w:rPr>
+          <w:rFonts w:ascii="Arial" w:hAnsi="Arial"/>
+        </w:rPr>
+        <w:t>User Documentation</w:t>
+      </w:r>
       <w:bookmarkEnd w:id="37"/>
-    </w:p>
-    <w:p>
-      <w:pPr>
-        <w:pStyle w:val="template"/>
-        <w:jc w:val="both"/>
-        <w:rPr>
-          <w:i w:val="0"/>
-        </w:rPr>
-      </w:pPr>
-      <w:r>
-        <w:rPr>
-          <w:i w:val="0"/>
-        </w:rPr>
-        <w:t>The primary constraints on this product are the required programming languages and development schedule. To meet the project requirements, the program must be created using HTML, CSS, and Javascript. Development must also follow a strict schedule, and be completed by the end of the Fall 2018 school semester. These constraints will limit the number of features that can be implemented.</w:t>
-      </w:r>
-    </w:p>
-    <w:p>
-      <w:pPr>
-        <w:pStyle w:val="template"/>
-        <w:jc w:val="both"/>
-        <w:rPr>
-          <w:i w:val="0"/>
-        </w:rPr>
-      </w:pPr>
-    </w:p>
-    <w:p>
-      <w:pPr>
-        <w:pStyle w:val="template"/>
-        <w:jc w:val="both"/>
-        <w:rPr>
-          <w:i w:val="0"/>
-        </w:rPr>
-      </w:pPr>
-      <w:r>
-        <w:rPr>
-          <w:i w:val="0"/>
-        </w:rPr>
-        <w:t>In terms of functionality constraints, the product must be able to deal with numerical user input, and perform computations on that input which might have units. it must also be able to convert between units accurately.</w:t>
-      </w:r>
-    </w:p>
-    <w:p>
-      <w:pPr>
-        <w:pStyle w:val="template"/>
-        <w:jc w:val="both"/>
-      </w:pPr>
-    </w:p>
-    <w:p>
-      <w:pPr>
-        <w:pStyle w:val="Heading2"/>
-        <w:rPr>
-          <w:rFonts w:ascii="Arial" w:hAnsi="Arial"/>
-        </w:rPr>
-      </w:pPr>
-      <w:bookmarkStart w:id="38" w:name="_Toc439994679"/>
-      <w:bookmarkStart w:id="39" w:name="_Toc113291702"/>
-      <w:r>
-        <w:rPr>
-          <w:rFonts w:ascii="Arial" w:hAnsi="Arial"/>
-        </w:rPr>
-        <w:t>User Documentation</w:t>
-      </w:r>
       <w:bookmarkEnd w:id="38"/>
-      <w:bookmarkEnd w:id="39"/>
     </w:p>
     <w:p>
       <w:pPr>
@@ -2938,16 +2930,16 @@
           <w:rFonts w:ascii="Arial" w:hAnsi="Arial"/>
         </w:rPr>
       </w:pPr>
-      <w:bookmarkStart w:id="40" w:name="_Toc439994680"/>
-      <w:bookmarkStart w:id="41" w:name="_Toc113291703"/>
+      <w:bookmarkStart w:id="39" w:name="_Toc439994680"/>
+      <w:bookmarkStart w:id="40" w:name="_Toc113291703"/>
       <w:r>
         <w:rPr>
           <w:rFonts w:ascii="Arial" w:hAnsi="Arial"/>
         </w:rPr>
         <w:t>Assumptions and Dependencies</w:t>
       </w:r>
+      <w:bookmarkEnd w:id="39"/>
       <w:bookmarkEnd w:id="40"/>
-      <w:bookmarkEnd w:id="41"/>
     </w:p>
     <w:p>
       <w:pPr>
@@ -3055,8 +3047,8 @@
           <w:color w:val="FFFFFF"/>
         </w:rPr>
       </w:pPr>
-      <w:bookmarkStart w:id="42" w:name="_Toc439994682"/>
-      <w:bookmarkStart w:id="43" w:name="_Toc113291704"/>
+      <w:bookmarkStart w:id="41" w:name="_Toc439994682"/>
+      <w:bookmarkStart w:id="42" w:name="_Toc113291704"/>
       <w:r>
         <w:rPr>
           <w:rFonts w:ascii="Arial" w:hAnsi="Arial"/>
@@ -3065,24 +3057,24 @@
         <w:lastRenderedPageBreak/>
         <w:t>Specific Requirements</w:t>
       </w:r>
+      <w:bookmarkEnd w:id="41"/>
       <w:bookmarkEnd w:id="42"/>
+    </w:p>
+    <w:p>
+      <w:pPr>
+        <w:pStyle w:val="Heading2"/>
+        <w:rPr>
+          <w:rFonts w:ascii="Arial" w:hAnsi="Arial"/>
+        </w:rPr>
+      </w:pPr>
+      <w:bookmarkStart w:id="43" w:name="_Toc113291705"/>
+      <w:r>
+        <w:rPr>
+          <w:rFonts w:ascii="Arial" w:hAnsi="Arial"/>
+        </w:rPr>
+        <w:t>External Interface Requirements</w:t>
+      </w:r>
       <w:bookmarkEnd w:id="43"/>
-    </w:p>
-    <w:p>
-      <w:pPr>
-        <w:pStyle w:val="Heading2"/>
-        <w:rPr>
-          <w:rFonts w:ascii="Arial" w:hAnsi="Arial"/>
-        </w:rPr>
-      </w:pPr>
-      <w:bookmarkStart w:id="44" w:name="_Toc113291705"/>
-      <w:r>
-        <w:rPr>
-          <w:rFonts w:ascii="Arial" w:hAnsi="Arial"/>
-        </w:rPr>
-        <w:t>External Interface Requirements</w:t>
-      </w:r>
-      <w:bookmarkEnd w:id="44"/>
     </w:p>
     <w:p>
       <w:pPr>
@@ -3500,14 +3492,14 @@
           <w:rFonts w:ascii="Arial" w:hAnsi="Arial"/>
         </w:rPr>
       </w:pPr>
-      <w:bookmarkStart w:id="45" w:name="_Toc439994684"/>
+      <w:bookmarkStart w:id="44" w:name="_Toc439994684"/>
       <w:r>
         <w:rPr>
           <w:rFonts w:ascii="Arial" w:hAnsi="Arial"/>
         </w:rPr>
         <w:t>Hardware Interfaces</w:t>
       </w:r>
-      <w:bookmarkEnd w:id="45"/>
+      <w:bookmarkEnd w:id="44"/>
     </w:p>
     <w:p>
       <w:pPr>
@@ -3562,14 +3554,14 @@
           <w:rFonts w:ascii="Arial" w:hAnsi="Arial"/>
         </w:rPr>
       </w:pPr>
-      <w:bookmarkStart w:id="46" w:name="_Toc439994685"/>
+      <w:bookmarkStart w:id="45" w:name="_Toc439994685"/>
       <w:r>
         <w:rPr>
           <w:rFonts w:ascii="Arial" w:hAnsi="Arial"/>
         </w:rPr>
         <w:t>Software Interfaces</w:t>
       </w:r>
-      <w:bookmarkEnd w:id="46"/>
+      <w:bookmarkEnd w:id="45"/>
     </w:p>
     <w:p>
       <w:pPr>
@@ -3642,7 +3634,7 @@
           <w:rFonts w:ascii="Arial" w:hAnsi="Arial"/>
         </w:rPr>
       </w:pPr>
-      <w:bookmarkStart w:id="47" w:name="_Toc439994686"/>
+      <w:bookmarkStart w:id="46" w:name="_Toc439994686"/>
       <w:r>
         <w:rPr>
           <w:rFonts w:ascii="Arial" w:hAnsi="Arial"/>
@@ -3650,43 +3642,43 @@
         <w:lastRenderedPageBreak/>
         <w:t>Communications Interfaces</w:t>
       </w:r>
+      <w:bookmarkEnd w:id="46"/>
+    </w:p>
+    <w:p>
+      <w:pPr>
+        <w:pStyle w:val="template"/>
+        <w:rPr>
+          <w:i w:val="0"/>
+        </w:rPr>
+      </w:pPr>
+      <w:r>
+        <w:rPr>
+          <w:i w:val="0"/>
+        </w:rPr>
+        <w:t>B</w:t>
+      </w:r>
+      <w:r>
+        <w:rPr>
+          <w:i w:val="0"/>
+        </w:rPr>
+        <w:t>ecause we are using a web browser, we are using the protocol "HTTP"/"HTTPS", at some point.</w:t>
+      </w:r>
+    </w:p>
+    <w:p>
+      <w:pPr>
+        <w:pStyle w:val="Heading2"/>
+        <w:rPr>
+          <w:rFonts w:ascii="Arial" w:hAnsi="Arial"/>
+        </w:rPr>
+      </w:pPr>
+      <w:bookmarkStart w:id="47" w:name="_Toc113291706"/>
+      <w:r>
+        <w:rPr>
+          <w:rFonts w:ascii="Arial" w:hAnsi="Arial"/>
+        </w:rPr>
+        <w:t>Functional Requirements</w:t>
+      </w:r>
       <w:bookmarkEnd w:id="47"/>
-    </w:p>
-    <w:p>
-      <w:pPr>
-        <w:pStyle w:val="template"/>
-        <w:rPr>
-          <w:i w:val="0"/>
-        </w:rPr>
-      </w:pPr>
-      <w:r>
-        <w:rPr>
-          <w:i w:val="0"/>
-        </w:rPr>
-        <w:t>B</w:t>
-      </w:r>
-      <w:r>
-        <w:rPr>
-          <w:i w:val="0"/>
-        </w:rPr>
-        <w:t>ecause we are using a web browser, we are using the protocol "HTTP"/"HTTPS", at some point.</w:t>
-      </w:r>
-    </w:p>
-    <w:p>
-      <w:pPr>
-        <w:pStyle w:val="Heading2"/>
-        <w:rPr>
-          <w:rFonts w:ascii="Arial" w:hAnsi="Arial"/>
-        </w:rPr>
-      </w:pPr>
-      <w:bookmarkStart w:id="48" w:name="_Toc113291706"/>
-      <w:r>
-        <w:rPr>
-          <w:rFonts w:ascii="Arial" w:hAnsi="Arial"/>
-        </w:rPr>
-        <w:t>Functional Requirements</w:t>
-      </w:r>
-      <w:bookmarkEnd w:id="48"/>
     </w:p>
     <w:p>
       <w:pPr>
@@ -4152,14 +4144,14 @@
           <w:rFonts w:ascii="Arial" w:hAnsi="Arial"/>
         </w:rPr>
       </w:pPr>
-      <w:bookmarkStart w:id="49" w:name="_Toc113291707"/>
+      <w:bookmarkStart w:id="48" w:name="_Toc113291707"/>
       <w:r>
         <w:rPr>
           <w:rFonts w:ascii="Arial" w:hAnsi="Arial"/>
         </w:rPr>
         <w:t>Behaviour Requirements</w:t>
       </w:r>
-      <w:bookmarkEnd w:id="49"/>
+      <w:bookmarkEnd w:id="48"/>
     </w:p>
     <w:p>
       <w:pPr>
@@ -4315,8 +4307,8 @@
           <w:color w:val="FFFFFF"/>
         </w:rPr>
       </w:pPr>
-      <w:bookmarkStart w:id="50" w:name="_Toc113291708"/>
-      <w:bookmarkStart w:id="51" w:name="_Toc439994690"/>
+      <w:bookmarkStart w:id="49" w:name="_Toc113291708"/>
+      <w:bookmarkStart w:id="50" w:name="_Toc439994690"/>
       <w:r>
         <w:rPr>
           <w:rFonts w:ascii="Arial" w:hAnsi="Arial"/>
@@ -4325,7 +4317,63 @@
         <w:lastRenderedPageBreak/>
         <w:t>Other Non-functional Requirements</w:t>
       </w:r>
+      <w:bookmarkEnd w:id="49"/>
+    </w:p>
+    <w:p>
+      <w:pPr>
+        <w:pStyle w:val="Heading2"/>
+        <w:rPr>
+          <w:rFonts w:ascii="Arial" w:hAnsi="Arial"/>
+        </w:rPr>
+      </w:pPr>
+      <w:bookmarkStart w:id="51" w:name="_Toc113291709"/>
+      <w:r>
+        <w:rPr>
+          <w:rFonts w:ascii="Arial" w:hAnsi="Arial"/>
+        </w:rPr>
+        <w:t>Performance Requirements</w:t>
+      </w:r>
       <w:bookmarkEnd w:id="50"/>
+      <w:bookmarkEnd w:id="51"/>
+    </w:p>
+    <w:p>
+      <w:pPr>
+        <w:pStyle w:val="template"/>
+        <w:jc w:val="both"/>
+        <w:rPr>
+          <w:i w:val="0"/>
+        </w:rPr>
+      </w:pPr>
+      <w:r>
+        <w:rPr>
+          <w:i w:val="0"/>
+        </w:rPr>
+        <w:t>The software needs</w:t>
+      </w:r>
+      <w:r>
+        <w:rPr>
+          <w:i w:val="0"/>
+        </w:rPr>
+        <w:t xml:space="preserve"> to be responsive, as the users</w:t>
+      </w:r>
+      <w:r>
+        <w:rPr>
+          <w:i w:val="0"/>
+        </w:rPr>
+        <w:t xml:space="preserve"> (whether engineers or mathmeticians) probably do not want to wait more than a couple seconds (eg. 3 seconds.) for a single </w:t>
+      </w:r>
+      <w:r>
+        <w:rPr>
+          <w:i w:val="0"/>
+        </w:rPr>
+        <w:t>simple calculation/conversion. T</w:t>
+      </w:r>
+      <w:r>
+        <w:rPr>
+          <w:i w:val="0"/>
+        </w:rPr>
+        <w:t>hus, the user interface, and internal logic needs to be written efficently.</w:t>
+      </w:r>
     </w:p>
     <w:p>
       <w:pPr>
@@ -4334,15 +4382,16 @@
           <w:rFonts w:ascii="Arial" w:hAnsi="Arial"/>
         </w:rPr>
       </w:pPr>
-      <w:bookmarkStart w:id="52" w:name="_Toc113291709"/>
-      <w:r>
-        <w:rPr>
-          <w:rFonts w:ascii="Arial" w:hAnsi="Arial"/>
-        </w:rPr>
-        <w:t>Performance Requirements</w:t>
-      </w:r>
-      <w:bookmarkEnd w:id="51"/>
+      <w:bookmarkStart w:id="52" w:name="_Toc439994691"/>
+      <w:bookmarkStart w:id="53" w:name="_Toc113291710"/>
+      <w:r>
+        <w:rPr>
+          <w:rFonts w:ascii="Arial" w:hAnsi="Arial"/>
+        </w:rPr>
+        <w:t>Safety and Security Requirements</w:t>
+      </w:r>
       <w:bookmarkEnd w:id="52"/>
+      <w:bookmarkEnd w:id="53"/>
     </w:p>
     <w:p>
       <w:pPr>
@@ -4356,31 +4405,73 @@
         <w:rPr>
           <w:i w:val="0"/>
         </w:rPr>
-        <w:t>The software needs</w:t>
-      </w:r>
-      <w:r>
-        <w:rPr>
-          <w:i w:val="0"/>
-        </w:rPr>
-        <w:t xml:space="preserve"> to be responsive, as the users</w:t>
-      </w:r>
-      <w:r>
-        <w:rPr>
-          <w:i w:val="0"/>
-        </w:rPr>
-        <w:t xml:space="preserve"> (whether engineers or mathmeticians) probably do not want to wait more than a couple seconds (eg. 3 seconds.) for a single </w:t>
-      </w:r>
-      <w:r>
-        <w:rPr>
-          <w:i w:val="0"/>
-        </w:rPr>
-        <w:t>simple calculation/conversion. T</w:t>
-      </w:r>
-      <w:r>
-        <w:rPr>
-          <w:i w:val="0"/>
-        </w:rPr>
-        <w:t>hus, the user interface, and internal logic needs to be written efficently.</w:t>
+        <w:t>There is no direct safety requirements of the system, as i</w:t>
+      </w:r>
+      <w:r>
+        <w:rPr>
+          <w:i w:val="0"/>
+        </w:rPr>
+        <w:t>t is running in a web browser. H</w:t>
+      </w:r>
+      <w:r>
+        <w:rPr>
+          <w:i w:val="0"/>
+        </w:rPr>
+        <w:t>owever since engineers might be users of this system, giving back an accurate answer is important, as giving a wrong answer might possibly lead to incorrect systems being built by the users.</w:t>
+      </w:r>
+    </w:p>
+    <w:p>
+      <w:pPr>
+        <w:pStyle w:val="template"/>
+        <w:jc w:val="both"/>
+        <w:rPr>
+          <w:i w:val="0"/>
+        </w:rPr>
+      </w:pPr>
+    </w:p>
+    <w:p>
+      <w:pPr>
+        <w:pStyle w:val="template"/>
+        <w:jc w:val="both"/>
+        <w:rPr>
+          <w:i w:val="0"/>
+        </w:rPr>
+      </w:pPr>
+      <w:r>
+        <w:rPr>
+          <w:i w:val="0"/>
+        </w:rPr>
+        <w:t>Safety Requirements:</w:t>
+      </w:r>
+    </w:p>
+    <w:p>
+      <w:pPr>
+        <w:pStyle w:val="template"/>
+        <w:jc w:val="both"/>
+        <w:rPr>
+          <w:i w:val="0"/>
+        </w:rPr>
+      </w:pPr>
+      <w:r>
+        <w:rPr>
+          <w:i w:val="0"/>
+        </w:rPr>
+        <w:t>1. give correct/accurate answers to calculations.</w:t>
+      </w:r>
+    </w:p>
+    <w:p>
+      <w:pPr>
+        <w:pStyle w:val="template"/>
+        <w:jc w:val="both"/>
+        <w:rPr>
+          <w:i w:val="0"/>
+        </w:rPr>
+      </w:pPr>
+      <w:r>
+        <w:rPr>
+          <w:i w:val="0"/>
+        </w:rPr>
+        <w:t>2. give correct/accurate answers to unit conversions.</w:t>
       </w:r>
     </w:p>
     <w:p>
@@ -4390,16 +4481,16 @@
           <w:rFonts w:ascii="Arial" w:hAnsi="Arial"/>
         </w:rPr>
       </w:pPr>
-      <w:bookmarkStart w:id="53" w:name="_Toc439994691"/>
-      <w:bookmarkStart w:id="54" w:name="_Toc113291710"/>
-      <w:r>
-        <w:rPr>
-          <w:rFonts w:ascii="Arial" w:hAnsi="Arial"/>
-        </w:rPr>
-        <w:t>Safety and Security Requirements</w:t>
-      </w:r>
-      <w:bookmarkEnd w:id="53"/>
+      <w:bookmarkStart w:id="54" w:name="_Toc439994693"/>
+      <w:bookmarkStart w:id="55" w:name="_Toc113291711"/>
+      <w:r>
+        <w:rPr>
+          <w:rFonts w:ascii="Arial" w:hAnsi="Arial"/>
+        </w:rPr>
+        <w:t>Software Quality Attributes</w:t>
+      </w:r>
       <w:bookmarkEnd w:id="54"/>
+      <w:bookmarkEnd w:id="55"/>
     </w:p>
     <w:p>
       <w:pPr>
@@ -4409,23 +4500,12 @@
           <w:i w:val="0"/>
         </w:rPr>
       </w:pPr>
-      <w:r>
-        <w:rPr>
-          <w:i w:val="0"/>
-        </w:rPr>
-        <w:t>There is no direct safety requirements of the system, as i</w:t>
-      </w:r>
-      <w:r>
-        <w:rPr>
-          <w:i w:val="0"/>
-        </w:rPr>
-        <w:t>t is running in a web browser. H</w:t>
-      </w:r>
-      <w:r>
-        <w:rPr>
-          <w:i w:val="0"/>
-        </w:rPr>
-        <w:t>owever since engineers might be users of this system, giving back an accurate answer is important, as giving a wrong answer might possibly lead to incorrect systems being built by the users.</w:t>
+      <w:bookmarkStart w:id="56" w:name="_Toc439994696"/>
+      <w:r>
+        <w:rPr>
+          <w:i w:val="0"/>
+        </w:rPr>
+        <w:t>4.3.1 Readability: The software shall be readable by anyone working on the project. We can achieve this by using a standardized coding style and including comments describing functionality.</w:t>
       </w:r>
     </w:p>
     <w:p>
@@ -4449,7 +4529,7 @@
         <w:rPr>
           <w:i w:val="0"/>
         </w:rPr>
-        <w:t>Safety Requirements:</w:t>
+        <w:t>4.3.2 Testable: The software shall be testable; every piece of code should have a something that tests that it is functional. We can achieve this by using TDD or a similar development cycle.</w:t>
       </w:r>
     </w:p>
     <w:p>
@@ -4460,12 +4540,6 @@
           <w:i w:val="0"/>
         </w:rPr>
       </w:pPr>
-      <w:r>
-        <w:rPr>
-          <w:i w:val="0"/>
-        </w:rPr>
-        <w:t>1. give correct/accurate answers to calculations.</w:t>
-      </w:r>
     </w:p>
     <w:p>
       <w:pPr>
@@ -4479,191 +4553,177 @@
         <w:rPr>
           <w:i w:val="0"/>
         </w:rPr>
-        <w:t>2. give correct/accurate answers to unit conversions.</w:t>
-      </w:r>
-    </w:p>
-    <w:p>
-      <w:pPr>
-        <w:pStyle w:val="Heading2"/>
-        <w:rPr>
-          <w:rFonts w:ascii="Arial" w:hAnsi="Arial"/>
-        </w:rPr>
-      </w:pPr>
-      <w:bookmarkStart w:id="55" w:name="_Toc439994693"/>
-      <w:bookmarkStart w:id="56" w:name="_Toc113291711"/>
-      <w:r>
-        <w:rPr>
-          <w:rFonts w:ascii="Arial" w:hAnsi="Arial"/>
-        </w:rPr>
-        <w:t>Software Quality Attributes</w:t>
-      </w:r>
-      <w:bookmarkEnd w:id="55"/>
+        <w:t>4.3.3 Reusability: The code should be written in such a way that it can be reused, and when some piece of the program is similar to something that is alre</w:t>
+      </w:r>
+      <w:bookmarkStart w:id="57" w:name="_GoBack"/>
+      <w:bookmarkEnd w:id="57"/>
+      <w:r>
+        <w:rPr>
+          <w:i w:val="0"/>
+        </w:rPr>
+        <w:t>ady written, what is already written should be used. To achieve that, code should regularly be refactored to reflect this practice.</w:t>
+      </w:r>
+    </w:p>
+    <w:p>
+      <w:pPr>
+        <w:pStyle w:val="template"/>
+        <w:jc w:val="both"/>
+      </w:pPr>
+    </w:p>
+    <w:p>
+      <w:pPr>
+        <w:pStyle w:val="template"/>
+        <w:jc w:val="both"/>
+      </w:pPr>
+    </w:p>
+    <w:p>
+      <w:pPr>
+        <w:pStyle w:val="template"/>
+      </w:pPr>
+    </w:p>
+    <w:p>
+      <w:pPr>
+        <w:pStyle w:val="template"/>
+      </w:pPr>
+    </w:p>
+    <w:p>
+      <w:pPr>
+        <w:pStyle w:val="template"/>
+      </w:pPr>
+    </w:p>
+    <w:p>
+      <w:pPr>
+        <w:pStyle w:val="template"/>
+      </w:pPr>
+    </w:p>
+    <w:p>
+      <w:pPr>
+        <w:pStyle w:val="template"/>
+      </w:pPr>
+    </w:p>
+    <w:p>
+      <w:pPr>
+        <w:pStyle w:val="template"/>
+      </w:pPr>
+    </w:p>
+    <w:p>
+      <w:pPr>
+        <w:pStyle w:val="template"/>
+      </w:pPr>
+    </w:p>
+    <w:p>
+      <w:pPr>
+        <w:pStyle w:val="template"/>
+      </w:pPr>
+    </w:p>
+    <w:p>
+      <w:pPr>
+        <w:pStyle w:val="template"/>
+      </w:pPr>
+    </w:p>
+    <w:p>
+      <w:pPr>
+        <w:pStyle w:val="template"/>
+      </w:pPr>
+    </w:p>
+    <w:p>
+      <w:pPr>
+        <w:pStyle w:val="template"/>
+      </w:pPr>
+    </w:p>
+    <w:p>
+      <w:pPr>
+        <w:pStyle w:val="template"/>
+      </w:pPr>
+    </w:p>
+    <w:p>
+      <w:pPr>
+        <w:pStyle w:val="template"/>
+      </w:pPr>
+    </w:p>
+    <w:p>
+      <w:pPr>
+        <w:pStyle w:val="template"/>
+      </w:pPr>
+    </w:p>
+    <w:p>
+      <w:pPr>
+        <w:pStyle w:val="template"/>
+      </w:pPr>
+    </w:p>
+    <w:p>
+      <w:pPr>
+        <w:pStyle w:val="template"/>
+      </w:pPr>
+    </w:p>
+    <w:p>
+      <w:pPr>
+        <w:pStyle w:val="template"/>
+      </w:pPr>
+    </w:p>
+    <w:p>
+      <w:pPr>
+        <w:pStyle w:val="template"/>
+      </w:pPr>
+    </w:p>
+    <w:p>
+      <w:pPr>
+        <w:pStyle w:val="template"/>
+      </w:pPr>
+    </w:p>
+    <w:p>
+      <w:pPr>
+        <w:pStyle w:val="template"/>
+      </w:pPr>
+    </w:p>
+    <w:p>
+      <w:pPr>
+        <w:pStyle w:val="template"/>
+      </w:pPr>
+    </w:p>
+    <w:p>
+      <w:pPr>
+        <w:pStyle w:val="template"/>
+      </w:pPr>
+    </w:p>
+    <w:p>
+      <w:pPr>
+        <w:pStyle w:val="template"/>
+      </w:pPr>
+    </w:p>
+    <w:p>
+      <w:pPr>
+        <w:pStyle w:val="template"/>
+      </w:pPr>
+    </w:p>
+    <w:p>
+      <w:pPr>
+        <w:pStyle w:val="template"/>
+      </w:pPr>
+    </w:p>
+    <w:p>
+      <w:pPr>
+        <w:pStyle w:val="template"/>
+      </w:pPr>
+    </w:p>
+    <w:p>
+      <w:pPr>
+        <w:pStyle w:val="template"/>
+      </w:pPr>
+    </w:p>
+    <w:p>
+      <w:pPr>
+        <w:pStyle w:val="template"/>
+      </w:pPr>
+    </w:p>
+    <w:p>
+      <w:pPr>
+        <w:pStyle w:val="template"/>
+      </w:pPr>
+    </w:p>
+    <w:p>
+      <w:bookmarkStart w:id="58" w:name="_Toc439994698"/>
       <w:bookmarkEnd w:id="56"/>
-    </w:p>
-    <w:p>
-      <w:pPr>
-        <w:pStyle w:val="template"/>
-        <w:jc w:val="both"/>
-      </w:pPr>
-      <w:r>
-        <w:t>&lt;</w:t>
-      </w:r>
-      <w:r>
-        <w:t>incomplete</w:t>
-      </w:r>
-      <w:r>
-        <w:t>&gt;</w:t>
-      </w:r>
-      <w:bookmarkStart w:id="57" w:name="_Toc439994696"/>
-    </w:p>
-    <w:p>
-      <w:pPr>
-        <w:pStyle w:val="template"/>
-      </w:pPr>
-    </w:p>
-    <w:p>
-      <w:pPr>
-        <w:pStyle w:val="template"/>
-      </w:pPr>
-    </w:p>
-    <w:p>
-      <w:pPr>
-        <w:pStyle w:val="template"/>
-      </w:pPr>
-    </w:p>
-    <w:p>
-      <w:pPr>
-        <w:pStyle w:val="template"/>
-      </w:pPr>
-    </w:p>
-    <w:p>
-      <w:pPr>
-        <w:pStyle w:val="template"/>
-      </w:pPr>
-    </w:p>
-    <w:p>
-      <w:pPr>
-        <w:pStyle w:val="template"/>
-      </w:pPr>
-    </w:p>
-    <w:p>
-      <w:pPr>
-        <w:pStyle w:val="template"/>
-      </w:pPr>
-    </w:p>
-    <w:p>
-      <w:pPr>
-        <w:pStyle w:val="template"/>
-      </w:pPr>
-    </w:p>
-    <w:p>
-      <w:pPr>
-        <w:pStyle w:val="template"/>
-      </w:pPr>
-    </w:p>
-    <w:p>
-      <w:pPr>
-        <w:pStyle w:val="template"/>
-      </w:pPr>
-    </w:p>
-    <w:p>
-      <w:pPr>
-        <w:pStyle w:val="template"/>
-      </w:pPr>
-    </w:p>
-    <w:p>
-      <w:pPr>
-        <w:pStyle w:val="template"/>
-      </w:pPr>
-    </w:p>
-    <w:p>
-      <w:pPr>
-        <w:pStyle w:val="template"/>
-      </w:pPr>
-    </w:p>
-    <w:p>
-      <w:pPr>
-        <w:pStyle w:val="template"/>
-      </w:pPr>
-    </w:p>
-    <w:p>
-      <w:pPr>
-        <w:pStyle w:val="template"/>
-      </w:pPr>
-    </w:p>
-    <w:p>
-      <w:pPr>
-        <w:pStyle w:val="template"/>
-      </w:pPr>
-    </w:p>
-    <w:p>
-      <w:pPr>
-        <w:pStyle w:val="template"/>
-      </w:pPr>
-    </w:p>
-    <w:p>
-      <w:pPr>
-        <w:pStyle w:val="template"/>
-      </w:pPr>
-    </w:p>
-    <w:p>
-      <w:pPr>
-        <w:pStyle w:val="template"/>
-      </w:pPr>
-    </w:p>
-    <w:p>
-      <w:pPr>
-        <w:pStyle w:val="template"/>
-      </w:pPr>
-    </w:p>
-    <w:p>
-      <w:pPr>
-        <w:pStyle w:val="template"/>
-      </w:pPr>
-    </w:p>
-    <w:p>
-      <w:pPr>
-        <w:pStyle w:val="template"/>
-      </w:pPr>
-    </w:p>
-    <w:p>
-      <w:pPr>
-        <w:pStyle w:val="template"/>
-      </w:pPr>
-    </w:p>
-    <w:p>
-      <w:pPr>
-        <w:pStyle w:val="template"/>
-      </w:pPr>
-    </w:p>
-    <w:p>
-      <w:pPr>
-        <w:pStyle w:val="template"/>
-      </w:pPr>
-    </w:p>
-    <w:p>
-      <w:pPr>
-        <w:pStyle w:val="template"/>
-      </w:pPr>
-    </w:p>
-    <w:p>
-      <w:pPr>
-        <w:pStyle w:val="template"/>
-      </w:pPr>
-    </w:p>
-    <w:p>
-      <w:pPr>
-        <w:pStyle w:val="template"/>
-      </w:pPr>
-    </w:p>
-    <w:p>
-      <w:pPr>
-        <w:pStyle w:val="template"/>
-      </w:pPr>
-    </w:p>
-    <w:p>
-      <w:bookmarkStart w:id="58" w:name="_Toc439994698"/>
-      <w:bookmarkEnd w:id="57"/>
     </w:p>
     <w:p>
       <w:pPr>
@@ -4687,7 +4747,6 @@
           <w:rFonts w:ascii="Arial" w:hAnsi="Arial"/>
           <w:color w:val="FFFFFF"/>
         </w:rPr>
-        <w:lastRenderedPageBreak/>
         <w:t>Appendix A – Data Dictionary</w:t>
       </w:r>
       <w:bookmarkEnd w:id="59"/>
@@ -4786,7 +4845,6 @@
           <w:rFonts w:ascii="Arial" w:hAnsi="Arial"/>
           <w:color w:val="FFFFFF"/>
         </w:rPr>
-        <w:lastRenderedPageBreak/>
         <w:t>Appendix B</w:t>
       </w:r>
       <w:bookmarkEnd w:id="58"/>
@@ -4895,7 +4953,7 @@
 </file>
 
 <file path=word/endnotes.xml><?xml version="1.0" encoding="utf-8"?>
-<w:endnotes xmlns:wpc="http://schemas.microsoft.com/office/word/2010/wordprocessingCanvas" xmlns:cx="http://schemas.microsoft.com/office/drawing/2014/chartex" xmlns:cx1="http://schemas.microsoft.com/office/drawing/2015/9/8/chartex" xmlns:cx2="http://schemas.microsoft.com/office/drawing/2015/10/21/chartex" xmlns:cx3="http://schemas.microsoft.com/office/drawing/2016/5/9/chartex" xmlns:cx4="http://schemas.microsoft.com/office/drawing/2016/5/10/chartex" xmlns:cx5="http://schemas.microsoft.com/office/drawing/2016/5/11/chartex" xmlns:cx6="http://schemas.microsoft.com/office/drawing/2016/5/12/chartex" xmlns:cx7="http://schemas.microsoft.com/office/drawing/2016/5/13/chartex" xmlns:cx8="http://schemas.microsoft.com/office/drawing/2016/5/14/chartex" xmlns:mc="http://schemas.openxmlformats.org/markup-compatibility/2006" xmlns:aink="http://schemas.microsoft.com/office/drawing/2016/ink" xmlns:am3d="http://schemas.microsoft.com/office/drawing/2017/model3d" xmlns:o="urn:schemas-microsoft-com:office:office" xmlns:r="http://schemas.openxmlformats.org/officeDocument/2006/relationships" xmlns:m="http://schemas.openxmlformats.org/officeDocument/2006/math" xmlns:v="urn:schemas-microsoft-com:vml" xmlns:wp14="http://schemas.microsoft.com/office/word/2010/wordprocessingDrawing" xmlns:wp="http://schemas.openxmlformats.org/drawingml/2006/wordprocessingDrawing" xmlns:w10="urn:schemas-microsoft-com:office:word" xmlns:w="http://schemas.openxmlformats.org/wordprocessingml/2006/main" xmlns:w14="http://schemas.microsoft.com/office/word/2010/wordml" xmlns:w15="http://schemas.microsoft.com/office/word/2012/wordml" xmlns:w16cid="http://schemas.microsoft.com/office/word/2016/wordml/cid" xmlns:w16se="http://schemas.microsoft.com/office/word/2015/wordml/symex" xmlns:wpg="http://schemas.microsoft.com/office/word/2010/wordprocessingGroup" xmlns:wpi="http://schemas.microsoft.com/office/word/2010/wordprocessingInk" xmlns:wne="http://schemas.microsoft.com/office/word/2006/wordml" xmlns:wps="http://schemas.microsoft.com/office/word/2010/wordprocessingShape" mc:Ignorable="w14 w15 w16se w16cid wp14">
+<w:endnotes xmlns:wpc="http://schemas.microsoft.com/office/word/2010/wordprocessingCanvas" xmlns:mo="http://schemas.microsoft.com/office/mac/office/2008/main" xmlns:mc="http://schemas.openxmlformats.org/markup-compatibility/2006" xmlns:mv="urn:schemas-microsoft-com:mac:vml" xmlns:o="urn:schemas-microsoft-com:office:office" xmlns:r="http://schemas.openxmlformats.org/officeDocument/2006/relationships" xmlns:m="http://schemas.openxmlformats.org/officeDocument/2006/math" xmlns:v="urn:schemas-microsoft-com:vml" xmlns:wp14="http://schemas.microsoft.com/office/word/2010/wordprocessingDrawing" xmlns:wp="http://schemas.openxmlformats.org/drawingml/2006/wordprocessingDrawing" xmlns:w10="urn:schemas-microsoft-com:office:word" xmlns:w="http://schemas.openxmlformats.org/wordprocessingml/2006/main" xmlns:w14="http://schemas.microsoft.com/office/word/2010/wordml" xmlns:w15="http://schemas.microsoft.com/office/word/2012/wordml" xmlns:wpg="http://schemas.microsoft.com/office/word/2010/wordprocessingGroup" xmlns:wpi="http://schemas.microsoft.com/office/word/2010/wordprocessingInk" xmlns:wne="http://schemas.microsoft.com/office/word/2006/wordml" xmlns:wps="http://schemas.microsoft.com/office/word/2010/wordprocessingShape" mc:Ignorable="w14 w15 wp14">
   <w:endnote w:type="separator" w:id="-1">
     <w:p>
       <w:r>
@@ -4914,7 +4972,7 @@
 </file>
 
 <file path=word/footer1.xml><?xml version="1.0" encoding="utf-8"?>
-<w:ftr xmlns:wpc="http://schemas.microsoft.com/office/word/2010/wordprocessingCanvas" xmlns:cx="http://schemas.microsoft.com/office/drawing/2014/chartex" xmlns:cx1="http://schemas.microsoft.com/office/drawing/2015/9/8/chartex" xmlns:cx2="http://schemas.microsoft.com/office/drawing/2015/10/21/chartex" xmlns:cx3="http://schemas.microsoft.com/office/drawing/2016/5/9/chartex" xmlns:cx4="http://schemas.microsoft.com/office/drawing/2016/5/10/chartex" xmlns:cx5="http://schemas.microsoft.com/office/drawing/2016/5/11/chartex" xmlns:cx6="http://schemas.microsoft.com/office/drawing/2016/5/12/chartex" xmlns:cx7="http://schemas.microsoft.com/office/drawing/2016/5/13/chartex" xmlns:cx8="http://schemas.microsoft.com/office/drawing/2016/5/14/chartex" xmlns:mc="http://schemas.openxmlformats.org/markup-compatibility/2006" xmlns:aink="http://schemas.microsoft.com/office/drawing/2016/ink" xmlns:am3d="http://schemas.microsoft.com/office/drawing/2017/model3d" xmlns:o="urn:schemas-microsoft-com:office:office" xmlns:r="http://schemas.openxmlformats.org/officeDocument/2006/relationships" xmlns:m="http://schemas.openxmlformats.org/officeDocument/2006/math" xmlns:v="urn:schemas-microsoft-com:vml" xmlns:wp14="http://schemas.microsoft.com/office/word/2010/wordprocessingDrawing" xmlns:wp="http://schemas.openxmlformats.org/drawingml/2006/wordprocessingDrawing" xmlns:w10="urn:schemas-microsoft-com:office:word" xmlns:w="http://schemas.openxmlformats.org/wordprocessingml/2006/main" xmlns:w14="http://schemas.microsoft.com/office/word/2010/wordml" xmlns:w15="http://schemas.microsoft.com/office/word/2012/wordml" xmlns:w16cid="http://schemas.microsoft.com/office/word/2016/wordml/cid" xmlns:w16se="http://schemas.microsoft.com/office/word/2015/wordml/symex" xmlns:wpg="http://schemas.microsoft.com/office/word/2010/wordprocessingGroup" xmlns:wpi="http://schemas.microsoft.com/office/word/2010/wordprocessingInk" xmlns:wne="http://schemas.microsoft.com/office/word/2006/wordml" xmlns:wps="http://schemas.microsoft.com/office/word/2010/wordprocessingShape" mc:Ignorable="w14 w15 w16se w16cid wp14">
+<w:ftr xmlns:wpc="http://schemas.microsoft.com/office/word/2010/wordprocessingCanvas" xmlns:mo="http://schemas.microsoft.com/office/mac/office/2008/main" xmlns:mc="http://schemas.openxmlformats.org/markup-compatibility/2006" xmlns:mv="urn:schemas-microsoft-com:mac:vml" xmlns:o="urn:schemas-microsoft-com:office:office" xmlns:r="http://schemas.openxmlformats.org/officeDocument/2006/relationships" xmlns:m="http://schemas.openxmlformats.org/officeDocument/2006/math" xmlns:v="urn:schemas-microsoft-com:vml" xmlns:wp14="http://schemas.microsoft.com/office/word/2010/wordprocessingDrawing" xmlns:wp="http://schemas.openxmlformats.org/drawingml/2006/wordprocessingDrawing" xmlns:w10="urn:schemas-microsoft-com:office:word" xmlns:w="http://schemas.openxmlformats.org/wordprocessingml/2006/main" xmlns:w14="http://schemas.microsoft.com/office/word/2010/wordml" xmlns:w15="http://schemas.microsoft.com/office/word/2012/wordml" xmlns:wpg="http://schemas.microsoft.com/office/word/2010/wordprocessingGroup" xmlns:wpi="http://schemas.microsoft.com/office/word/2010/wordprocessingInk" xmlns:wne="http://schemas.microsoft.com/office/word/2006/wordml" xmlns:wps="http://schemas.microsoft.com/office/word/2010/wordprocessingShape" mc:Ignorable="w14 w15 wp14">
   <w:p>
     <w:pPr>
       <w:pStyle w:val="Footer"/>
@@ -4925,7 +4983,7 @@
 </file>
 
 <file path=word/footnotes.xml><?xml version="1.0" encoding="utf-8"?>
-<w:footnotes xmlns:wpc="http://schemas.microsoft.com/office/word/2010/wordprocessingCanvas" xmlns:cx="http://schemas.microsoft.com/office/drawing/2014/chartex" xmlns:cx1="http://schemas.microsoft.com/office/drawing/2015/9/8/chartex" xmlns:cx2="http://schemas.microsoft.com/office/drawing/2015/10/21/chartex" xmlns:cx3="http://schemas.microsoft.com/office/drawing/2016/5/9/chartex" xmlns:cx4="http://schemas.microsoft.com/office/drawing/2016/5/10/chartex" xmlns:cx5="http://schemas.microsoft.com/office/drawing/2016/5/11/chartex" xmlns:cx6="http://schemas.microsoft.com/office/drawing/2016/5/12/chartex" xmlns:cx7="http://schemas.microsoft.com/office/drawing/2016/5/13/chartex" xmlns:cx8="http://schemas.microsoft.com/office/drawing/2016/5/14/chartex" xmlns:mc="http://schemas.openxmlformats.org/markup-compatibility/2006" xmlns:aink="http://schemas.microsoft.com/office/drawing/2016/ink" xmlns:am3d="http://schemas.microsoft.com/office/drawing/2017/model3d" xmlns:o="urn:schemas-microsoft-com:office:office" xmlns:r="http://schemas.openxmlformats.org/officeDocument/2006/relationships" xmlns:m="http://schemas.openxmlformats.org/officeDocument/2006/math" xmlns:v="urn:schemas-microsoft-com:vml" xmlns:wp14="http://schemas.microsoft.com/office/word/2010/wordprocessingDrawing" xmlns:wp="http://schemas.openxmlformats.org/drawingml/2006/wordprocessingDrawing" xmlns:w10="urn:schemas-microsoft-com:office:word" xmlns:w="http://schemas.openxmlformats.org/wordprocessingml/2006/main" xmlns:w14="http://schemas.microsoft.com/office/word/2010/wordml" xmlns:w15="http://schemas.microsoft.com/office/word/2012/wordml" xmlns:w16cid="http://schemas.microsoft.com/office/word/2016/wordml/cid" xmlns:w16se="http://schemas.microsoft.com/office/word/2015/wordml/symex" xmlns:wpg="http://schemas.microsoft.com/office/word/2010/wordprocessingGroup" xmlns:wpi="http://schemas.microsoft.com/office/word/2010/wordprocessingInk" xmlns:wne="http://schemas.microsoft.com/office/word/2006/wordml" xmlns:wps="http://schemas.microsoft.com/office/word/2010/wordprocessingShape" mc:Ignorable="w14 w15 w16se w16cid wp14">
+<w:footnotes xmlns:wpc="http://schemas.microsoft.com/office/word/2010/wordprocessingCanvas" xmlns:mo="http://schemas.microsoft.com/office/mac/office/2008/main" xmlns:mc="http://schemas.openxmlformats.org/markup-compatibility/2006" xmlns:mv="urn:schemas-microsoft-com:mac:vml" xmlns:o="urn:schemas-microsoft-com:office:office" xmlns:r="http://schemas.openxmlformats.org/officeDocument/2006/relationships" xmlns:m="http://schemas.openxmlformats.org/officeDocument/2006/math" xmlns:v="urn:schemas-microsoft-com:vml" xmlns:wp14="http://schemas.microsoft.com/office/word/2010/wordprocessingDrawing" xmlns:wp="http://schemas.openxmlformats.org/drawingml/2006/wordprocessingDrawing" xmlns:w10="urn:schemas-microsoft-com:office:word" xmlns:w="http://schemas.openxmlformats.org/wordprocessingml/2006/main" xmlns:w14="http://schemas.microsoft.com/office/word/2010/wordml" xmlns:w15="http://schemas.microsoft.com/office/word/2012/wordml" xmlns:wpg="http://schemas.microsoft.com/office/word/2010/wordprocessingGroup" xmlns:wpi="http://schemas.microsoft.com/office/word/2010/wordprocessingInk" xmlns:wne="http://schemas.microsoft.com/office/word/2006/wordml" xmlns:wps="http://schemas.microsoft.com/office/word/2010/wordprocessingShape" mc:Ignorable="w14 w15 wp14">
   <w:footnote w:type="separator" w:id="-1">
     <w:p>
       <w:r>
@@ -4944,7 +5002,7 @@
 </file>
 
 <file path=word/header1.xml><?xml version="1.0" encoding="utf-8"?>
-<w:hdr xmlns:wpc="http://schemas.microsoft.com/office/word/2010/wordprocessingCanvas" xmlns:cx="http://schemas.microsoft.com/office/drawing/2014/chartex" xmlns:cx1="http://schemas.microsoft.com/office/drawing/2015/9/8/chartex" xmlns:cx2="http://schemas.microsoft.com/office/drawing/2015/10/21/chartex" xmlns:cx3="http://schemas.microsoft.com/office/drawing/2016/5/9/chartex" xmlns:cx4="http://schemas.microsoft.com/office/drawing/2016/5/10/chartex" xmlns:cx5="http://schemas.microsoft.com/office/drawing/2016/5/11/chartex" xmlns:cx6="http://schemas.microsoft.com/office/drawing/2016/5/12/chartex" xmlns:cx7="http://schemas.microsoft.com/office/drawing/2016/5/13/chartex" xmlns:cx8="http://schemas.microsoft.com/office/drawing/2016/5/14/chartex" xmlns:mc="http://schemas.openxmlformats.org/markup-compatibility/2006" xmlns:aink="http://schemas.microsoft.com/office/drawing/2016/ink" xmlns:am3d="http://schemas.microsoft.com/office/drawing/2017/model3d" xmlns:o="urn:schemas-microsoft-com:office:office" xmlns:r="http://schemas.openxmlformats.org/officeDocument/2006/relationships" xmlns:m="http://schemas.openxmlformats.org/officeDocument/2006/math" xmlns:v="urn:schemas-microsoft-com:vml" xmlns:wp14="http://schemas.microsoft.com/office/word/2010/wordprocessingDrawing" xmlns:wp="http://schemas.openxmlformats.org/drawingml/2006/wordprocessingDrawing" xmlns:w10="urn:schemas-microsoft-com:office:word" xmlns:w="http://schemas.openxmlformats.org/wordprocessingml/2006/main" xmlns:w14="http://schemas.microsoft.com/office/word/2010/wordml" xmlns:w15="http://schemas.microsoft.com/office/word/2012/wordml" xmlns:w16cid="http://schemas.microsoft.com/office/word/2016/wordml/cid" xmlns:w16se="http://schemas.microsoft.com/office/word/2015/wordml/symex" xmlns:wpg="http://schemas.microsoft.com/office/word/2010/wordprocessingGroup" xmlns:wpi="http://schemas.microsoft.com/office/word/2010/wordprocessingInk" xmlns:wne="http://schemas.microsoft.com/office/word/2006/wordml" xmlns:wps="http://schemas.microsoft.com/office/word/2010/wordprocessingShape" mc:Ignorable="w14 w15 w16se w16cid wp14">
+<w:hdr xmlns:wpc="http://schemas.microsoft.com/office/word/2010/wordprocessingCanvas" xmlns:mo="http://schemas.microsoft.com/office/mac/office/2008/main" xmlns:mc="http://schemas.openxmlformats.org/markup-compatibility/2006" xmlns:mv="urn:schemas-microsoft-com:mac:vml" xmlns:o="urn:schemas-microsoft-com:office:office" xmlns:r="http://schemas.openxmlformats.org/officeDocument/2006/relationships" xmlns:m="http://schemas.openxmlformats.org/officeDocument/2006/math" xmlns:v="urn:schemas-microsoft-com:vml" xmlns:wp14="http://schemas.microsoft.com/office/word/2010/wordprocessingDrawing" xmlns:wp="http://schemas.openxmlformats.org/drawingml/2006/wordprocessingDrawing" xmlns:w10="urn:schemas-microsoft-com:office:word" xmlns:w="http://schemas.openxmlformats.org/wordprocessingml/2006/main" xmlns:w14="http://schemas.microsoft.com/office/word/2010/wordml" xmlns:w15="http://schemas.microsoft.com/office/word/2012/wordml" xmlns:wpg="http://schemas.microsoft.com/office/word/2010/wordprocessingGroup" xmlns:wpi="http://schemas.microsoft.com/office/word/2010/wordprocessingInk" xmlns:wne="http://schemas.microsoft.com/office/word/2006/wordml" xmlns:wps="http://schemas.microsoft.com/office/word/2010/wordprocessingShape" mc:Ignorable="w14 w15 wp14">
   <w:p>
     <w:pPr>
       <w:pStyle w:val="Header"/>
@@ -4992,7 +5050,7 @@
 </file>
 
 <file path=word/header2.xml><?xml version="1.0" encoding="utf-8"?>
-<w:hdr xmlns:wpc="http://schemas.microsoft.com/office/word/2010/wordprocessingCanvas" xmlns:cx="http://schemas.microsoft.com/office/drawing/2014/chartex" xmlns:cx1="http://schemas.microsoft.com/office/drawing/2015/9/8/chartex" xmlns:cx2="http://schemas.microsoft.com/office/drawing/2015/10/21/chartex" xmlns:cx3="http://schemas.microsoft.com/office/drawing/2016/5/9/chartex" xmlns:cx4="http://schemas.microsoft.com/office/drawing/2016/5/10/chartex" xmlns:cx5="http://schemas.microsoft.com/office/drawing/2016/5/11/chartex" xmlns:cx6="http://schemas.microsoft.com/office/drawing/2016/5/12/chartex" xmlns:cx7="http://schemas.microsoft.com/office/drawing/2016/5/13/chartex" xmlns:cx8="http://schemas.microsoft.com/office/drawing/2016/5/14/chartex" xmlns:mc="http://schemas.openxmlformats.org/markup-compatibility/2006" xmlns:aink="http://schemas.microsoft.com/office/drawing/2016/ink" xmlns:am3d="http://schemas.microsoft.com/office/drawing/2017/model3d" xmlns:o="urn:schemas-microsoft-com:office:office" xmlns:r="http://schemas.openxmlformats.org/officeDocument/2006/relationships" xmlns:m="http://schemas.openxmlformats.org/officeDocument/2006/math" xmlns:v="urn:schemas-microsoft-com:vml" xmlns:wp14="http://schemas.microsoft.com/office/word/2010/wordprocessingDrawing" xmlns:wp="http://schemas.openxmlformats.org/drawingml/2006/wordprocessingDrawing" xmlns:w10="urn:schemas-microsoft-com:office:word" xmlns:w="http://schemas.openxmlformats.org/wordprocessingml/2006/main" xmlns:w14="http://schemas.microsoft.com/office/word/2010/wordml" xmlns:w15="http://schemas.microsoft.com/office/word/2012/wordml" xmlns:w16cid="http://schemas.microsoft.com/office/word/2016/wordml/cid" xmlns:w16se="http://schemas.microsoft.com/office/word/2015/wordml/symex" xmlns:wpg="http://schemas.microsoft.com/office/word/2010/wordprocessingGroup" xmlns:wpi="http://schemas.microsoft.com/office/word/2010/wordprocessingInk" xmlns:wne="http://schemas.microsoft.com/office/word/2006/wordml" xmlns:wps="http://schemas.microsoft.com/office/word/2010/wordprocessingShape" mc:Ignorable="w14 w15 w16se w16cid wp14">
+<w:hdr xmlns:wpc="http://schemas.microsoft.com/office/word/2010/wordprocessingCanvas" xmlns:mo="http://schemas.microsoft.com/office/mac/office/2008/main" xmlns:mc="http://schemas.openxmlformats.org/markup-compatibility/2006" xmlns:mv="urn:schemas-microsoft-com:mac:vml" xmlns:o="urn:schemas-microsoft-com:office:office" xmlns:r="http://schemas.openxmlformats.org/officeDocument/2006/relationships" xmlns:m="http://schemas.openxmlformats.org/officeDocument/2006/math" xmlns:v="urn:schemas-microsoft-com:vml" xmlns:wp14="http://schemas.microsoft.com/office/word/2010/wordprocessingDrawing" xmlns:wp="http://schemas.openxmlformats.org/drawingml/2006/wordprocessingDrawing" xmlns:w10="urn:schemas-microsoft-com:office:word" xmlns:w="http://schemas.openxmlformats.org/wordprocessingml/2006/main" xmlns:w14="http://schemas.microsoft.com/office/word/2010/wordml" xmlns:w15="http://schemas.microsoft.com/office/word/2012/wordml" xmlns:wpg="http://schemas.microsoft.com/office/word/2010/wordprocessingGroup" xmlns:wpi="http://schemas.microsoft.com/office/word/2010/wordprocessingInk" xmlns:wne="http://schemas.microsoft.com/office/word/2006/wordml" xmlns:wps="http://schemas.microsoft.com/office/word/2010/wordprocessingShape" mc:Ignorable="w14 w15 wp14">
   <w:p>
     <w:pPr>
       <w:pStyle w:val="Header"/>
@@ -5036,7 +5094,7 @@
       <w:fldChar w:fldCharType="separate"/>
     </w:r>
     <w:r>
-      <w:t>5</w:t>
+      <w:t>7</w:t>
     </w:r>
     <w:r>
       <w:fldChar w:fldCharType="end"/>
@@ -5046,8 +5104,8 @@
 </file>
 
 <file path=word/numbering.xml><?xml version="1.0" encoding="utf-8"?>
-<w:numbering xmlns:wpc="http://schemas.microsoft.com/office/word/2010/wordprocessingCanvas" xmlns:cx="http://schemas.microsoft.com/office/drawing/2014/chartex" xmlns:cx1="http://schemas.microsoft.com/office/drawing/2015/9/8/chartex" xmlns:cx2="http://schemas.microsoft.com/office/drawing/2015/10/21/chartex" xmlns:cx3="http://schemas.microsoft.com/office/drawing/2016/5/9/chartex" xmlns:cx4="http://schemas.microsoft.com/office/drawing/2016/5/10/chartex" xmlns:cx5="http://schemas.microsoft.com/office/drawing/2016/5/11/chartex" xmlns:cx6="http://schemas.microsoft.com/office/drawing/2016/5/12/chartex" xmlns:cx7="http://schemas.microsoft.com/office/drawing/2016/5/13/chartex" xmlns:cx8="http://schemas.microsoft.com/office/drawing/2016/5/14/chartex" xmlns:mc="http://schemas.openxmlformats.org/markup-compatibility/2006" xmlns:aink="http://schemas.microsoft.com/office/drawing/2016/ink" xmlns:am3d="http://schemas.microsoft.com/office/drawing/2017/model3d" xmlns:o="urn:schemas-microsoft-com:office:office" xmlns:r="http://schemas.openxmlformats.org/officeDocument/2006/relationships" xmlns:m="http://schemas.openxmlformats.org/officeDocument/2006/math" xmlns:v="urn:schemas-microsoft-com:vml" xmlns:wp14="http://schemas.microsoft.com/office/word/2010/wordprocessingDrawing" xmlns:wp="http://schemas.openxmlformats.org/drawingml/2006/wordprocessingDrawing" xmlns:w10="urn:schemas-microsoft-com:office:word" xmlns:w="http://schemas.openxmlformats.org/wordprocessingml/2006/main" xmlns:w14="http://schemas.microsoft.com/office/word/2010/wordml" xmlns:w15="http://schemas.microsoft.com/office/word/2012/wordml" xmlns:w16cid="http://schemas.microsoft.com/office/word/2016/wordml/cid" xmlns:w16se="http://schemas.microsoft.com/office/word/2015/wordml/symex" xmlns:wpg="http://schemas.microsoft.com/office/word/2010/wordprocessingGroup" xmlns:wpi="http://schemas.microsoft.com/office/word/2010/wordprocessingInk" xmlns:wne="http://schemas.microsoft.com/office/word/2006/wordml" xmlns:wps="http://schemas.microsoft.com/office/word/2010/wordprocessingShape" mc:Ignorable="w14 w15 w16se w16cid wp14">
-  <w:abstractNum w:abstractNumId="0" w15:restartNumberingAfterBreak="0">
+<w:numbering xmlns:wpc="http://schemas.microsoft.com/office/word/2010/wordprocessingCanvas" xmlns:mo="http://schemas.microsoft.com/office/mac/office/2008/main" xmlns:mc="http://schemas.openxmlformats.org/markup-compatibility/2006" xmlns:mv="urn:schemas-microsoft-com:mac:vml" xmlns:o="urn:schemas-microsoft-com:office:office" xmlns:r="http://schemas.openxmlformats.org/officeDocument/2006/relationships" xmlns:m="http://schemas.openxmlformats.org/officeDocument/2006/math" xmlns:v="urn:schemas-microsoft-com:vml" xmlns:wp14="http://schemas.microsoft.com/office/word/2010/wordprocessingDrawing" xmlns:wp="http://schemas.openxmlformats.org/drawingml/2006/wordprocessingDrawing" xmlns:w10="urn:schemas-microsoft-com:office:word" xmlns:w="http://schemas.openxmlformats.org/wordprocessingml/2006/main" xmlns:w14="http://schemas.microsoft.com/office/word/2010/wordml" xmlns:w15="http://schemas.microsoft.com/office/word/2012/wordml" xmlns:wpg="http://schemas.microsoft.com/office/word/2010/wordprocessingGroup" xmlns:wpi="http://schemas.microsoft.com/office/word/2010/wordprocessingInk" xmlns:wne="http://schemas.microsoft.com/office/word/2006/wordml" xmlns:wps="http://schemas.microsoft.com/office/word/2010/wordprocessingShape" mc:Ignorable="w14 w15 wp14">
+  <w:abstractNum w:abstractNumId="0">
     <w:nsid w:val="FFFFFFFB"/>
     <w:multiLevelType w:val="multilevel"/>
     <w:tmpl w:val="04B0567C"/>
@@ -5177,7 +5235,7 @@
       </w:pPr>
     </w:lvl>
   </w:abstractNum>
-  <w:abstractNum w:abstractNumId="1" w15:restartNumberingAfterBreak="0">
+  <w:abstractNum w:abstractNumId="1">
     <w:nsid w:val="1856587E"/>
     <w:multiLevelType w:val="hybridMultilevel"/>
     <w:tmpl w:val="3F668FCA"/>
@@ -5317,7 +5375,7 @@
       </w:rPr>
     </w:lvl>
   </w:abstractNum>
-  <w:abstractNum w:abstractNumId="2" w15:restartNumberingAfterBreak="0">
+  <w:abstractNum w:abstractNumId="2">
     <w:nsid w:val="28754A74"/>
     <w:multiLevelType w:val="multilevel"/>
     <w:tmpl w:val="54BAE08E"/>
@@ -5433,7 +5491,7 @@
       </w:pPr>
     </w:lvl>
   </w:abstractNum>
-  <w:abstractNum w:abstractNumId="3" w15:restartNumberingAfterBreak="0">
+  <w:abstractNum w:abstractNumId="3">
     <w:nsid w:val="2DA71206"/>
     <w:multiLevelType w:val="multilevel"/>
     <w:tmpl w:val="D8BC5BE2"/>
@@ -5517,7 +5575,7 @@
 </file>
 
 <file path=word/styles.xml><?xml version="1.0" encoding="utf-8"?>
-<w:styles xmlns:mc="http://schemas.openxmlformats.org/markup-compatibility/2006" xmlns:r="http://schemas.openxmlformats.org/officeDocument/2006/relationships" xmlns:w="http://schemas.openxmlformats.org/wordprocessingml/2006/main" xmlns:w14="http://schemas.microsoft.com/office/word/2010/wordml" xmlns:w15="http://schemas.microsoft.com/office/word/2012/wordml" xmlns:w16cid="http://schemas.microsoft.com/office/word/2016/wordml/cid" xmlns:w16se="http://schemas.microsoft.com/office/word/2015/wordml/symex" mc:Ignorable="w14 w15 w16se w16cid">
+<w:styles xmlns:mc="http://schemas.openxmlformats.org/markup-compatibility/2006" xmlns:r="http://schemas.openxmlformats.org/officeDocument/2006/relationships" xmlns:w="http://schemas.openxmlformats.org/wordprocessingml/2006/main" xmlns:w14="http://schemas.microsoft.com/office/word/2010/wordml" xmlns:w15="http://schemas.microsoft.com/office/word/2012/wordml" mc:Ignorable="w14 w15">
   <w:docDefaults>
     <w:rPrDefault>
       <w:rPr>
@@ -5527,7 +5585,7 @@
     </w:rPrDefault>
     <w:pPrDefault/>
   </w:docDefaults>
-  <w:latentStyles w:defLockedState="0" w:defUIPriority="99" w:defSemiHidden="0" w:defUnhideWhenUsed="0" w:defQFormat="0" w:count="375">
+  <w:latentStyles w:defLockedState="0" w:defUIPriority="99" w:defSemiHidden="0" w:defUnhideWhenUsed="0" w:defQFormat="0" w:count="380">
     <w:lsdException w:name="Normal" w:uiPriority="0" w:qFormat="1"/>
     <w:lsdException w:name="heading 1" w:uiPriority="9" w:qFormat="1"/>
     <w:lsdException w:name="heading 2" w:uiPriority="9" w:qFormat="1"/>

</xml_diff>